<commit_message>
Anteproyecto ya ni se que número va
Ya solo faltan las generalidades de la institución, agregar la
bibliografía y los anexos (si es que tiene)
</commit_message>
<xml_diff>
--- a/Documentos/Finales/perfil.docx
+++ b/Documentos/Finales/perfil.docx
@@ -1569,33 +1569,13 @@
           <w:lang w:val="es-SV"/>
         </w:rPr>
       </w:pPr>
-      <w:proofErr w:type="spellStart"/>
-      <w:proofErr w:type="gramStart"/>
-      <w:r>
-        <w:rPr>
-          <w:rFonts w:ascii="Times New Roman" w:hAnsi="Times New Roman" w:cs="Times New Roman"/>
-          <w:sz w:val="24"/>
-          <w:lang w:val="es-SV"/>
-        </w:rPr>
-        <w:t>o</w:t>
-      </w:r>
-      <w:r>
-        <w:rPr>
-          <w:rFonts w:ascii="Times New Roman" w:hAnsi="Times New Roman" w:cs="Times New Roman"/>
-          <w:sz w:val="24"/>
-          <w:lang w:val="es-SV"/>
-        </w:rPr>
-        <w:t>Específicos</w:t>
-      </w:r>
-      <w:proofErr w:type="spellEnd"/>
-      <w:proofErr w:type="gramEnd"/>
-      <w:r>
-        <w:rPr>
-          <w:rFonts w:ascii="Times New Roman" w:hAnsi="Times New Roman" w:cs="Times New Roman"/>
-          <w:sz w:val="24"/>
-          <w:lang w:val="es-SV"/>
-        </w:rPr>
-        <w:t>.</w:t>
+      <w:r>
+        <w:rPr>
+          <w:rFonts w:ascii="Times New Roman" w:hAnsi="Times New Roman" w:cs="Times New Roman"/>
+          <w:sz w:val="24"/>
+          <w:lang w:val="es-SV"/>
+        </w:rPr>
+        <w:t>Específicos.</w:t>
       </w:r>
     </w:p>
     <w:p>
@@ -3665,16 +3645,25 @@
           <w:szCs w:val="24"/>
           <w:lang w:val="es-SV"/>
         </w:rPr>
-        <w:t>Tendrá f</w:t>
-      </w:r>
-      <w:r>
-        <w:rPr>
-          <w:rFonts w:ascii="Times New Roman" w:hAnsi="Times New Roman" w:cs="Times New Roman"/>
-          <w:sz w:val="24"/>
-          <w:szCs w:val="24"/>
-          <w:lang w:val="es-SV"/>
-        </w:rPr>
-        <w:t xml:space="preserve">ormularios especializados para que se llenen con los datos de los exámenes y así en poder imprimir de mejor manera la información </w:t>
+        <w:t>Eliminar</w:t>
+      </w:r>
+      <w:r>
+        <w:rPr>
+          <w:rFonts w:ascii="Times New Roman" w:hAnsi="Times New Roman" w:cs="Times New Roman"/>
+          <w:sz w:val="24"/>
+          <w:szCs w:val="24"/>
+          <w:lang w:val="es-SV"/>
+        </w:rPr>
+        <w:t>á</w:t>
+      </w:r>
+      <w:r>
+        <w:rPr>
+          <w:rFonts w:ascii="Times New Roman" w:hAnsi="Times New Roman" w:cs="Times New Roman"/>
+          <w:sz w:val="24"/>
+          <w:szCs w:val="24"/>
+          <w:lang w:val="es-SV"/>
+        </w:rPr>
+        <w:t xml:space="preserve"> el proceso de escribir a mano los exámenes.</w:t>
       </w:r>
     </w:p>
     <w:p>
@@ -3698,78 +3687,36 @@
           <w:szCs w:val="24"/>
           <w:lang w:val="es-SV"/>
         </w:rPr>
+        <w:t>Administrará el i</w:t>
+      </w:r>
+      <w:r>
+        <w:rPr>
+          <w:rFonts w:ascii="Times New Roman" w:hAnsi="Times New Roman" w:cs="Times New Roman"/>
+          <w:sz w:val="24"/>
+          <w:szCs w:val="24"/>
+          <w:lang w:val="es-SV"/>
+        </w:rPr>
+        <w:t>nventario de insumos.</w:t>
+      </w:r>
+    </w:p>
+    <w:p>
+      <w:pPr>
+        <w:spacing w:line="480" w:lineRule="auto"/>
+        <w:rPr>
+          <w:rFonts w:ascii="Times New Roman" w:hAnsi="Times New Roman" w:cs="Times New Roman"/>
+          <w:sz w:val="24"/>
+          <w:szCs w:val="24"/>
+          <w:lang w:val="es-SV"/>
+        </w:rPr>
+      </w:pPr>
+      <w:r>
+        <w:rPr>
+          <w:rFonts w:ascii="Times New Roman" w:hAnsi="Times New Roman" w:cs="Times New Roman"/>
+          <w:sz w:val="24"/>
+          <w:szCs w:val="24"/>
+          <w:lang w:val="es-SV"/>
+        </w:rPr>
         <w:lastRenderedPageBreak/>
-        <w:t>Eliminar</w:t>
-      </w:r>
-      <w:r>
-        <w:rPr>
-          <w:rFonts w:ascii="Times New Roman" w:hAnsi="Times New Roman" w:cs="Times New Roman"/>
-          <w:sz w:val="24"/>
-          <w:szCs w:val="24"/>
-          <w:lang w:val="es-SV"/>
-        </w:rPr>
-        <w:t>á</w:t>
-      </w:r>
-      <w:r>
-        <w:rPr>
-          <w:rFonts w:ascii="Times New Roman" w:hAnsi="Times New Roman" w:cs="Times New Roman"/>
-          <w:sz w:val="24"/>
-          <w:szCs w:val="24"/>
-          <w:lang w:val="es-SV"/>
-        </w:rPr>
-        <w:t xml:space="preserve"> el proceso de escribir a mano los exámenes.</w:t>
-      </w:r>
-    </w:p>
-    <w:p>
-      <w:pPr>
-        <w:numPr>
-          <w:ilvl w:val="0"/>
-          <w:numId w:val="10"/>
-        </w:numPr>
-        <w:spacing w:line="480" w:lineRule="auto"/>
-        <w:rPr>
-          <w:rFonts w:ascii="Times New Roman" w:hAnsi="Times New Roman" w:cs="Times New Roman"/>
-          <w:sz w:val="24"/>
-          <w:szCs w:val="24"/>
-          <w:lang w:val="es-SV"/>
-        </w:rPr>
-      </w:pPr>
-      <w:r>
-        <w:rPr>
-          <w:rFonts w:ascii="Times New Roman" w:hAnsi="Times New Roman" w:cs="Times New Roman"/>
-          <w:sz w:val="24"/>
-          <w:szCs w:val="24"/>
-          <w:lang w:val="es-SV"/>
-        </w:rPr>
-        <w:t>Administrará el i</w:t>
-      </w:r>
-      <w:r>
-        <w:rPr>
-          <w:rFonts w:ascii="Times New Roman" w:hAnsi="Times New Roman" w:cs="Times New Roman"/>
-          <w:sz w:val="24"/>
-          <w:szCs w:val="24"/>
-          <w:lang w:val="es-SV"/>
-        </w:rPr>
-        <w:t>nventario de insumos.</w:t>
-      </w:r>
-    </w:p>
-    <w:p>
-      <w:pPr>
-        <w:spacing w:line="480" w:lineRule="auto"/>
-        <w:rPr>
-          <w:rFonts w:ascii="Times New Roman" w:hAnsi="Times New Roman" w:cs="Times New Roman"/>
-          <w:sz w:val="24"/>
-          <w:szCs w:val="24"/>
-          <w:lang w:val="es-SV"/>
-        </w:rPr>
-      </w:pPr>
-      <w:r>
-        <w:rPr>
-          <w:rFonts w:ascii="Times New Roman" w:hAnsi="Times New Roman" w:cs="Times New Roman"/>
-          <w:sz w:val="24"/>
-          <w:szCs w:val="24"/>
-          <w:lang w:val="es-SV"/>
-        </w:rPr>
         <w:t>Para enfermería:</w:t>
       </w:r>
     </w:p>
@@ -5128,6 +5075,8 @@
           <w:lang w:val="es-SV"/>
         </w:rPr>
       </w:pPr>
+      <w:bookmarkStart w:id="0" w:name="_GoBack"/>
+      <w:bookmarkEnd w:id="0"/>
       <w:r>
         <w:rPr>
           <w:rFonts w:ascii="Times New Roman" w:hAnsi="Times New Roman" w:cs="Times New Roman"/>
@@ -11850,8 +11799,6 @@
         </w:rPr>
         <w:t>En general</w:t>
       </w:r>
-      <w:bookmarkStart w:id="0" w:name="_GoBack"/>
-      <w:bookmarkEnd w:id="0"/>
       <w:r>
         <w:rPr>
           <w:rFonts w:ascii="Times New Roman" w:hAnsi="Times New Roman" w:cs="Times New Roman"/>
@@ -13178,6 +13125,7 @@
         <w:docPartUnique/>
       </w:docPartObj>
     </w:sdtPr>
+    <w:sdtEndPr/>
     <w:sdtContent>
       <w:sdt>
         <w:sdtPr>
@@ -13187,6 +13135,7 @@
             <w:docPartUnique/>
           </w:docPartObj>
         </w:sdtPr>
+        <w:sdtEndPr/>
         <w:sdtContent>
           <w:p>
             <w:pPr>
@@ -13278,7 +13227,7 @@
                 <w:bCs/>
                 <w:noProof/>
               </w:rPr>
-              <w:t>30</w:t>
+              <w:t>29</w:t>
             </w:r>
             <w:r>
               <w:rPr>
@@ -13312,6 +13261,7 @@
         <w:docPartUnique/>
       </w:docPartObj>
     </w:sdtPr>
+    <w:sdtEndPr/>
     <w:sdtContent>
       <w:sdt>
         <w:sdtPr>
@@ -13321,6 +13271,7 @@
             <w:docPartUnique/>
           </w:docPartObj>
         </w:sdtPr>
+        <w:sdtEndPr/>
         <w:sdtContent>
           <w:p>
             <w:pPr>
@@ -13364,7 +13315,7 @@
                 <w:bCs/>
                 <w:noProof/>
               </w:rPr>
-              <w:t>25</w:t>
+              <w:t>16</w:t>
             </w:r>
             <w:r>
               <w:rPr>
@@ -17527,7 +17478,7 @@
 </file>
 
 <file path=customXml/itemProps1.xml><?xml version="1.0" encoding="utf-8"?>
-<ds:datastoreItem xmlns:ds="http://schemas.openxmlformats.org/officeDocument/2006/customXml" ds:itemID="{5C4F1F10-3BAC-4B36-83B0-69DCA8246390}">
+<ds:datastoreItem xmlns:ds="http://schemas.openxmlformats.org/officeDocument/2006/customXml" ds:itemID="{B79AC6B8-3993-439B-8A46-A7A8A4A49747}">
   <ds:schemaRefs>
     <ds:schemaRef ds:uri="http://schemas.openxmlformats.org/officeDocument/2006/bibliography"/>
   </ds:schemaRefs>

</xml_diff>

<commit_message>
cambio tema y objetivos
</commit_message>
<xml_diff>
--- a/Documentos/Finales/perfil.docx
+++ b/Documentos/Finales/perfil.docx
@@ -197,7 +197,25 @@
           <w:szCs w:val="24"/>
           <w:lang w:val="es-SV"/>
         </w:rPr>
-        <w:t>SISTEMA INFORMÁTICO PARA LA ADMINISTRACIÓN DEL GRUPO PROMESA DIVINO NIÑO, EN EL MUNICIPIO DE SAN VICENTE, DEPARTAMENTO DE SAN VICENTE.</w:t>
+        <w:t xml:space="preserve">SISTEMA INFORMÁTICO PARA LA ADMINISTRACIÓN </w:t>
+      </w:r>
+      <w:r>
+        <w:rPr>
+          <w:rFonts w:ascii="Times New Roman" w:hAnsi="Times New Roman" w:cs="Times New Roman"/>
+          <w:sz w:val="24"/>
+          <w:szCs w:val="24"/>
+          <w:lang w:val="es-SV"/>
+        </w:rPr>
+        <w:t xml:space="preserve">DE ÁREAS OPERATIVAS </w:t>
+      </w:r>
+      <w:r>
+        <w:rPr>
+          <w:rFonts w:ascii="Times New Roman" w:hAnsi="Times New Roman" w:cs="Times New Roman"/>
+          <w:sz w:val="24"/>
+          <w:szCs w:val="24"/>
+          <w:lang w:val="es-SV"/>
+        </w:rPr>
+        <w:t>DEL GRUPO PROMESA DIVINO NIÑO, EN EL MUNICIPIO DE SAN VICENTE, DEPARTAMENTO DE SAN VICENTE.</w:t>
       </w:r>
     </w:p>
     <w:p>
@@ -288,14 +306,6 @@
           <w:lang w:val="es-SV"/>
         </w:rPr>
         <w:tab/>
-      </w:r>
-      <w:r>
-        <w:rPr>
-          <w:rFonts w:ascii="Times New Roman" w:hAnsi="Times New Roman" w:cs="Times New Roman"/>
-          <w:sz w:val="24"/>
-          <w:szCs w:val="24"/>
-          <w:lang w:val="es-SV"/>
-        </w:rPr>
         <w:t>AM12113</w:t>
       </w:r>
     </w:p>
@@ -336,14 +346,6 @@
           <w:lang w:val="es-SV"/>
         </w:rPr>
         <w:tab/>
-      </w:r>
-      <w:r>
-        <w:rPr>
-          <w:rFonts w:ascii="Times New Roman" w:hAnsi="Times New Roman" w:cs="Times New Roman"/>
-          <w:sz w:val="24"/>
-          <w:szCs w:val="24"/>
-          <w:lang w:val="es-SV"/>
-        </w:rPr>
         <w:t>HM11015</w:t>
       </w:r>
     </w:p>
@@ -1544,7 +1546,25 @@
           <w:sz w:val="24"/>
           <w:lang w:val="es-SV"/>
         </w:rPr>
-        <w:t>Desarrollar un sistema informático para la administración del Grupo Promesa, en el municipio de San Vicen</w:t>
+        <w:t>Desarrollar un sistema informático para la administración</w:t>
+      </w:r>
+      <w:r>
+        <w:rPr>
+          <w:rFonts w:ascii="Times New Roman" w:hAnsi="Times New Roman" w:cs="Times New Roman"/>
+          <w:sz w:val="24"/>
+          <w:lang w:val="es-SV"/>
+        </w:rPr>
+        <w:t xml:space="preserve"> de áreas operativas</w:t>
+      </w:r>
+      <w:bookmarkStart w:id="0" w:name="_GoBack"/>
+      <w:bookmarkEnd w:id="0"/>
+      <w:r>
+        <w:rPr>
+          <w:rFonts w:ascii="Times New Roman" w:hAnsi="Times New Roman" w:cs="Times New Roman"/>
+          <w:sz w:val="24"/>
+          <w:lang w:val="es-SV"/>
+        </w:rPr>
+        <w:t xml:space="preserve"> del Grupo Promesa, en el municipio de San Vicen</w:t>
       </w:r>
       <w:r>
         <w:rPr>
@@ -1819,6 +1839,7 @@
           <w:szCs w:val="24"/>
           <w:lang w:val="es-ES_tradnl"/>
         </w:rPr>
+        <w:instrText xml:space="preserve"> \* MERGEFORMAT </w:instrText>
       </w:r>
       <w:r>
         <w:rPr>
@@ -1827,7 +1848,6 @@
           <w:szCs w:val="24"/>
           <w:lang w:val="es-ES_tradnl"/>
         </w:rPr>
-        <w:instrText xml:space="preserve"> \* MERGEFORMAT </w:instrText>
       </w:r>
       <w:r>
         <w:rPr>
@@ -1874,8 +1894,8 @@
           <w:lang w:val="es-NI"/>
         </w:rPr>
       </w:pPr>
-      <w:bookmarkStart w:id="0" w:name="_Ref467206216"/>
-      <w:bookmarkStart w:id="1" w:name="_Toc467206745"/>
+      <w:bookmarkStart w:id="1" w:name="_Ref467206216"/>
+      <w:bookmarkStart w:id="2" w:name="_Toc467206745"/>
       <w:r>
         <w:rPr>
           <w:lang w:val="es-NI"/>
@@ -1913,7 +1933,7 @@
         </w:rPr>
         <w:fldChar w:fldCharType="end"/>
       </w:r>
-      <w:bookmarkEnd w:id="0"/>
+      <w:bookmarkEnd w:id="1"/>
       <w:r>
         <w:rPr>
           <w:lang w:val="es-NI"/>
@@ -1928,7 +1948,7 @@
         </w:rPr>
         <w:t>Beneficiarios del sistema</w:t>
       </w:r>
-      <w:bookmarkEnd w:id="1"/>
+      <w:bookmarkEnd w:id="2"/>
     </w:p>
     <w:tbl>
       <w:tblPr>
@@ -3275,18 +3295,7 @@
           <w:szCs w:val="24"/>
           <w:lang w:val="es-ES_tradnl"/>
         </w:rPr>
-        <w:t>Mejorará la notificación de cantidad de medicament</w:t>
-      </w:r>
-      <w:bookmarkStart w:id="2" w:name="_GoBack"/>
-      <w:bookmarkEnd w:id="2"/>
-      <w:r>
-        <w:rPr>
-          <w:rFonts w:ascii="Times New Roman" w:hAnsi="Times New Roman" w:cs="Times New Roman"/>
-          <w:sz w:val="24"/>
-          <w:szCs w:val="24"/>
-          <w:lang w:val="es-ES_tradnl"/>
-        </w:rPr>
-        <w:t>os disponibles.</w:t>
+        <w:t>Mejorará la notificación de cantidad de medicamentos disponibles.</w:t>
       </w:r>
     </w:p>
     <w:p>
@@ -3510,7 +3519,27 @@
           <w:szCs w:val="24"/>
           <w:lang w:val="es-SV"/>
         </w:rPr>
-        <w:t>Frente a Instituto Nacional Doctor Sarbelio Navarrete</w:t>
+        <w:t xml:space="preserve">Frente a Instituto Nacional Doctor </w:t>
+      </w:r>
+      <w:proofErr w:type="spellStart"/>
+      <w:r>
+        <w:rPr>
+          <w:rFonts w:ascii="Times New Roman" w:hAnsi="Times New Roman" w:cs="Times New Roman"/>
+          <w:sz w:val="24"/>
+          <w:szCs w:val="24"/>
+          <w:lang w:val="es-SV"/>
+        </w:rPr>
+        <w:t>Sarbelio</w:t>
+      </w:r>
+      <w:proofErr w:type="spellEnd"/>
+      <w:r>
+        <w:rPr>
+          <w:rFonts w:ascii="Times New Roman" w:hAnsi="Times New Roman" w:cs="Times New Roman"/>
+          <w:sz w:val="24"/>
+          <w:szCs w:val="24"/>
+          <w:lang w:val="es-SV"/>
+        </w:rPr>
+        <w:t xml:space="preserve"> Navarrete</w:t>
       </w:r>
       <w:r>
         <w:rPr>
@@ -3765,7 +3794,25 @@
           <w:sz w:val="20"/>
           <w:lang w:val="es-SV"/>
         </w:rPr>
-        <w:t>te. Google Maps.</w:t>
+        <w:t xml:space="preserve">te. Google </w:t>
+      </w:r>
+      <w:proofErr w:type="spellStart"/>
+      <w:r>
+        <w:rPr>
+          <w:rFonts w:ascii="Times New Roman" w:hAnsi="Times New Roman" w:cs="Times New Roman"/>
+          <w:sz w:val="20"/>
+          <w:lang w:val="es-SV"/>
+        </w:rPr>
+        <w:t>Maps</w:t>
+      </w:r>
+      <w:proofErr w:type="spellEnd"/>
+      <w:r>
+        <w:rPr>
+          <w:rFonts w:ascii="Times New Roman" w:hAnsi="Times New Roman" w:cs="Times New Roman"/>
+          <w:sz w:val="20"/>
+          <w:lang w:val="es-SV"/>
+        </w:rPr>
+        <w:t>.</w:t>
       </w:r>
     </w:p>
     <w:p>
@@ -8670,14 +8717,25 @@
           <w:lang w:val="es-SV"/>
         </w:rPr>
       </w:pPr>
-      <w:r>
-        <w:rPr>
-          <w:rFonts w:ascii="Times New Roman" w:hAnsi="Times New Roman" w:cs="Times New Roman"/>
-          <w:sz w:val="24"/>
-          <w:szCs w:val="24"/>
-          <w:lang w:val="es-SV"/>
-        </w:rPr>
-        <w:t>Kardex de productos.</w:t>
+      <w:proofErr w:type="spellStart"/>
+      <w:r>
+        <w:rPr>
+          <w:rFonts w:ascii="Times New Roman" w:hAnsi="Times New Roman" w:cs="Times New Roman"/>
+          <w:sz w:val="24"/>
+          <w:szCs w:val="24"/>
+          <w:lang w:val="es-SV"/>
+        </w:rPr>
+        <w:t>Kardex</w:t>
+      </w:r>
+      <w:proofErr w:type="spellEnd"/>
+      <w:r>
+        <w:rPr>
+          <w:rFonts w:ascii="Times New Roman" w:hAnsi="Times New Roman" w:cs="Times New Roman"/>
+          <w:sz w:val="24"/>
+          <w:szCs w:val="24"/>
+          <w:lang w:val="es-SV"/>
+        </w:rPr>
+        <w:t xml:space="preserve"> de productos.</w:t>
       </w:r>
     </w:p>
     <w:p>
@@ -12539,7 +12597,7 @@
                 <w:bCs/>
                 <w:noProof/>
               </w:rPr>
-              <w:t>11</w:t>
+              <w:t>9</w:t>
             </w:r>
             <w:r>
               <w:rPr>
@@ -12675,7 +12733,7 @@
                 <w:bCs/>
                 <w:noProof/>
               </w:rPr>
-              <w:t>16</w:t>
+              <w:t>20</w:t>
             </w:r>
             <w:r>
               <w:rPr>
@@ -12809,7 +12867,7 @@
         <w:ind w:left="720" w:hanging="360"/>
       </w:pPr>
       <w:rPr>
-        <w:rFonts w:hint="default" w:ascii="Symbol" w:hAnsi="Symbol"/>
+        <w:rFonts w:ascii="Symbol" w:hAnsi="Symbol" w:hint="default"/>
       </w:rPr>
     </w:lvl>
     <w:lvl w:ilvl="1" w:tplc="440A0003">
@@ -12821,7 +12879,7 @@
         <w:ind w:left="1440" w:hanging="360"/>
       </w:pPr>
       <w:rPr>
-        <w:rFonts w:hint="default" w:ascii="Courier New" w:hAnsi="Courier New" w:cs="Courier New"/>
+        <w:rFonts w:ascii="Courier New" w:hAnsi="Courier New" w:cs="Courier New" w:hint="default"/>
       </w:rPr>
     </w:lvl>
     <w:lvl w:ilvl="2" w:tplc="440A0005">
@@ -12833,7 +12891,7 @@
         <w:ind w:left="2160" w:hanging="360"/>
       </w:pPr>
       <w:rPr>
-        <w:rFonts w:hint="default" w:ascii="Wingdings" w:hAnsi="Wingdings"/>
+        <w:rFonts w:ascii="Wingdings" w:hAnsi="Wingdings" w:hint="default"/>
       </w:rPr>
     </w:lvl>
     <w:lvl w:ilvl="3" w:tplc="440A0001">
@@ -12845,7 +12903,7 @@
         <w:ind w:left="2880" w:hanging="360"/>
       </w:pPr>
       <w:rPr>
-        <w:rFonts w:hint="default" w:ascii="Symbol" w:hAnsi="Symbol"/>
+        <w:rFonts w:ascii="Symbol" w:hAnsi="Symbol" w:hint="default"/>
       </w:rPr>
     </w:lvl>
     <w:lvl w:ilvl="4" w:tplc="440A0003">
@@ -12857,7 +12915,7 @@
         <w:ind w:left="3600" w:hanging="360"/>
       </w:pPr>
       <w:rPr>
-        <w:rFonts w:hint="default" w:ascii="Courier New" w:hAnsi="Courier New" w:cs="Courier New"/>
+        <w:rFonts w:ascii="Courier New" w:hAnsi="Courier New" w:cs="Courier New" w:hint="default"/>
       </w:rPr>
     </w:lvl>
     <w:lvl w:ilvl="5" w:tplc="440A0005" w:tentative="1">
@@ -12869,7 +12927,7 @@
         <w:ind w:left="4320" w:hanging="360"/>
       </w:pPr>
       <w:rPr>
-        <w:rFonts w:hint="default" w:ascii="Wingdings" w:hAnsi="Wingdings"/>
+        <w:rFonts w:ascii="Wingdings" w:hAnsi="Wingdings" w:hint="default"/>
       </w:rPr>
     </w:lvl>
     <w:lvl w:ilvl="6" w:tplc="440A0001" w:tentative="1">
@@ -12881,7 +12939,7 @@
         <w:ind w:left="5040" w:hanging="360"/>
       </w:pPr>
       <w:rPr>
-        <w:rFonts w:hint="default" w:ascii="Symbol" w:hAnsi="Symbol"/>
+        <w:rFonts w:ascii="Symbol" w:hAnsi="Symbol" w:hint="default"/>
       </w:rPr>
     </w:lvl>
     <w:lvl w:ilvl="7" w:tplc="440A0003" w:tentative="1">
@@ -12893,7 +12951,7 @@
         <w:ind w:left="5760" w:hanging="360"/>
       </w:pPr>
       <w:rPr>
-        <w:rFonts w:hint="default" w:ascii="Courier New" w:hAnsi="Courier New" w:cs="Courier New"/>
+        <w:rFonts w:ascii="Courier New" w:hAnsi="Courier New" w:cs="Courier New" w:hint="default"/>
       </w:rPr>
     </w:lvl>
     <w:lvl w:ilvl="8" w:tplc="440A0005" w:tentative="1">
@@ -12905,7 +12963,7 @@
         <w:ind w:left="6480" w:hanging="360"/>
       </w:pPr>
       <w:rPr>
-        <w:rFonts w:hint="default" w:ascii="Wingdings" w:hAnsi="Wingdings"/>
+        <w:rFonts w:ascii="Wingdings" w:hAnsi="Wingdings" w:hint="default"/>
       </w:rPr>
     </w:lvl>
   </w:abstractNum>
@@ -12922,7 +12980,7 @@
         <w:ind w:left="720" w:hanging="360"/>
       </w:pPr>
       <w:rPr>
-        <w:rFonts w:hint="default" w:ascii="Symbol" w:hAnsi="Symbol"/>
+        <w:rFonts w:ascii="Symbol" w:hAnsi="Symbol" w:hint="default"/>
       </w:rPr>
     </w:lvl>
     <w:lvl w:ilvl="1" w:tplc="04090003" w:tentative="1">
@@ -12934,7 +12992,7 @@
         <w:ind w:left="1440" w:hanging="360"/>
       </w:pPr>
       <w:rPr>
-        <w:rFonts w:hint="default" w:ascii="Courier New" w:hAnsi="Courier New" w:cs="Courier New"/>
+        <w:rFonts w:ascii="Courier New" w:hAnsi="Courier New" w:cs="Courier New" w:hint="default"/>
       </w:rPr>
     </w:lvl>
     <w:lvl w:ilvl="2" w:tplc="04090005" w:tentative="1">
@@ -12946,7 +13004,7 @@
         <w:ind w:left="2160" w:hanging="360"/>
       </w:pPr>
       <w:rPr>
-        <w:rFonts w:hint="default" w:ascii="Wingdings" w:hAnsi="Wingdings"/>
+        <w:rFonts w:ascii="Wingdings" w:hAnsi="Wingdings" w:hint="default"/>
       </w:rPr>
     </w:lvl>
     <w:lvl w:ilvl="3" w:tplc="04090001" w:tentative="1">
@@ -12958,7 +13016,7 @@
         <w:ind w:left="2880" w:hanging="360"/>
       </w:pPr>
       <w:rPr>
-        <w:rFonts w:hint="default" w:ascii="Symbol" w:hAnsi="Symbol"/>
+        <w:rFonts w:ascii="Symbol" w:hAnsi="Symbol" w:hint="default"/>
       </w:rPr>
     </w:lvl>
     <w:lvl w:ilvl="4" w:tplc="04090003" w:tentative="1">
@@ -12970,7 +13028,7 @@
         <w:ind w:left="3600" w:hanging="360"/>
       </w:pPr>
       <w:rPr>
-        <w:rFonts w:hint="default" w:ascii="Courier New" w:hAnsi="Courier New" w:cs="Courier New"/>
+        <w:rFonts w:ascii="Courier New" w:hAnsi="Courier New" w:cs="Courier New" w:hint="default"/>
       </w:rPr>
     </w:lvl>
     <w:lvl w:ilvl="5" w:tplc="04090005" w:tentative="1">
@@ -12982,7 +13040,7 @@
         <w:ind w:left="4320" w:hanging="360"/>
       </w:pPr>
       <w:rPr>
-        <w:rFonts w:hint="default" w:ascii="Wingdings" w:hAnsi="Wingdings"/>
+        <w:rFonts w:ascii="Wingdings" w:hAnsi="Wingdings" w:hint="default"/>
       </w:rPr>
     </w:lvl>
     <w:lvl w:ilvl="6" w:tplc="04090001" w:tentative="1">
@@ -12994,7 +13052,7 @@
         <w:ind w:left="5040" w:hanging="360"/>
       </w:pPr>
       <w:rPr>
-        <w:rFonts w:hint="default" w:ascii="Symbol" w:hAnsi="Symbol"/>
+        <w:rFonts w:ascii="Symbol" w:hAnsi="Symbol" w:hint="default"/>
       </w:rPr>
     </w:lvl>
     <w:lvl w:ilvl="7" w:tplc="04090003" w:tentative="1">
@@ -13006,7 +13064,7 @@
         <w:ind w:left="5760" w:hanging="360"/>
       </w:pPr>
       <w:rPr>
-        <w:rFonts w:hint="default" w:ascii="Courier New" w:hAnsi="Courier New" w:cs="Courier New"/>
+        <w:rFonts w:ascii="Courier New" w:hAnsi="Courier New" w:cs="Courier New" w:hint="default"/>
       </w:rPr>
     </w:lvl>
     <w:lvl w:ilvl="8" w:tplc="04090005" w:tentative="1">
@@ -13018,7 +13076,7 @@
         <w:ind w:left="6480" w:hanging="360"/>
       </w:pPr>
       <w:rPr>
-        <w:rFonts w:hint="default" w:ascii="Wingdings" w:hAnsi="Wingdings"/>
+        <w:rFonts w:ascii="Wingdings" w:hAnsi="Wingdings" w:hint="default"/>
       </w:rPr>
     </w:lvl>
   </w:abstractNum>
@@ -13035,7 +13093,7 @@
         <w:ind w:left="720" w:hanging="360"/>
       </w:pPr>
       <w:rPr>
-        <w:rFonts w:hint="default" w:ascii="Symbol" w:hAnsi="Symbol"/>
+        <w:rFonts w:ascii="Symbol" w:hAnsi="Symbol" w:hint="default"/>
       </w:rPr>
     </w:lvl>
     <w:lvl w:ilvl="1" w:tplc="440A0003" w:tentative="1">
@@ -13047,7 +13105,7 @@
         <w:ind w:left="1440" w:hanging="360"/>
       </w:pPr>
       <w:rPr>
-        <w:rFonts w:hint="default" w:ascii="Courier New" w:hAnsi="Courier New" w:cs="Courier New"/>
+        <w:rFonts w:ascii="Courier New" w:hAnsi="Courier New" w:cs="Courier New" w:hint="default"/>
       </w:rPr>
     </w:lvl>
     <w:lvl w:ilvl="2" w:tplc="440A0005" w:tentative="1">
@@ -13059,7 +13117,7 @@
         <w:ind w:left="2160" w:hanging="360"/>
       </w:pPr>
       <w:rPr>
-        <w:rFonts w:hint="default" w:ascii="Wingdings" w:hAnsi="Wingdings"/>
+        <w:rFonts w:ascii="Wingdings" w:hAnsi="Wingdings" w:hint="default"/>
       </w:rPr>
     </w:lvl>
     <w:lvl w:ilvl="3" w:tplc="440A0001" w:tentative="1">
@@ -13071,7 +13129,7 @@
         <w:ind w:left="2880" w:hanging="360"/>
       </w:pPr>
       <w:rPr>
-        <w:rFonts w:hint="default" w:ascii="Symbol" w:hAnsi="Symbol"/>
+        <w:rFonts w:ascii="Symbol" w:hAnsi="Symbol" w:hint="default"/>
       </w:rPr>
     </w:lvl>
     <w:lvl w:ilvl="4" w:tplc="440A0003" w:tentative="1">
@@ -13083,7 +13141,7 @@
         <w:ind w:left="3600" w:hanging="360"/>
       </w:pPr>
       <w:rPr>
-        <w:rFonts w:hint="default" w:ascii="Courier New" w:hAnsi="Courier New" w:cs="Courier New"/>
+        <w:rFonts w:ascii="Courier New" w:hAnsi="Courier New" w:cs="Courier New" w:hint="default"/>
       </w:rPr>
     </w:lvl>
     <w:lvl w:ilvl="5" w:tplc="440A0005" w:tentative="1">
@@ -13095,7 +13153,7 @@
         <w:ind w:left="4320" w:hanging="360"/>
       </w:pPr>
       <w:rPr>
-        <w:rFonts w:hint="default" w:ascii="Wingdings" w:hAnsi="Wingdings"/>
+        <w:rFonts w:ascii="Wingdings" w:hAnsi="Wingdings" w:hint="default"/>
       </w:rPr>
     </w:lvl>
     <w:lvl w:ilvl="6" w:tplc="440A0001" w:tentative="1">
@@ -13107,7 +13165,7 @@
         <w:ind w:left="5040" w:hanging="360"/>
       </w:pPr>
       <w:rPr>
-        <w:rFonts w:hint="default" w:ascii="Symbol" w:hAnsi="Symbol"/>
+        <w:rFonts w:ascii="Symbol" w:hAnsi="Symbol" w:hint="default"/>
       </w:rPr>
     </w:lvl>
     <w:lvl w:ilvl="7" w:tplc="440A0003" w:tentative="1">
@@ -13119,7 +13177,7 @@
         <w:ind w:left="5760" w:hanging="360"/>
       </w:pPr>
       <w:rPr>
-        <w:rFonts w:hint="default" w:ascii="Courier New" w:hAnsi="Courier New" w:cs="Courier New"/>
+        <w:rFonts w:ascii="Courier New" w:hAnsi="Courier New" w:cs="Courier New" w:hint="default"/>
       </w:rPr>
     </w:lvl>
     <w:lvl w:ilvl="8" w:tplc="440A0005" w:tentative="1">
@@ -13131,7 +13189,7 @@
         <w:ind w:left="6480" w:hanging="360"/>
       </w:pPr>
       <w:rPr>
-        <w:rFonts w:hint="default" w:ascii="Wingdings" w:hAnsi="Wingdings"/>
+        <w:rFonts w:ascii="Wingdings" w:hAnsi="Wingdings" w:hint="default"/>
       </w:rPr>
     </w:lvl>
   </w:abstractNum>
@@ -13148,7 +13206,7 @@
         <w:ind w:left="720" w:hanging="360"/>
       </w:pPr>
       <w:rPr>
-        <w:rFonts w:hint="default" w:ascii="Symbol" w:hAnsi="Symbol"/>
+        <w:rFonts w:ascii="Symbol" w:hAnsi="Symbol" w:hint="default"/>
       </w:rPr>
     </w:lvl>
     <w:lvl w:ilvl="1" w:tplc="440A0003" w:tentative="1">
@@ -13160,7 +13218,7 @@
         <w:ind w:left="1440" w:hanging="360"/>
       </w:pPr>
       <w:rPr>
-        <w:rFonts w:hint="default" w:ascii="Courier New" w:hAnsi="Courier New" w:cs="Courier New"/>
+        <w:rFonts w:ascii="Courier New" w:hAnsi="Courier New" w:cs="Courier New" w:hint="default"/>
       </w:rPr>
     </w:lvl>
     <w:lvl w:ilvl="2" w:tplc="440A0005" w:tentative="1">
@@ -13172,7 +13230,7 @@
         <w:ind w:left="2160" w:hanging="360"/>
       </w:pPr>
       <w:rPr>
-        <w:rFonts w:hint="default" w:ascii="Wingdings" w:hAnsi="Wingdings"/>
+        <w:rFonts w:ascii="Wingdings" w:hAnsi="Wingdings" w:hint="default"/>
       </w:rPr>
     </w:lvl>
     <w:lvl w:ilvl="3" w:tplc="440A0001" w:tentative="1">
@@ -13184,7 +13242,7 @@
         <w:ind w:left="2880" w:hanging="360"/>
       </w:pPr>
       <w:rPr>
-        <w:rFonts w:hint="default" w:ascii="Symbol" w:hAnsi="Symbol"/>
+        <w:rFonts w:ascii="Symbol" w:hAnsi="Symbol" w:hint="default"/>
       </w:rPr>
     </w:lvl>
     <w:lvl w:ilvl="4" w:tplc="440A0003" w:tentative="1">
@@ -13196,7 +13254,7 @@
         <w:ind w:left="3600" w:hanging="360"/>
       </w:pPr>
       <w:rPr>
-        <w:rFonts w:hint="default" w:ascii="Courier New" w:hAnsi="Courier New" w:cs="Courier New"/>
+        <w:rFonts w:ascii="Courier New" w:hAnsi="Courier New" w:cs="Courier New" w:hint="default"/>
       </w:rPr>
     </w:lvl>
     <w:lvl w:ilvl="5" w:tplc="440A0005" w:tentative="1">
@@ -13208,7 +13266,7 @@
         <w:ind w:left="4320" w:hanging="360"/>
       </w:pPr>
       <w:rPr>
-        <w:rFonts w:hint="default" w:ascii="Wingdings" w:hAnsi="Wingdings"/>
+        <w:rFonts w:ascii="Wingdings" w:hAnsi="Wingdings" w:hint="default"/>
       </w:rPr>
     </w:lvl>
     <w:lvl w:ilvl="6" w:tplc="440A0001" w:tentative="1">
@@ -13220,7 +13278,7 @@
         <w:ind w:left="5040" w:hanging="360"/>
       </w:pPr>
       <w:rPr>
-        <w:rFonts w:hint="default" w:ascii="Symbol" w:hAnsi="Symbol"/>
+        <w:rFonts w:ascii="Symbol" w:hAnsi="Symbol" w:hint="default"/>
       </w:rPr>
     </w:lvl>
     <w:lvl w:ilvl="7" w:tplc="440A0003" w:tentative="1">
@@ -13232,7 +13290,7 @@
         <w:ind w:left="5760" w:hanging="360"/>
       </w:pPr>
       <w:rPr>
-        <w:rFonts w:hint="default" w:ascii="Courier New" w:hAnsi="Courier New" w:cs="Courier New"/>
+        <w:rFonts w:ascii="Courier New" w:hAnsi="Courier New" w:cs="Courier New" w:hint="default"/>
       </w:rPr>
     </w:lvl>
     <w:lvl w:ilvl="8" w:tplc="440A0005" w:tentative="1">
@@ -13244,7 +13302,7 @@
         <w:ind w:left="6480" w:hanging="360"/>
       </w:pPr>
       <w:rPr>
-        <w:rFonts w:hint="default" w:ascii="Wingdings" w:hAnsi="Wingdings"/>
+        <w:rFonts w:ascii="Wingdings" w:hAnsi="Wingdings" w:hint="default"/>
       </w:rPr>
     </w:lvl>
   </w:abstractNum>
@@ -13261,7 +13319,7 @@
         <w:ind w:left="720" w:hanging="360"/>
       </w:pPr>
       <w:rPr>
-        <w:rFonts w:hint="default" w:ascii="Symbol" w:hAnsi="Symbol"/>
+        <w:rFonts w:ascii="Symbol" w:hAnsi="Symbol" w:hint="default"/>
       </w:rPr>
     </w:lvl>
     <w:lvl w:ilvl="1" w:tplc="440A0003" w:tentative="1">
@@ -13273,7 +13331,7 @@
         <w:ind w:left="1440" w:hanging="360"/>
       </w:pPr>
       <w:rPr>
-        <w:rFonts w:hint="default" w:ascii="Courier New" w:hAnsi="Courier New" w:cs="Courier New"/>
+        <w:rFonts w:ascii="Courier New" w:hAnsi="Courier New" w:cs="Courier New" w:hint="default"/>
       </w:rPr>
     </w:lvl>
     <w:lvl w:ilvl="2" w:tplc="440A0005" w:tentative="1">
@@ -13285,7 +13343,7 @@
         <w:ind w:left="2160" w:hanging="360"/>
       </w:pPr>
       <w:rPr>
-        <w:rFonts w:hint="default" w:ascii="Wingdings" w:hAnsi="Wingdings"/>
+        <w:rFonts w:ascii="Wingdings" w:hAnsi="Wingdings" w:hint="default"/>
       </w:rPr>
     </w:lvl>
     <w:lvl w:ilvl="3" w:tplc="440A0001" w:tentative="1">
@@ -13297,7 +13355,7 @@
         <w:ind w:left="2880" w:hanging="360"/>
       </w:pPr>
       <w:rPr>
-        <w:rFonts w:hint="default" w:ascii="Symbol" w:hAnsi="Symbol"/>
+        <w:rFonts w:ascii="Symbol" w:hAnsi="Symbol" w:hint="default"/>
       </w:rPr>
     </w:lvl>
     <w:lvl w:ilvl="4" w:tplc="440A0003" w:tentative="1">
@@ -13309,7 +13367,7 @@
         <w:ind w:left="3600" w:hanging="360"/>
       </w:pPr>
       <w:rPr>
-        <w:rFonts w:hint="default" w:ascii="Courier New" w:hAnsi="Courier New" w:cs="Courier New"/>
+        <w:rFonts w:ascii="Courier New" w:hAnsi="Courier New" w:cs="Courier New" w:hint="default"/>
       </w:rPr>
     </w:lvl>
     <w:lvl w:ilvl="5" w:tplc="440A0005" w:tentative="1">
@@ -13321,7 +13379,7 @@
         <w:ind w:left="4320" w:hanging="360"/>
       </w:pPr>
       <w:rPr>
-        <w:rFonts w:hint="default" w:ascii="Wingdings" w:hAnsi="Wingdings"/>
+        <w:rFonts w:ascii="Wingdings" w:hAnsi="Wingdings" w:hint="default"/>
       </w:rPr>
     </w:lvl>
     <w:lvl w:ilvl="6" w:tplc="440A0001" w:tentative="1">
@@ -13333,7 +13391,7 @@
         <w:ind w:left="5040" w:hanging="360"/>
       </w:pPr>
       <w:rPr>
-        <w:rFonts w:hint="default" w:ascii="Symbol" w:hAnsi="Symbol"/>
+        <w:rFonts w:ascii="Symbol" w:hAnsi="Symbol" w:hint="default"/>
       </w:rPr>
     </w:lvl>
     <w:lvl w:ilvl="7" w:tplc="440A0003" w:tentative="1">
@@ -13345,7 +13403,7 @@
         <w:ind w:left="5760" w:hanging="360"/>
       </w:pPr>
       <w:rPr>
-        <w:rFonts w:hint="default" w:ascii="Courier New" w:hAnsi="Courier New" w:cs="Courier New"/>
+        <w:rFonts w:ascii="Courier New" w:hAnsi="Courier New" w:cs="Courier New" w:hint="default"/>
       </w:rPr>
     </w:lvl>
     <w:lvl w:ilvl="8" w:tplc="440A0005" w:tentative="1">
@@ -13357,7 +13415,7 @@
         <w:ind w:left="6480" w:hanging="360"/>
       </w:pPr>
       <w:rPr>
-        <w:rFonts w:hint="default" w:ascii="Wingdings" w:hAnsi="Wingdings"/>
+        <w:rFonts w:ascii="Wingdings" w:hAnsi="Wingdings" w:hint="default"/>
       </w:rPr>
     </w:lvl>
   </w:abstractNum>
@@ -13374,7 +13432,7 @@
         <w:ind w:left="360" w:hanging="360"/>
       </w:pPr>
       <w:rPr>
-        <w:rFonts w:hint="default" w:ascii="Wingdings" w:hAnsi="Wingdings"/>
+        <w:rFonts w:ascii="Wingdings" w:hAnsi="Wingdings" w:hint="default"/>
       </w:rPr>
     </w:lvl>
     <w:lvl w:ilvl="1">
@@ -13386,7 +13444,7 @@
         <w:ind w:left="720" w:hanging="360"/>
       </w:pPr>
       <w:rPr>
-        <w:rFonts w:hint="default" w:ascii="Wingdings" w:hAnsi="Wingdings"/>
+        <w:rFonts w:ascii="Wingdings" w:hAnsi="Wingdings" w:hint="default"/>
       </w:rPr>
     </w:lvl>
     <w:lvl w:ilvl="2">
@@ -13398,7 +13456,7 @@
         <w:ind w:left="1080" w:hanging="360"/>
       </w:pPr>
       <w:rPr>
-        <w:rFonts w:hint="default" w:ascii="Wingdings" w:hAnsi="Wingdings"/>
+        <w:rFonts w:ascii="Wingdings" w:hAnsi="Wingdings" w:hint="default"/>
       </w:rPr>
     </w:lvl>
     <w:lvl w:ilvl="3">
@@ -13410,7 +13468,7 @@
         <w:ind w:left="1440" w:hanging="360"/>
       </w:pPr>
       <w:rPr>
-        <w:rFonts w:hint="default" w:ascii="Symbol" w:hAnsi="Symbol"/>
+        <w:rFonts w:ascii="Symbol" w:hAnsi="Symbol" w:hint="default"/>
       </w:rPr>
     </w:lvl>
     <w:lvl w:ilvl="4">
@@ -13422,7 +13480,7 @@
         <w:ind w:left="1800" w:hanging="360"/>
       </w:pPr>
       <w:rPr>
-        <w:rFonts w:hint="default" w:ascii="Symbol" w:hAnsi="Symbol"/>
+        <w:rFonts w:ascii="Symbol" w:hAnsi="Symbol" w:hint="default"/>
       </w:rPr>
     </w:lvl>
     <w:lvl w:ilvl="5">
@@ -13434,7 +13492,7 @@
         <w:ind w:left="2160" w:hanging="360"/>
       </w:pPr>
       <w:rPr>
-        <w:rFonts w:hint="default" w:ascii="Wingdings" w:hAnsi="Wingdings"/>
+        <w:rFonts w:ascii="Wingdings" w:hAnsi="Wingdings" w:hint="default"/>
       </w:rPr>
     </w:lvl>
     <w:lvl w:ilvl="6">
@@ -13446,7 +13504,7 @@
         <w:ind w:left="2520" w:hanging="360"/>
       </w:pPr>
       <w:rPr>
-        <w:rFonts w:hint="default" w:ascii="Wingdings" w:hAnsi="Wingdings"/>
+        <w:rFonts w:ascii="Wingdings" w:hAnsi="Wingdings" w:hint="default"/>
       </w:rPr>
     </w:lvl>
     <w:lvl w:ilvl="7">
@@ -13458,7 +13516,7 @@
         <w:ind w:left="2880" w:hanging="360"/>
       </w:pPr>
       <w:rPr>
-        <w:rFonts w:hint="default" w:ascii="Symbol" w:hAnsi="Symbol"/>
+        <w:rFonts w:ascii="Symbol" w:hAnsi="Symbol" w:hint="default"/>
       </w:rPr>
     </w:lvl>
     <w:lvl w:ilvl="8">
@@ -13470,7 +13528,7 @@
         <w:ind w:left="3240" w:hanging="360"/>
       </w:pPr>
       <w:rPr>
-        <w:rFonts w:hint="default" w:ascii="Symbol" w:hAnsi="Symbol"/>
+        <w:rFonts w:ascii="Symbol" w:hAnsi="Symbol" w:hint="default"/>
       </w:rPr>
     </w:lvl>
   </w:abstractNum>
@@ -13487,7 +13545,7 @@
         <w:ind w:left="720" w:hanging="360"/>
       </w:pPr>
       <w:rPr>
-        <w:rFonts w:hint="default" w:ascii="Symbol" w:hAnsi="Symbol"/>
+        <w:rFonts w:ascii="Symbol" w:hAnsi="Symbol" w:hint="default"/>
       </w:rPr>
     </w:lvl>
     <w:lvl w:ilvl="1" w:tplc="440A0003" w:tentative="1">
@@ -13499,7 +13557,7 @@
         <w:ind w:left="1440" w:hanging="360"/>
       </w:pPr>
       <w:rPr>
-        <w:rFonts w:hint="default" w:ascii="Courier New" w:hAnsi="Courier New" w:cs="Courier New"/>
+        <w:rFonts w:ascii="Courier New" w:hAnsi="Courier New" w:cs="Courier New" w:hint="default"/>
       </w:rPr>
     </w:lvl>
     <w:lvl w:ilvl="2" w:tplc="440A0005" w:tentative="1">
@@ -13511,7 +13569,7 @@
         <w:ind w:left="2160" w:hanging="360"/>
       </w:pPr>
       <w:rPr>
-        <w:rFonts w:hint="default" w:ascii="Wingdings" w:hAnsi="Wingdings"/>
+        <w:rFonts w:ascii="Wingdings" w:hAnsi="Wingdings" w:hint="default"/>
       </w:rPr>
     </w:lvl>
     <w:lvl w:ilvl="3" w:tplc="440A0001" w:tentative="1">
@@ -13523,7 +13581,7 @@
         <w:ind w:left="2880" w:hanging="360"/>
       </w:pPr>
       <w:rPr>
-        <w:rFonts w:hint="default" w:ascii="Symbol" w:hAnsi="Symbol"/>
+        <w:rFonts w:ascii="Symbol" w:hAnsi="Symbol" w:hint="default"/>
       </w:rPr>
     </w:lvl>
     <w:lvl w:ilvl="4" w:tplc="440A0003" w:tentative="1">
@@ -13535,7 +13593,7 @@
         <w:ind w:left="3600" w:hanging="360"/>
       </w:pPr>
       <w:rPr>
-        <w:rFonts w:hint="default" w:ascii="Courier New" w:hAnsi="Courier New" w:cs="Courier New"/>
+        <w:rFonts w:ascii="Courier New" w:hAnsi="Courier New" w:cs="Courier New" w:hint="default"/>
       </w:rPr>
     </w:lvl>
     <w:lvl w:ilvl="5" w:tplc="440A0005" w:tentative="1">
@@ -13547,7 +13605,7 @@
         <w:ind w:left="4320" w:hanging="360"/>
       </w:pPr>
       <w:rPr>
-        <w:rFonts w:hint="default" w:ascii="Wingdings" w:hAnsi="Wingdings"/>
+        <w:rFonts w:ascii="Wingdings" w:hAnsi="Wingdings" w:hint="default"/>
       </w:rPr>
     </w:lvl>
     <w:lvl w:ilvl="6" w:tplc="440A0001" w:tentative="1">
@@ -13559,7 +13617,7 @@
         <w:ind w:left="5040" w:hanging="360"/>
       </w:pPr>
       <w:rPr>
-        <w:rFonts w:hint="default" w:ascii="Symbol" w:hAnsi="Symbol"/>
+        <w:rFonts w:ascii="Symbol" w:hAnsi="Symbol" w:hint="default"/>
       </w:rPr>
     </w:lvl>
     <w:lvl w:ilvl="7" w:tplc="440A0003" w:tentative="1">
@@ -13571,7 +13629,7 @@
         <w:ind w:left="5760" w:hanging="360"/>
       </w:pPr>
       <w:rPr>
-        <w:rFonts w:hint="default" w:ascii="Courier New" w:hAnsi="Courier New" w:cs="Courier New"/>
+        <w:rFonts w:ascii="Courier New" w:hAnsi="Courier New" w:cs="Courier New" w:hint="default"/>
       </w:rPr>
     </w:lvl>
     <w:lvl w:ilvl="8" w:tplc="440A0005" w:tentative="1">
@@ -13583,7 +13641,7 @@
         <w:ind w:left="6480" w:hanging="360"/>
       </w:pPr>
       <w:rPr>
-        <w:rFonts w:hint="default" w:ascii="Wingdings" w:hAnsi="Wingdings"/>
+        <w:rFonts w:ascii="Wingdings" w:hAnsi="Wingdings" w:hint="default"/>
       </w:rPr>
     </w:lvl>
   </w:abstractNum>
@@ -13600,7 +13658,7 @@
         <w:ind w:left="720" w:hanging="360"/>
       </w:pPr>
       <w:rPr>
-        <w:rFonts w:hint="default" w:ascii="Symbol" w:hAnsi="Symbol"/>
+        <w:rFonts w:ascii="Symbol" w:hAnsi="Symbol" w:hint="default"/>
       </w:rPr>
     </w:lvl>
     <w:lvl w:ilvl="1" w:tplc="04090003" w:tentative="1">
@@ -13612,7 +13670,7 @@
         <w:ind w:left="1440" w:hanging="360"/>
       </w:pPr>
       <w:rPr>
-        <w:rFonts w:hint="default" w:ascii="Courier New" w:hAnsi="Courier New" w:cs="Courier New"/>
+        <w:rFonts w:ascii="Courier New" w:hAnsi="Courier New" w:cs="Courier New" w:hint="default"/>
       </w:rPr>
     </w:lvl>
     <w:lvl w:ilvl="2" w:tplc="04090005" w:tentative="1">
@@ -13624,7 +13682,7 @@
         <w:ind w:left="2160" w:hanging="360"/>
       </w:pPr>
       <w:rPr>
-        <w:rFonts w:hint="default" w:ascii="Wingdings" w:hAnsi="Wingdings"/>
+        <w:rFonts w:ascii="Wingdings" w:hAnsi="Wingdings" w:hint="default"/>
       </w:rPr>
     </w:lvl>
     <w:lvl w:ilvl="3" w:tplc="04090001" w:tentative="1">
@@ -13636,7 +13694,7 @@
         <w:ind w:left="2880" w:hanging="360"/>
       </w:pPr>
       <w:rPr>
-        <w:rFonts w:hint="default" w:ascii="Symbol" w:hAnsi="Symbol"/>
+        <w:rFonts w:ascii="Symbol" w:hAnsi="Symbol" w:hint="default"/>
       </w:rPr>
     </w:lvl>
     <w:lvl w:ilvl="4" w:tplc="04090003" w:tentative="1">
@@ -13648,7 +13706,7 @@
         <w:ind w:left="3600" w:hanging="360"/>
       </w:pPr>
       <w:rPr>
-        <w:rFonts w:hint="default" w:ascii="Courier New" w:hAnsi="Courier New" w:cs="Courier New"/>
+        <w:rFonts w:ascii="Courier New" w:hAnsi="Courier New" w:cs="Courier New" w:hint="default"/>
       </w:rPr>
     </w:lvl>
     <w:lvl w:ilvl="5" w:tplc="04090005" w:tentative="1">
@@ -13660,7 +13718,7 @@
         <w:ind w:left="4320" w:hanging="360"/>
       </w:pPr>
       <w:rPr>
-        <w:rFonts w:hint="default" w:ascii="Wingdings" w:hAnsi="Wingdings"/>
+        <w:rFonts w:ascii="Wingdings" w:hAnsi="Wingdings" w:hint="default"/>
       </w:rPr>
     </w:lvl>
     <w:lvl w:ilvl="6" w:tplc="04090001" w:tentative="1">
@@ -13672,7 +13730,7 @@
         <w:ind w:left="5040" w:hanging="360"/>
       </w:pPr>
       <w:rPr>
-        <w:rFonts w:hint="default" w:ascii="Symbol" w:hAnsi="Symbol"/>
+        <w:rFonts w:ascii="Symbol" w:hAnsi="Symbol" w:hint="default"/>
       </w:rPr>
     </w:lvl>
     <w:lvl w:ilvl="7" w:tplc="04090003" w:tentative="1">
@@ -13684,7 +13742,7 @@
         <w:ind w:left="5760" w:hanging="360"/>
       </w:pPr>
       <w:rPr>
-        <w:rFonts w:hint="default" w:ascii="Courier New" w:hAnsi="Courier New" w:cs="Courier New"/>
+        <w:rFonts w:ascii="Courier New" w:hAnsi="Courier New" w:cs="Courier New" w:hint="default"/>
       </w:rPr>
     </w:lvl>
     <w:lvl w:ilvl="8" w:tplc="04090005" w:tentative="1">
@@ -13696,7 +13754,7 @@
         <w:ind w:left="6480" w:hanging="360"/>
       </w:pPr>
       <w:rPr>
-        <w:rFonts w:hint="default" w:ascii="Wingdings" w:hAnsi="Wingdings"/>
+        <w:rFonts w:ascii="Wingdings" w:hAnsi="Wingdings" w:hint="default"/>
       </w:rPr>
     </w:lvl>
   </w:abstractNum>
@@ -13713,7 +13771,7 @@
         <w:ind w:left="360" w:hanging="360"/>
       </w:pPr>
       <w:rPr>
-        <w:rFonts w:hint="default" w:ascii="Wingdings" w:hAnsi="Wingdings"/>
+        <w:rFonts w:ascii="Wingdings" w:hAnsi="Wingdings" w:hint="default"/>
       </w:rPr>
     </w:lvl>
     <w:lvl w:ilvl="1">
@@ -13725,7 +13783,7 @@
         <w:ind w:left="720" w:hanging="360"/>
       </w:pPr>
       <w:rPr>
-        <w:rFonts w:hint="default" w:ascii="Wingdings" w:hAnsi="Wingdings"/>
+        <w:rFonts w:ascii="Wingdings" w:hAnsi="Wingdings" w:hint="default"/>
       </w:rPr>
     </w:lvl>
     <w:lvl w:ilvl="2">
@@ -13737,7 +13795,7 @@
         <w:ind w:left="1080" w:hanging="360"/>
       </w:pPr>
       <w:rPr>
-        <w:rFonts w:hint="default" w:ascii="Wingdings" w:hAnsi="Wingdings"/>
+        <w:rFonts w:ascii="Wingdings" w:hAnsi="Wingdings" w:hint="default"/>
       </w:rPr>
     </w:lvl>
     <w:lvl w:ilvl="3">
@@ -13749,7 +13807,7 @@
         <w:ind w:left="1440" w:hanging="360"/>
       </w:pPr>
       <w:rPr>
-        <w:rFonts w:hint="default" w:ascii="Symbol" w:hAnsi="Symbol"/>
+        <w:rFonts w:ascii="Symbol" w:hAnsi="Symbol" w:hint="default"/>
       </w:rPr>
     </w:lvl>
     <w:lvl w:ilvl="4">
@@ -13761,7 +13819,7 @@
         <w:ind w:left="1800" w:hanging="360"/>
       </w:pPr>
       <w:rPr>
-        <w:rFonts w:hint="default" w:ascii="Symbol" w:hAnsi="Symbol"/>
+        <w:rFonts w:ascii="Symbol" w:hAnsi="Symbol" w:hint="default"/>
       </w:rPr>
     </w:lvl>
     <w:lvl w:ilvl="5">
@@ -13773,7 +13831,7 @@
         <w:ind w:left="2160" w:hanging="360"/>
       </w:pPr>
       <w:rPr>
-        <w:rFonts w:hint="default" w:ascii="Wingdings" w:hAnsi="Wingdings"/>
+        <w:rFonts w:ascii="Wingdings" w:hAnsi="Wingdings" w:hint="default"/>
       </w:rPr>
     </w:lvl>
     <w:lvl w:ilvl="6">
@@ -13785,7 +13843,7 @@
         <w:ind w:left="2520" w:hanging="360"/>
       </w:pPr>
       <w:rPr>
-        <w:rFonts w:hint="default" w:ascii="Wingdings" w:hAnsi="Wingdings"/>
+        <w:rFonts w:ascii="Wingdings" w:hAnsi="Wingdings" w:hint="default"/>
       </w:rPr>
     </w:lvl>
     <w:lvl w:ilvl="7">
@@ -13797,7 +13855,7 @@
         <w:ind w:left="2880" w:hanging="360"/>
       </w:pPr>
       <w:rPr>
-        <w:rFonts w:hint="default" w:ascii="Symbol" w:hAnsi="Symbol"/>
+        <w:rFonts w:ascii="Symbol" w:hAnsi="Symbol" w:hint="default"/>
       </w:rPr>
     </w:lvl>
     <w:lvl w:ilvl="8">
@@ -13809,7 +13867,7 @@
         <w:ind w:left="3240" w:hanging="360"/>
       </w:pPr>
       <w:rPr>
-        <w:rFonts w:hint="default" w:ascii="Symbol" w:hAnsi="Symbol"/>
+        <w:rFonts w:ascii="Symbol" w:hAnsi="Symbol" w:hint="default"/>
       </w:rPr>
     </w:lvl>
   </w:abstractNum>
@@ -13826,7 +13884,7 @@
         <w:ind w:left="720" w:hanging="360"/>
       </w:pPr>
       <w:rPr>
-        <w:rFonts w:hint="default" w:ascii="Symbol" w:hAnsi="Symbol"/>
+        <w:rFonts w:ascii="Symbol" w:hAnsi="Symbol" w:hint="default"/>
       </w:rPr>
     </w:lvl>
     <w:lvl w:ilvl="1" w:tplc="440A0003" w:tentative="1">
@@ -13838,7 +13896,7 @@
         <w:ind w:left="1440" w:hanging="360"/>
       </w:pPr>
       <w:rPr>
-        <w:rFonts w:hint="default" w:ascii="Courier New" w:hAnsi="Courier New" w:cs="Courier New"/>
+        <w:rFonts w:ascii="Courier New" w:hAnsi="Courier New" w:cs="Courier New" w:hint="default"/>
       </w:rPr>
     </w:lvl>
     <w:lvl w:ilvl="2" w:tplc="440A0005" w:tentative="1">
@@ -13850,7 +13908,7 @@
         <w:ind w:left="2160" w:hanging="360"/>
       </w:pPr>
       <w:rPr>
-        <w:rFonts w:hint="default" w:ascii="Wingdings" w:hAnsi="Wingdings"/>
+        <w:rFonts w:ascii="Wingdings" w:hAnsi="Wingdings" w:hint="default"/>
       </w:rPr>
     </w:lvl>
     <w:lvl w:ilvl="3" w:tplc="440A0001" w:tentative="1">
@@ -13862,7 +13920,7 @@
         <w:ind w:left="2880" w:hanging="360"/>
       </w:pPr>
       <w:rPr>
-        <w:rFonts w:hint="default" w:ascii="Symbol" w:hAnsi="Symbol"/>
+        <w:rFonts w:ascii="Symbol" w:hAnsi="Symbol" w:hint="default"/>
       </w:rPr>
     </w:lvl>
     <w:lvl w:ilvl="4" w:tplc="440A0003" w:tentative="1">
@@ -13874,7 +13932,7 @@
         <w:ind w:left="3600" w:hanging="360"/>
       </w:pPr>
       <w:rPr>
-        <w:rFonts w:hint="default" w:ascii="Courier New" w:hAnsi="Courier New" w:cs="Courier New"/>
+        <w:rFonts w:ascii="Courier New" w:hAnsi="Courier New" w:cs="Courier New" w:hint="default"/>
       </w:rPr>
     </w:lvl>
     <w:lvl w:ilvl="5" w:tplc="440A0005" w:tentative="1">
@@ -13886,7 +13944,7 @@
         <w:ind w:left="4320" w:hanging="360"/>
       </w:pPr>
       <w:rPr>
-        <w:rFonts w:hint="default" w:ascii="Wingdings" w:hAnsi="Wingdings"/>
+        <w:rFonts w:ascii="Wingdings" w:hAnsi="Wingdings" w:hint="default"/>
       </w:rPr>
     </w:lvl>
     <w:lvl w:ilvl="6" w:tplc="440A0001" w:tentative="1">
@@ -13898,7 +13956,7 @@
         <w:ind w:left="5040" w:hanging="360"/>
       </w:pPr>
       <w:rPr>
-        <w:rFonts w:hint="default" w:ascii="Symbol" w:hAnsi="Symbol"/>
+        <w:rFonts w:ascii="Symbol" w:hAnsi="Symbol" w:hint="default"/>
       </w:rPr>
     </w:lvl>
     <w:lvl w:ilvl="7" w:tplc="440A0003" w:tentative="1">
@@ -13910,7 +13968,7 @@
         <w:ind w:left="5760" w:hanging="360"/>
       </w:pPr>
       <w:rPr>
-        <w:rFonts w:hint="default" w:ascii="Courier New" w:hAnsi="Courier New" w:cs="Courier New"/>
+        <w:rFonts w:ascii="Courier New" w:hAnsi="Courier New" w:cs="Courier New" w:hint="default"/>
       </w:rPr>
     </w:lvl>
     <w:lvl w:ilvl="8" w:tplc="440A0005" w:tentative="1">
@@ -13922,7 +13980,7 @@
         <w:ind w:left="6480" w:hanging="360"/>
       </w:pPr>
       <w:rPr>
-        <w:rFonts w:hint="default" w:ascii="Wingdings" w:hAnsi="Wingdings"/>
+        <w:rFonts w:ascii="Wingdings" w:hAnsi="Wingdings" w:hint="default"/>
       </w:rPr>
     </w:lvl>
   </w:abstractNum>
@@ -13939,7 +13997,7 @@
         <w:ind w:left="720" w:hanging="360"/>
       </w:pPr>
       <w:rPr>
-        <w:rFonts w:hint="default" w:ascii="Symbol" w:hAnsi="Symbol"/>
+        <w:rFonts w:ascii="Symbol" w:hAnsi="Symbol" w:hint="default"/>
       </w:rPr>
     </w:lvl>
     <w:lvl w:ilvl="1" w:tplc="440A0003">
@@ -13951,7 +14009,7 @@
         <w:ind w:left="1440" w:hanging="360"/>
       </w:pPr>
       <w:rPr>
-        <w:rFonts w:hint="default" w:ascii="Courier New" w:hAnsi="Courier New" w:cs="Courier New"/>
+        <w:rFonts w:ascii="Courier New" w:hAnsi="Courier New" w:cs="Courier New" w:hint="default"/>
       </w:rPr>
     </w:lvl>
     <w:lvl w:ilvl="2" w:tplc="440A0005">
@@ -13963,7 +14021,7 @@
         <w:ind w:left="2160" w:hanging="360"/>
       </w:pPr>
       <w:rPr>
-        <w:rFonts w:hint="default" w:ascii="Wingdings" w:hAnsi="Wingdings"/>
+        <w:rFonts w:ascii="Wingdings" w:hAnsi="Wingdings" w:hint="default"/>
       </w:rPr>
     </w:lvl>
     <w:lvl w:ilvl="3" w:tplc="440A0001">
@@ -13975,7 +14033,7 @@
         <w:ind w:left="2880" w:hanging="360"/>
       </w:pPr>
       <w:rPr>
-        <w:rFonts w:hint="default" w:ascii="Symbol" w:hAnsi="Symbol"/>
+        <w:rFonts w:ascii="Symbol" w:hAnsi="Symbol" w:hint="default"/>
       </w:rPr>
     </w:lvl>
     <w:lvl w:ilvl="4" w:tplc="440A0003">
@@ -13987,7 +14045,7 @@
         <w:ind w:left="3600" w:hanging="360"/>
       </w:pPr>
       <w:rPr>
-        <w:rFonts w:hint="default" w:ascii="Courier New" w:hAnsi="Courier New" w:cs="Courier New"/>
+        <w:rFonts w:ascii="Courier New" w:hAnsi="Courier New" w:cs="Courier New" w:hint="default"/>
       </w:rPr>
     </w:lvl>
     <w:lvl w:ilvl="5" w:tplc="440A0005">
@@ -13999,7 +14057,7 @@
         <w:ind w:left="4320" w:hanging="360"/>
       </w:pPr>
       <w:rPr>
-        <w:rFonts w:hint="default" w:ascii="Wingdings" w:hAnsi="Wingdings"/>
+        <w:rFonts w:ascii="Wingdings" w:hAnsi="Wingdings" w:hint="default"/>
       </w:rPr>
     </w:lvl>
     <w:lvl w:ilvl="6" w:tplc="440A0001">
@@ -14011,7 +14069,7 @@
         <w:ind w:left="5040" w:hanging="360"/>
       </w:pPr>
       <w:rPr>
-        <w:rFonts w:hint="default" w:ascii="Symbol" w:hAnsi="Symbol"/>
+        <w:rFonts w:ascii="Symbol" w:hAnsi="Symbol" w:hint="default"/>
       </w:rPr>
     </w:lvl>
     <w:lvl w:ilvl="7" w:tplc="440A0003">
@@ -14023,7 +14081,7 @@
         <w:ind w:left="5760" w:hanging="360"/>
       </w:pPr>
       <w:rPr>
-        <w:rFonts w:hint="default" w:ascii="Courier New" w:hAnsi="Courier New" w:cs="Courier New"/>
+        <w:rFonts w:ascii="Courier New" w:hAnsi="Courier New" w:cs="Courier New" w:hint="default"/>
       </w:rPr>
     </w:lvl>
     <w:lvl w:ilvl="8" w:tplc="440A0005" w:tentative="1">
@@ -14035,7 +14093,7 @@
         <w:ind w:left="6480" w:hanging="360"/>
       </w:pPr>
       <w:rPr>
-        <w:rFonts w:hint="default" w:ascii="Wingdings" w:hAnsi="Wingdings"/>
+        <w:rFonts w:ascii="Wingdings" w:hAnsi="Wingdings" w:hint="default"/>
       </w:rPr>
     </w:lvl>
   </w:abstractNum>
@@ -14052,7 +14110,7 @@
         <w:ind w:left="720" w:hanging="360"/>
       </w:pPr>
       <w:rPr>
-        <w:rFonts w:hint="default" w:ascii="Symbol" w:hAnsi="Symbol"/>
+        <w:rFonts w:ascii="Symbol" w:hAnsi="Symbol" w:hint="default"/>
       </w:rPr>
     </w:lvl>
     <w:lvl w:ilvl="1" w:tplc="440A0003">
@@ -14064,7 +14122,7 @@
         <w:ind w:left="1440" w:hanging="360"/>
       </w:pPr>
       <w:rPr>
-        <w:rFonts w:hint="default" w:ascii="Courier New" w:hAnsi="Courier New" w:cs="Courier New"/>
+        <w:rFonts w:ascii="Courier New" w:hAnsi="Courier New" w:cs="Courier New" w:hint="default"/>
       </w:rPr>
     </w:lvl>
     <w:lvl w:ilvl="2" w:tplc="440A0005">
@@ -14076,7 +14134,7 @@
         <w:ind w:left="2160" w:hanging="360"/>
       </w:pPr>
       <w:rPr>
-        <w:rFonts w:hint="default" w:ascii="Wingdings" w:hAnsi="Wingdings"/>
+        <w:rFonts w:ascii="Wingdings" w:hAnsi="Wingdings" w:hint="default"/>
       </w:rPr>
     </w:lvl>
     <w:lvl w:ilvl="3" w:tplc="440A0001">
@@ -14088,7 +14146,7 @@
         <w:ind w:left="2880" w:hanging="360"/>
       </w:pPr>
       <w:rPr>
-        <w:rFonts w:hint="default" w:ascii="Symbol" w:hAnsi="Symbol"/>
+        <w:rFonts w:ascii="Symbol" w:hAnsi="Symbol" w:hint="default"/>
       </w:rPr>
     </w:lvl>
     <w:lvl w:ilvl="4" w:tplc="440A0003">
@@ -14100,7 +14158,7 @@
         <w:ind w:left="3600" w:hanging="360"/>
       </w:pPr>
       <w:rPr>
-        <w:rFonts w:hint="default" w:ascii="Courier New" w:hAnsi="Courier New" w:cs="Courier New"/>
+        <w:rFonts w:ascii="Courier New" w:hAnsi="Courier New" w:cs="Courier New" w:hint="default"/>
       </w:rPr>
     </w:lvl>
     <w:lvl w:ilvl="5" w:tplc="440A0005">
@@ -14112,7 +14170,7 @@
         <w:ind w:left="4320" w:hanging="360"/>
       </w:pPr>
       <w:rPr>
-        <w:rFonts w:hint="default" w:ascii="Wingdings" w:hAnsi="Wingdings"/>
+        <w:rFonts w:ascii="Wingdings" w:hAnsi="Wingdings" w:hint="default"/>
       </w:rPr>
     </w:lvl>
     <w:lvl w:ilvl="6" w:tplc="440A0001">
@@ -14124,7 +14182,7 @@
         <w:ind w:left="5040" w:hanging="360"/>
       </w:pPr>
       <w:rPr>
-        <w:rFonts w:hint="default" w:ascii="Symbol" w:hAnsi="Symbol"/>
+        <w:rFonts w:ascii="Symbol" w:hAnsi="Symbol" w:hint="default"/>
       </w:rPr>
     </w:lvl>
     <w:lvl w:ilvl="7" w:tplc="440A0003">
@@ -14136,7 +14194,7 @@
         <w:ind w:left="5760" w:hanging="360"/>
       </w:pPr>
       <w:rPr>
-        <w:rFonts w:hint="default" w:ascii="Courier New" w:hAnsi="Courier New" w:cs="Courier New"/>
+        <w:rFonts w:ascii="Courier New" w:hAnsi="Courier New" w:cs="Courier New" w:hint="default"/>
       </w:rPr>
     </w:lvl>
     <w:lvl w:ilvl="8" w:tplc="440A0005">
@@ -14148,7 +14206,7 @@
         <w:ind w:left="6480" w:hanging="360"/>
       </w:pPr>
       <w:rPr>
-        <w:rFonts w:hint="default" w:ascii="Wingdings" w:hAnsi="Wingdings"/>
+        <w:rFonts w:ascii="Wingdings" w:hAnsi="Wingdings" w:hint="default"/>
       </w:rPr>
     </w:lvl>
   </w:abstractNum>
@@ -14165,7 +14223,7 @@
         <w:ind w:left="360" w:hanging="360"/>
       </w:pPr>
       <w:rPr>
-        <w:rFonts w:hint="default" w:ascii="Wingdings" w:hAnsi="Wingdings"/>
+        <w:rFonts w:ascii="Wingdings" w:hAnsi="Wingdings" w:hint="default"/>
       </w:rPr>
     </w:lvl>
     <w:lvl w:ilvl="1">
@@ -14177,7 +14235,7 @@
         <w:ind w:left="720" w:hanging="360"/>
       </w:pPr>
       <w:rPr>
-        <w:rFonts w:hint="default" w:ascii="Wingdings" w:hAnsi="Wingdings"/>
+        <w:rFonts w:ascii="Wingdings" w:hAnsi="Wingdings" w:hint="default"/>
       </w:rPr>
     </w:lvl>
     <w:lvl w:ilvl="2">
@@ -14189,7 +14247,7 @@
         <w:ind w:left="1080" w:hanging="360"/>
       </w:pPr>
       <w:rPr>
-        <w:rFonts w:hint="default" w:ascii="Wingdings" w:hAnsi="Wingdings"/>
+        <w:rFonts w:ascii="Wingdings" w:hAnsi="Wingdings" w:hint="default"/>
       </w:rPr>
     </w:lvl>
     <w:lvl w:ilvl="3">
@@ -14201,7 +14259,7 @@
         <w:ind w:left="1440" w:hanging="360"/>
       </w:pPr>
       <w:rPr>
-        <w:rFonts w:hint="default" w:ascii="Symbol" w:hAnsi="Symbol"/>
+        <w:rFonts w:ascii="Symbol" w:hAnsi="Symbol" w:hint="default"/>
       </w:rPr>
     </w:lvl>
     <w:lvl w:ilvl="4">
@@ -14213,7 +14271,7 @@
         <w:ind w:left="1800" w:hanging="360"/>
       </w:pPr>
       <w:rPr>
-        <w:rFonts w:hint="default" w:ascii="Symbol" w:hAnsi="Symbol"/>
+        <w:rFonts w:ascii="Symbol" w:hAnsi="Symbol" w:hint="default"/>
       </w:rPr>
     </w:lvl>
     <w:lvl w:ilvl="5">
@@ -14225,7 +14283,7 @@
         <w:ind w:left="2160" w:hanging="360"/>
       </w:pPr>
       <w:rPr>
-        <w:rFonts w:hint="default" w:ascii="Wingdings" w:hAnsi="Wingdings"/>
+        <w:rFonts w:ascii="Wingdings" w:hAnsi="Wingdings" w:hint="default"/>
       </w:rPr>
     </w:lvl>
     <w:lvl w:ilvl="6">
@@ -14237,7 +14295,7 @@
         <w:ind w:left="2520" w:hanging="360"/>
       </w:pPr>
       <w:rPr>
-        <w:rFonts w:hint="default" w:ascii="Wingdings" w:hAnsi="Wingdings"/>
+        <w:rFonts w:ascii="Wingdings" w:hAnsi="Wingdings" w:hint="default"/>
       </w:rPr>
     </w:lvl>
     <w:lvl w:ilvl="7">
@@ -14249,7 +14307,7 @@
         <w:ind w:left="2880" w:hanging="360"/>
       </w:pPr>
       <w:rPr>
-        <w:rFonts w:hint="default" w:ascii="Symbol" w:hAnsi="Symbol"/>
+        <w:rFonts w:ascii="Symbol" w:hAnsi="Symbol" w:hint="default"/>
       </w:rPr>
     </w:lvl>
     <w:lvl w:ilvl="8">
@@ -14261,7 +14319,7 @@
         <w:ind w:left="3240" w:hanging="360"/>
       </w:pPr>
       <w:rPr>
-        <w:rFonts w:hint="default" w:ascii="Symbol" w:hAnsi="Symbol"/>
+        <w:rFonts w:ascii="Symbol" w:hAnsi="Symbol" w:hint="default"/>
       </w:rPr>
     </w:lvl>
   </w:abstractNum>
@@ -14278,7 +14336,7 @@
         <w:ind w:left="720" w:hanging="360"/>
       </w:pPr>
       <w:rPr>
-        <w:rFonts w:hint="default" w:ascii="Symbol" w:hAnsi="Symbol"/>
+        <w:rFonts w:ascii="Symbol" w:hAnsi="Symbol" w:hint="default"/>
       </w:rPr>
     </w:lvl>
     <w:lvl w:ilvl="1" w:tplc="440A0003" w:tentative="1">
@@ -14290,7 +14348,7 @@
         <w:ind w:left="1440" w:hanging="360"/>
       </w:pPr>
       <w:rPr>
-        <w:rFonts w:hint="default" w:ascii="Courier New" w:hAnsi="Courier New" w:cs="Courier New"/>
+        <w:rFonts w:ascii="Courier New" w:hAnsi="Courier New" w:cs="Courier New" w:hint="default"/>
       </w:rPr>
     </w:lvl>
     <w:lvl w:ilvl="2" w:tplc="440A0005" w:tentative="1">
@@ -14302,7 +14360,7 @@
         <w:ind w:left="2160" w:hanging="360"/>
       </w:pPr>
       <w:rPr>
-        <w:rFonts w:hint="default" w:ascii="Wingdings" w:hAnsi="Wingdings"/>
+        <w:rFonts w:ascii="Wingdings" w:hAnsi="Wingdings" w:hint="default"/>
       </w:rPr>
     </w:lvl>
     <w:lvl w:ilvl="3" w:tplc="440A0001" w:tentative="1">
@@ -14314,7 +14372,7 @@
         <w:ind w:left="2880" w:hanging="360"/>
       </w:pPr>
       <w:rPr>
-        <w:rFonts w:hint="default" w:ascii="Symbol" w:hAnsi="Symbol"/>
+        <w:rFonts w:ascii="Symbol" w:hAnsi="Symbol" w:hint="default"/>
       </w:rPr>
     </w:lvl>
     <w:lvl w:ilvl="4" w:tplc="440A0003" w:tentative="1">
@@ -14326,7 +14384,7 @@
         <w:ind w:left="3600" w:hanging="360"/>
       </w:pPr>
       <w:rPr>
-        <w:rFonts w:hint="default" w:ascii="Courier New" w:hAnsi="Courier New" w:cs="Courier New"/>
+        <w:rFonts w:ascii="Courier New" w:hAnsi="Courier New" w:cs="Courier New" w:hint="default"/>
       </w:rPr>
     </w:lvl>
     <w:lvl w:ilvl="5" w:tplc="440A0005" w:tentative="1">
@@ -14338,7 +14396,7 @@
         <w:ind w:left="4320" w:hanging="360"/>
       </w:pPr>
       <w:rPr>
-        <w:rFonts w:hint="default" w:ascii="Wingdings" w:hAnsi="Wingdings"/>
+        <w:rFonts w:ascii="Wingdings" w:hAnsi="Wingdings" w:hint="default"/>
       </w:rPr>
     </w:lvl>
     <w:lvl w:ilvl="6" w:tplc="440A0001" w:tentative="1">
@@ -14350,7 +14408,7 @@
         <w:ind w:left="5040" w:hanging="360"/>
       </w:pPr>
       <w:rPr>
-        <w:rFonts w:hint="default" w:ascii="Symbol" w:hAnsi="Symbol"/>
+        <w:rFonts w:ascii="Symbol" w:hAnsi="Symbol" w:hint="default"/>
       </w:rPr>
     </w:lvl>
     <w:lvl w:ilvl="7" w:tplc="440A0003" w:tentative="1">
@@ -14362,7 +14420,7 @@
         <w:ind w:left="5760" w:hanging="360"/>
       </w:pPr>
       <w:rPr>
-        <w:rFonts w:hint="default" w:ascii="Courier New" w:hAnsi="Courier New" w:cs="Courier New"/>
+        <w:rFonts w:ascii="Courier New" w:hAnsi="Courier New" w:cs="Courier New" w:hint="default"/>
       </w:rPr>
     </w:lvl>
     <w:lvl w:ilvl="8" w:tplc="440A0005" w:tentative="1">
@@ -14374,7 +14432,7 @@
         <w:ind w:left="6480" w:hanging="360"/>
       </w:pPr>
       <w:rPr>
-        <w:rFonts w:hint="default" w:ascii="Wingdings" w:hAnsi="Wingdings"/>
+        <w:rFonts w:ascii="Wingdings" w:hAnsi="Wingdings" w:hint="default"/>
       </w:rPr>
     </w:lvl>
   </w:abstractNum>
@@ -14391,7 +14449,7 @@
         <w:ind w:left="360" w:hanging="360"/>
       </w:pPr>
       <w:rPr>
-        <w:rFonts w:hint="default" w:ascii="Wingdings" w:hAnsi="Wingdings"/>
+        <w:rFonts w:ascii="Wingdings" w:hAnsi="Wingdings" w:hint="default"/>
       </w:rPr>
     </w:lvl>
     <w:lvl w:ilvl="1">
@@ -14403,7 +14461,7 @@
         <w:ind w:left="720" w:hanging="360"/>
       </w:pPr>
       <w:rPr>
-        <w:rFonts w:hint="default" w:ascii="Wingdings" w:hAnsi="Wingdings"/>
+        <w:rFonts w:ascii="Wingdings" w:hAnsi="Wingdings" w:hint="default"/>
       </w:rPr>
     </w:lvl>
     <w:lvl w:ilvl="2">
@@ -14415,7 +14473,7 @@
         <w:ind w:left="1080" w:hanging="360"/>
       </w:pPr>
       <w:rPr>
-        <w:rFonts w:hint="default" w:ascii="Wingdings" w:hAnsi="Wingdings"/>
+        <w:rFonts w:ascii="Wingdings" w:hAnsi="Wingdings" w:hint="default"/>
       </w:rPr>
     </w:lvl>
     <w:lvl w:ilvl="3">
@@ -14427,7 +14485,7 @@
         <w:ind w:left="1440" w:hanging="360"/>
       </w:pPr>
       <w:rPr>
-        <w:rFonts w:hint="default" w:ascii="Symbol" w:hAnsi="Symbol"/>
+        <w:rFonts w:ascii="Symbol" w:hAnsi="Symbol" w:hint="default"/>
       </w:rPr>
     </w:lvl>
     <w:lvl w:ilvl="4">
@@ -14439,7 +14497,7 @@
         <w:ind w:left="1800" w:hanging="360"/>
       </w:pPr>
       <w:rPr>
-        <w:rFonts w:hint="default" w:ascii="Symbol" w:hAnsi="Symbol"/>
+        <w:rFonts w:ascii="Symbol" w:hAnsi="Symbol" w:hint="default"/>
       </w:rPr>
     </w:lvl>
     <w:lvl w:ilvl="5">
@@ -14451,7 +14509,7 @@
         <w:ind w:left="2160" w:hanging="360"/>
       </w:pPr>
       <w:rPr>
-        <w:rFonts w:hint="default" w:ascii="Wingdings" w:hAnsi="Wingdings"/>
+        <w:rFonts w:ascii="Wingdings" w:hAnsi="Wingdings" w:hint="default"/>
       </w:rPr>
     </w:lvl>
     <w:lvl w:ilvl="6">
@@ -14463,7 +14521,7 @@
         <w:ind w:left="2520" w:hanging="360"/>
       </w:pPr>
       <w:rPr>
-        <w:rFonts w:hint="default" w:ascii="Wingdings" w:hAnsi="Wingdings"/>
+        <w:rFonts w:ascii="Wingdings" w:hAnsi="Wingdings" w:hint="default"/>
       </w:rPr>
     </w:lvl>
     <w:lvl w:ilvl="7">
@@ -14475,7 +14533,7 @@
         <w:ind w:left="2880" w:hanging="360"/>
       </w:pPr>
       <w:rPr>
-        <w:rFonts w:hint="default" w:ascii="Symbol" w:hAnsi="Symbol"/>
+        <w:rFonts w:ascii="Symbol" w:hAnsi="Symbol" w:hint="default"/>
       </w:rPr>
     </w:lvl>
     <w:lvl w:ilvl="8">
@@ -14487,7 +14545,7 @@
         <w:ind w:left="3240" w:hanging="360"/>
       </w:pPr>
       <w:rPr>
-        <w:rFonts w:hint="default" w:ascii="Symbol" w:hAnsi="Symbol"/>
+        <w:rFonts w:ascii="Symbol" w:hAnsi="Symbol" w:hint="default"/>
       </w:rPr>
     </w:lvl>
   </w:abstractNum>
@@ -14504,7 +14562,7 @@
         <w:ind w:left="360" w:hanging="360"/>
       </w:pPr>
       <w:rPr>
-        <w:rFonts w:hint="default" w:ascii="Wingdings" w:hAnsi="Wingdings"/>
+        <w:rFonts w:ascii="Wingdings" w:hAnsi="Wingdings" w:hint="default"/>
       </w:rPr>
     </w:lvl>
     <w:lvl w:ilvl="1">
@@ -14516,7 +14574,7 @@
         <w:ind w:left="720" w:hanging="360"/>
       </w:pPr>
       <w:rPr>
-        <w:rFonts w:hint="default" w:ascii="Wingdings" w:hAnsi="Wingdings"/>
+        <w:rFonts w:ascii="Wingdings" w:hAnsi="Wingdings" w:hint="default"/>
       </w:rPr>
     </w:lvl>
     <w:lvl w:ilvl="2">
@@ -14528,7 +14586,7 @@
         <w:ind w:left="1080" w:hanging="360"/>
       </w:pPr>
       <w:rPr>
-        <w:rFonts w:hint="default" w:ascii="Wingdings" w:hAnsi="Wingdings"/>
+        <w:rFonts w:ascii="Wingdings" w:hAnsi="Wingdings" w:hint="default"/>
       </w:rPr>
     </w:lvl>
     <w:lvl w:ilvl="3">
@@ -14540,7 +14598,7 @@
         <w:ind w:left="1440" w:hanging="360"/>
       </w:pPr>
       <w:rPr>
-        <w:rFonts w:hint="default" w:ascii="Symbol" w:hAnsi="Symbol"/>
+        <w:rFonts w:ascii="Symbol" w:hAnsi="Symbol" w:hint="default"/>
       </w:rPr>
     </w:lvl>
     <w:lvl w:ilvl="4">
@@ -14552,7 +14610,7 @@
         <w:ind w:left="1800" w:hanging="360"/>
       </w:pPr>
       <w:rPr>
-        <w:rFonts w:hint="default" w:ascii="Symbol" w:hAnsi="Symbol"/>
+        <w:rFonts w:ascii="Symbol" w:hAnsi="Symbol" w:hint="default"/>
       </w:rPr>
     </w:lvl>
     <w:lvl w:ilvl="5">
@@ -14564,7 +14622,7 @@
         <w:ind w:left="2160" w:hanging="360"/>
       </w:pPr>
       <w:rPr>
-        <w:rFonts w:hint="default" w:ascii="Wingdings" w:hAnsi="Wingdings"/>
+        <w:rFonts w:ascii="Wingdings" w:hAnsi="Wingdings" w:hint="default"/>
       </w:rPr>
     </w:lvl>
     <w:lvl w:ilvl="6">
@@ -14576,7 +14634,7 @@
         <w:ind w:left="2520" w:hanging="360"/>
       </w:pPr>
       <w:rPr>
-        <w:rFonts w:hint="default" w:ascii="Wingdings" w:hAnsi="Wingdings"/>
+        <w:rFonts w:ascii="Wingdings" w:hAnsi="Wingdings" w:hint="default"/>
       </w:rPr>
     </w:lvl>
     <w:lvl w:ilvl="7">
@@ -14588,7 +14646,7 @@
         <w:ind w:left="2880" w:hanging="360"/>
       </w:pPr>
       <w:rPr>
-        <w:rFonts w:hint="default" w:ascii="Symbol" w:hAnsi="Symbol"/>
+        <w:rFonts w:ascii="Symbol" w:hAnsi="Symbol" w:hint="default"/>
       </w:rPr>
     </w:lvl>
     <w:lvl w:ilvl="8">
@@ -14600,7 +14658,7 @@
         <w:ind w:left="3240" w:hanging="360"/>
       </w:pPr>
       <w:rPr>
-        <w:rFonts w:hint="default" w:ascii="Symbol" w:hAnsi="Symbol"/>
+        <w:rFonts w:ascii="Symbol" w:hAnsi="Symbol" w:hint="default"/>
       </w:rPr>
     </w:lvl>
   </w:abstractNum>
@@ -14617,7 +14675,7 @@
         <w:ind w:left="720" w:hanging="360"/>
       </w:pPr>
       <w:rPr>
-        <w:rFonts w:hint="default" w:ascii="Symbol" w:hAnsi="Symbol"/>
+        <w:rFonts w:ascii="Symbol" w:hAnsi="Symbol" w:hint="default"/>
       </w:rPr>
     </w:lvl>
     <w:lvl w:ilvl="1" w:tplc="440A0003" w:tentative="1">
@@ -14629,7 +14687,7 @@
         <w:ind w:left="1440" w:hanging="360"/>
       </w:pPr>
       <w:rPr>
-        <w:rFonts w:hint="default" w:ascii="Courier New" w:hAnsi="Courier New" w:cs="Courier New"/>
+        <w:rFonts w:ascii="Courier New" w:hAnsi="Courier New" w:cs="Courier New" w:hint="default"/>
       </w:rPr>
     </w:lvl>
     <w:lvl w:ilvl="2" w:tplc="440A0005" w:tentative="1">
@@ -14641,7 +14699,7 @@
         <w:ind w:left="2160" w:hanging="360"/>
       </w:pPr>
       <w:rPr>
-        <w:rFonts w:hint="default" w:ascii="Wingdings" w:hAnsi="Wingdings"/>
+        <w:rFonts w:ascii="Wingdings" w:hAnsi="Wingdings" w:hint="default"/>
       </w:rPr>
     </w:lvl>
     <w:lvl w:ilvl="3" w:tplc="440A0001" w:tentative="1">
@@ -14653,7 +14711,7 @@
         <w:ind w:left="2880" w:hanging="360"/>
       </w:pPr>
       <w:rPr>
-        <w:rFonts w:hint="default" w:ascii="Symbol" w:hAnsi="Symbol"/>
+        <w:rFonts w:ascii="Symbol" w:hAnsi="Symbol" w:hint="default"/>
       </w:rPr>
     </w:lvl>
     <w:lvl w:ilvl="4" w:tplc="440A0003" w:tentative="1">
@@ -14665,7 +14723,7 @@
         <w:ind w:left="3600" w:hanging="360"/>
       </w:pPr>
       <w:rPr>
-        <w:rFonts w:hint="default" w:ascii="Courier New" w:hAnsi="Courier New" w:cs="Courier New"/>
+        <w:rFonts w:ascii="Courier New" w:hAnsi="Courier New" w:cs="Courier New" w:hint="default"/>
       </w:rPr>
     </w:lvl>
     <w:lvl w:ilvl="5" w:tplc="440A0005" w:tentative="1">
@@ -14677,7 +14735,7 @@
         <w:ind w:left="4320" w:hanging="360"/>
       </w:pPr>
       <w:rPr>
-        <w:rFonts w:hint="default" w:ascii="Wingdings" w:hAnsi="Wingdings"/>
+        <w:rFonts w:ascii="Wingdings" w:hAnsi="Wingdings" w:hint="default"/>
       </w:rPr>
     </w:lvl>
     <w:lvl w:ilvl="6" w:tplc="440A0001" w:tentative="1">
@@ -14689,7 +14747,7 @@
         <w:ind w:left="5040" w:hanging="360"/>
       </w:pPr>
       <w:rPr>
-        <w:rFonts w:hint="default" w:ascii="Symbol" w:hAnsi="Symbol"/>
+        <w:rFonts w:ascii="Symbol" w:hAnsi="Symbol" w:hint="default"/>
       </w:rPr>
     </w:lvl>
     <w:lvl w:ilvl="7" w:tplc="440A0003" w:tentative="1">
@@ -14701,7 +14759,7 @@
         <w:ind w:left="5760" w:hanging="360"/>
       </w:pPr>
       <w:rPr>
-        <w:rFonts w:hint="default" w:ascii="Courier New" w:hAnsi="Courier New" w:cs="Courier New"/>
+        <w:rFonts w:ascii="Courier New" w:hAnsi="Courier New" w:cs="Courier New" w:hint="default"/>
       </w:rPr>
     </w:lvl>
     <w:lvl w:ilvl="8" w:tplc="440A0005" w:tentative="1">
@@ -14713,7 +14771,7 @@
         <w:ind w:left="6480" w:hanging="360"/>
       </w:pPr>
       <w:rPr>
-        <w:rFonts w:hint="default" w:ascii="Wingdings" w:hAnsi="Wingdings"/>
+        <w:rFonts w:ascii="Wingdings" w:hAnsi="Wingdings" w:hint="default"/>
       </w:rPr>
     </w:lvl>
   </w:abstractNum>
@@ -14730,7 +14788,7 @@
         <w:ind w:left="720" w:hanging="360"/>
       </w:pPr>
       <w:rPr>
-        <w:rFonts w:hint="default" w:ascii="Symbol" w:hAnsi="Symbol"/>
+        <w:rFonts w:ascii="Symbol" w:hAnsi="Symbol" w:hint="default"/>
       </w:rPr>
     </w:lvl>
     <w:lvl w:ilvl="1" w:tplc="440A0003" w:tentative="1">
@@ -14742,7 +14800,7 @@
         <w:ind w:left="1440" w:hanging="360"/>
       </w:pPr>
       <w:rPr>
-        <w:rFonts w:hint="default" w:ascii="Courier New" w:hAnsi="Courier New" w:cs="Courier New"/>
+        <w:rFonts w:ascii="Courier New" w:hAnsi="Courier New" w:cs="Courier New" w:hint="default"/>
       </w:rPr>
     </w:lvl>
     <w:lvl w:ilvl="2" w:tplc="440A0005" w:tentative="1">
@@ -14754,7 +14812,7 @@
         <w:ind w:left="2160" w:hanging="360"/>
       </w:pPr>
       <w:rPr>
-        <w:rFonts w:hint="default" w:ascii="Wingdings" w:hAnsi="Wingdings"/>
+        <w:rFonts w:ascii="Wingdings" w:hAnsi="Wingdings" w:hint="default"/>
       </w:rPr>
     </w:lvl>
     <w:lvl w:ilvl="3" w:tplc="440A0001" w:tentative="1">
@@ -14766,7 +14824,7 @@
         <w:ind w:left="2880" w:hanging="360"/>
       </w:pPr>
       <w:rPr>
-        <w:rFonts w:hint="default" w:ascii="Symbol" w:hAnsi="Symbol"/>
+        <w:rFonts w:ascii="Symbol" w:hAnsi="Symbol" w:hint="default"/>
       </w:rPr>
     </w:lvl>
     <w:lvl w:ilvl="4" w:tplc="440A0003" w:tentative="1">
@@ -14778,7 +14836,7 @@
         <w:ind w:left="3600" w:hanging="360"/>
       </w:pPr>
       <w:rPr>
-        <w:rFonts w:hint="default" w:ascii="Courier New" w:hAnsi="Courier New" w:cs="Courier New"/>
+        <w:rFonts w:ascii="Courier New" w:hAnsi="Courier New" w:cs="Courier New" w:hint="default"/>
       </w:rPr>
     </w:lvl>
     <w:lvl w:ilvl="5" w:tplc="440A0005" w:tentative="1">
@@ -14790,7 +14848,7 @@
         <w:ind w:left="4320" w:hanging="360"/>
       </w:pPr>
       <w:rPr>
-        <w:rFonts w:hint="default" w:ascii="Wingdings" w:hAnsi="Wingdings"/>
+        <w:rFonts w:ascii="Wingdings" w:hAnsi="Wingdings" w:hint="default"/>
       </w:rPr>
     </w:lvl>
     <w:lvl w:ilvl="6" w:tplc="440A0001" w:tentative="1">
@@ -14802,7 +14860,7 @@
         <w:ind w:left="5040" w:hanging="360"/>
       </w:pPr>
       <w:rPr>
-        <w:rFonts w:hint="default" w:ascii="Symbol" w:hAnsi="Symbol"/>
+        <w:rFonts w:ascii="Symbol" w:hAnsi="Symbol" w:hint="default"/>
       </w:rPr>
     </w:lvl>
     <w:lvl w:ilvl="7" w:tplc="440A0003" w:tentative="1">
@@ -14814,7 +14872,7 @@
         <w:ind w:left="5760" w:hanging="360"/>
       </w:pPr>
       <w:rPr>
-        <w:rFonts w:hint="default" w:ascii="Courier New" w:hAnsi="Courier New" w:cs="Courier New"/>
+        <w:rFonts w:ascii="Courier New" w:hAnsi="Courier New" w:cs="Courier New" w:hint="default"/>
       </w:rPr>
     </w:lvl>
     <w:lvl w:ilvl="8" w:tplc="440A0005" w:tentative="1">
@@ -14826,7 +14884,7 @@
         <w:ind w:left="6480" w:hanging="360"/>
       </w:pPr>
       <w:rPr>
-        <w:rFonts w:hint="default" w:ascii="Wingdings" w:hAnsi="Wingdings"/>
+        <w:rFonts w:ascii="Wingdings" w:hAnsi="Wingdings" w:hint="default"/>
       </w:rPr>
     </w:lvl>
   </w:abstractNum>
@@ -14843,7 +14901,7 @@
         <w:ind w:left="720" w:hanging="360"/>
       </w:pPr>
       <w:rPr>
-        <w:rFonts w:hint="default" w:ascii="Symbol" w:hAnsi="Symbol"/>
+        <w:rFonts w:ascii="Symbol" w:hAnsi="Symbol" w:hint="default"/>
       </w:rPr>
     </w:lvl>
     <w:lvl w:ilvl="1" w:tplc="440A0003">
@@ -14855,7 +14913,7 @@
         <w:ind w:left="1440" w:hanging="360"/>
       </w:pPr>
       <w:rPr>
-        <w:rFonts w:hint="default" w:ascii="Courier New" w:hAnsi="Courier New" w:cs="Courier New"/>
+        <w:rFonts w:ascii="Courier New" w:hAnsi="Courier New" w:cs="Courier New" w:hint="default"/>
       </w:rPr>
     </w:lvl>
     <w:lvl w:ilvl="2" w:tplc="440A0005">
@@ -14867,7 +14925,7 @@
         <w:ind w:left="2160" w:hanging="360"/>
       </w:pPr>
       <w:rPr>
-        <w:rFonts w:hint="default" w:ascii="Wingdings" w:hAnsi="Wingdings"/>
+        <w:rFonts w:ascii="Wingdings" w:hAnsi="Wingdings" w:hint="default"/>
       </w:rPr>
     </w:lvl>
     <w:lvl w:ilvl="3" w:tplc="440A0001" w:tentative="1">
@@ -14879,7 +14937,7 @@
         <w:ind w:left="2880" w:hanging="360"/>
       </w:pPr>
       <w:rPr>
-        <w:rFonts w:hint="default" w:ascii="Symbol" w:hAnsi="Symbol"/>
+        <w:rFonts w:ascii="Symbol" w:hAnsi="Symbol" w:hint="default"/>
       </w:rPr>
     </w:lvl>
     <w:lvl w:ilvl="4" w:tplc="440A0003" w:tentative="1">
@@ -14891,7 +14949,7 @@
         <w:ind w:left="3600" w:hanging="360"/>
       </w:pPr>
       <w:rPr>
-        <w:rFonts w:hint="default" w:ascii="Courier New" w:hAnsi="Courier New" w:cs="Courier New"/>
+        <w:rFonts w:ascii="Courier New" w:hAnsi="Courier New" w:cs="Courier New" w:hint="default"/>
       </w:rPr>
     </w:lvl>
     <w:lvl w:ilvl="5" w:tplc="440A0005" w:tentative="1">
@@ -14903,7 +14961,7 @@
         <w:ind w:left="4320" w:hanging="360"/>
       </w:pPr>
       <w:rPr>
-        <w:rFonts w:hint="default" w:ascii="Wingdings" w:hAnsi="Wingdings"/>
+        <w:rFonts w:ascii="Wingdings" w:hAnsi="Wingdings" w:hint="default"/>
       </w:rPr>
     </w:lvl>
     <w:lvl w:ilvl="6" w:tplc="440A0001" w:tentative="1">
@@ -14915,7 +14973,7 @@
         <w:ind w:left="5040" w:hanging="360"/>
       </w:pPr>
       <w:rPr>
-        <w:rFonts w:hint="default" w:ascii="Symbol" w:hAnsi="Symbol"/>
+        <w:rFonts w:ascii="Symbol" w:hAnsi="Symbol" w:hint="default"/>
       </w:rPr>
     </w:lvl>
     <w:lvl w:ilvl="7" w:tplc="440A0003" w:tentative="1">
@@ -14927,7 +14985,7 @@
         <w:ind w:left="5760" w:hanging="360"/>
       </w:pPr>
       <w:rPr>
-        <w:rFonts w:hint="default" w:ascii="Courier New" w:hAnsi="Courier New" w:cs="Courier New"/>
+        <w:rFonts w:ascii="Courier New" w:hAnsi="Courier New" w:cs="Courier New" w:hint="default"/>
       </w:rPr>
     </w:lvl>
     <w:lvl w:ilvl="8" w:tplc="440A0005" w:tentative="1">
@@ -14939,7 +14997,7 @@
         <w:ind w:left="6480" w:hanging="360"/>
       </w:pPr>
       <w:rPr>
-        <w:rFonts w:hint="default" w:ascii="Wingdings" w:hAnsi="Wingdings"/>
+        <w:rFonts w:ascii="Wingdings" w:hAnsi="Wingdings" w:hint="default"/>
       </w:rPr>
     </w:lvl>
   </w:abstractNum>
@@ -14956,7 +15014,7 @@
         <w:ind w:left="360" w:hanging="360"/>
       </w:pPr>
       <w:rPr>
-        <w:rFonts w:hint="default" w:ascii="Wingdings" w:hAnsi="Wingdings"/>
+        <w:rFonts w:ascii="Wingdings" w:hAnsi="Wingdings" w:hint="default"/>
       </w:rPr>
     </w:lvl>
     <w:lvl w:ilvl="1">
@@ -14968,7 +15026,7 @@
         <w:ind w:left="720" w:hanging="360"/>
       </w:pPr>
       <w:rPr>
-        <w:rFonts w:hint="default" w:ascii="Wingdings" w:hAnsi="Wingdings"/>
+        <w:rFonts w:ascii="Wingdings" w:hAnsi="Wingdings" w:hint="default"/>
       </w:rPr>
     </w:lvl>
     <w:lvl w:ilvl="2">
@@ -14980,7 +15038,7 @@
         <w:ind w:left="1080" w:hanging="360"/>
       </w:pPr>
       <w:rPr>
-        <w:rFonts w:hint="default" w:ascii="Wingdings" w:hAnsi="Wingdings"/>
+        <w:rFonts w:ascii="Wingdings" w:hAnsi="Wingdings" w:hint="default"/>
       </w:rPr>
     </w:lvl>
     <w:lvl w:ilvl="3">
@@ -14992,7 +15050,7 @@
         <w:ind w:left="1440" w:hanging="360"/>
       </w:pPr>
       <w:rPr>
-        <w:rFonts w:hint="default" w:ascii="Symbol" w:hAnsi="Symbol"/>
+        <w:rFonts w:ascii="Symbol" w:hAnsi="Symbol" w:hint="default"/>
       </w:rPr>
     </w:lvl>
     <w:lvl w:ilvl="4">
@@ -15004,7 +15062,7 @@
         <w:ind w:left="1800" w:hanging="360"/>
       </w:pPr>
       <w:rPr>
-        <w:rFonts w:hint="default" w:ascii="Symbol" w:hAnsi="Symbol"/>
+        <w:rFonts w:ascii="Symbol" w:hAnsi="Symbol" w:hint="default"/>
       </w:rPr>
     </w:lvl>
     <w:lvl w:ilvl="5">
@@ -15016,7 +15074,7 @@
         <w:ind w:left="2160" w:hanging="360"/>
       </w:pPr>
       <w:rPr>
-        <w:rFonts w:hint="default" w:ascii="Wingdings" w:hAnsi="Wingdings"/>
+        <w:rFonts w:ascii="Wingdings" w:hAnsi="Wingdings" w:hint="default"/>
       </w:rPr>
     </w:lvl>
     <w:lvl w:ilvl="6">
@@ -15028,7 +15086,7 @@
         <w:ind w:left="2520" w:hanging="360"/>
       </w:pPr>
       <w:rPr>
-        <w:rFonts w:hint="default" w:ascii="Wingdings" w:hAnsi="Wingdings"/>
+        <w:rFonts w:ascii="Wingdings" w:hAnsi="Wingdings" w:hint="default"/>
       </w:rPr>
     </w:lvl>
     <w:lvl w:ilvl="7">
@@ -15040,7 +15098,7 @@
         <w:ind w:left="2880" w:hanging="360"/>
       </w:pPr>
       <w:rPr>
-        <w:rFonts w:hint="default" w:ascii="Symbol" w:hAnsi="Symbol"/>
+        <w:rFonts w:ascii="Symbol" w:hAnsi="Symbol" w:hint="default"/>
       </w:rPr>
     </w:lvl>
     <w:lvl w:ilvl="8">
@@ -15052,7 +15110,7 @@
         <w:ind w:left="3240" w:hanging="360"/>
       </w:pPr>
       <w:rPr>
-        <w:rFonts w:hint="default" w:ascii="Symbol" w:hAnsi="Symbol"/>
+        <w:rFonts w:ascii="Symbol" w:hAnsi="Symbol" w:hint="default"/>
       </w:rPr>
     </w:lvl>
   </w:abstractNum>
@@ -15069,7 +15127,7 @@
         <w:ind w:left="720" w:hanging="360"/>
       </w:pPr>
       <w:rPr>
-        <w:rFonts w:hint="default" w:ascii="Symbol" w:hAnsi="Symbol"/>
+        <w:rFonts w:ascii="Symbol" w:hAnsi="Symbol" w:hint="default"/>
       </w:rPr>
     </w:lvl>
     <w:lvl w:ilvl="1" w:tplc="04090003" w:tentative="1">
@@ -15081,7 +15139,7 @@
         <w:ind w:left="1440" w:hanging="360"/>
       </w:pPr>
       <w:rPr>
-        <w:rFonts w:hint="default" w:ascii="Courier New" w:hAnsi="Courier New" w:cs="Courier New"/>
+        <w:rFonts w:ascii="Courier New" w:hAnsi="Courier New" w:cs="Courier New" w:hint="default"/>
       </w:rPr>
     </w:lvl>
     <w:lvl w:ilvl="2" w:tplc="04090005" w:tentative="1">
@@ -15093,7 +15151,7 @@
         <w:ind w:left="2160" w:hanging="360"/>
       </w:pPr>
       <w:rPr>
-        <w:rFonts w:hint="default" w:ascii="Wingdings" w:hAnsi="Wingdings"/>
+        <w:rFonts w:ascii="Wingdings" w:hAnsi="Wingdings" w:hint="default"/>
       </w:rPr>
     </w:lvl>
     <w:lvl w:ilvl="3" w:tplc="04090001" w:tentative="1">
@@ -15105,7 +15163,7 @@
         <w:ind w:left="2880" w:hanging="360"/>
       </w:pPr>
       <w:rPr>
-        <w:rFonts w:hint="default" w:ascii="Symbol" w:hAnsi="Symbol"/>
+        <w:rFonts w:ascii="Symbol" w:hAnsi="Symbol" w:hint="default"/>
       </w:rPr>
     </w:lvl>
     <w:lvl w:ilvl="4" w:tplc="04090003" w:tentative="1">
@@ -15117,7 +15175,7 @@
         <w:ind w:left="3600" w:hanging="360"/>
       </w:pPr>
       <w:rPr>
-        <w:rFonts w:hint="default" w:ascii="Courier New" w:hAnsi="Courier New" w:cs="Courier New"/>
+        <w:rFonts w:ascii="Courier New" w:hAnsi="Courier New" w:cs="Courier New" w:hint="default"/>
       </w:rPr>
     </w:lvl>
     <w:lvl w:ilvl="5" w:tplc="04090005" w:tentative="1">
@@ -15129,7 +15187,7 @@
         <w:ind w:left="4320" w:hanging="360"/>
       </w:pPr>
       <w:rPr>
-        <w:rFonts w:hint="default" w:ascii="Wingdings" w:hAnsi="Wingdings"/>
+        <w:rFonts w:ascii="Wingdings" w:hAnsi="Wingdings" w:hint="default"/>
       </w:rPr>
     </w:lvl>
     <w:lvl w:ilvl="6" w:tplc="04090001" w:tentative="1">
@@ -15141,7 +15199,7 @@
         <w:ind w:left="5040" w:hanging="360"/>
       </w:pPr>
       <w:rPr>
-        <w:rFonts w:hint="default" w:ascii="Symbol" w:hAnsi="Symbol"/>
+        <w:rFonts w:ascii="Symbol" w:hAnsi="Symbol" w:hint="default"/>
       </w:rPr>
     </w:lvl>
     <w:lvl w:ilvl="7" w:tplc="04090003" w:tentative="1">
@@ -15153,7 +15211,7 @@
         <w:ind w:left="5760" w:hanging="360"/>
       </w:pPr>
       <w:rPr>
-        <w:rFonts w:hint="default" w:ascii="Courier New" w:hAnsi="Courier New" w:cs="Courier New"/>
+        <w:rFonts w:ascii="Courier New" w:hAnsi="Courier New" w:cs="Courier New" w:hint="default"/>
       </w:rPr>
     </w:lvl>
     <w:lvl w:ilvl="8" w:tplc="04090005" w:tentative="1">
@@ -15165,7 +15223,7 @@
         <w:ind w:left="6480" w:hanging="360"/>
       </w:pPr>
       <w:rPr>
-        <w:rFonts w:hint="default" w:ascii="Wingdings" w:hAnsi="Wingdings"/>
+        <w:rFonts w:ascii="Wingdings" w:hAnsi="Wingdings" w:hint="default"/>
       </w:rPr>
     </w:lvl>
   </w:abstractNum>
@@ -15236,11 +15294,11 @@
 </file>
 
 <file path=word/styles.xml><?xml version="1.0" encoding="utf-8"?>
-<w:styles xmlns:wp14="http://schemas.microsoft.com/office/word/2010/wordprocessingDrawing" xmlns:mc="http://schemas.openxmlformats.org/markup-compatibility/2006" xmlns:r="http://schemas.openxmlformats.org/officeDocument/2006/relationships" xmlns:w="http://schemas.openxmlformats.org/wordprocessingml/2006/main" xmlns:w14="http://schemas.microsoft.com/office/word/2010/wordml" xmlns:w15="http://schemas.microsoft.com/office/word/2012/wordml" xmlns:w16se="http://schemas.microsoft.com/office/word/2015/wordml/symex" mc:Ignorable="w14 w15 w16se wp14">
+<w:styles xmlns:mc="http://schemas.openxmlformats.org/markup-compatibility/2006" xmlns:r="http://schemas.openxmlformats.org/officeDocument/2006/relationships" xmlns:w="http://schemas.openxmlformats.org/wordprocessingml/2006/main" xmlns:w14="http://schemas.microsoft.com/office/word/2010/wordml" xmlns:w15="http://schemas.microsoft.com/office/word/2012/wordml" xmlns:w16se="http://schemas.microsoft.com/office/word/2015/wordml/symex" mc:Ignorable="w14 w15 w16se">
   <w:docDefaults>
     <w:rPrDefault>
       <w:rPr>
-        <w:rFonts w:asciiTheme="minorHAnsi" w:hAnsiTheme="minorHAnsi" w:eastAsiaTheme="minorHAnsi" w:cstheme="minorBidi"/>
+        <w:rFonts w:asciiTheme="minorHAnsi" w:eastAsiaTheme="minorHAnsi" w:hAnsiTheme="minorHAnsi" w:cstheme="minorBidi"/>
         <w:sz w:val="22"/>
         <w:szCs w:val="22"/>
         <w:lang w:val="en-US" w:eastAsia="en-US" w:bidi="ar-SA"/>
@@ -15255,14 +15313,14 @@
   <w:latentStyles w:defLockedState="0" w:defUIPriority="99" w:defSemiHidden="0" w:defUnhideWhenUsed="0" w:defQFormat="0" w:count="374">
     <w:lsdException w:name="Normal" w:uiPriority="0" w:qFormat="1"/>
     <w:lsdException w:name="heading 1" w:uiPriority="9" w:qFormat="1"/>
-    <w:lsdException w:name="heading 2" w:uiPriority="9" w:semiHidden="1" w:unhideWhenUsed="1" w:qFormat="1"/>
-    <w:lsdException w:name="heading 3" w:uiPriority="9" w:semiHidden="1" w:unhideWhenUsed="1" w:qFormat="1"/>
-    <w:lsdException w:name="heading 4" w:uiPriority="9" w:semiHidden="1" w:unhideWhenUsed="1" w:qFormat="1"/>
-    <w:lsdException w:name="heading 5" w:uiPriority="9" w:semiHidden="1" w:unhideWhenUsed="1" w:qFormat="1"/>
-    <w:lsdException w:name="heading 6" w:uiPriority="9" w:semiHidden="1" w:unhideWhenUsed="1" w:qFormat="1"/>
-    <w:lsdException w:name="heading 7" w:uiPriority="9" w:semiHidden="1" w:unhideWhenUsed="1" w:qFormat="1"/>
-    <w:lsdException w:name="heading 8" w:uiPriority="9" w:semiHidden="1" w:unhideWhenUsed="1" w:qFormat="1"/>
-    <w:lsdException w:name="heading 9" w:uiPriority="9" w:semiHidden="1" w:unhideWhenUsed="1" w:qFormat="1"/>
+    <w:lsdException w:name="heading 2" w:semiHidden="1" w:uiPriority="9" w:unhideWhenUsed="1" w:qFormat="1"/>
+    <w:lsdException w:name="heading 3" w:semiHidden="1" w:uiPriority="9" w:unhideWhenUsed="1" w:qFormat="1"/>
+    <w:lsdException w:name="heading 4" w:semiHidden="1" w:uiPriority="9" w:unhideWhenUsed="1" w:qFormat="1"/>
+    <w:lsdException w:name="heading 5" w:semiHidden="1" w:uiPriority="9" w:unhideWhenUsed="1" w:qFormat="1"/>
+    <w:lsdException w:name="heading 6" w:semiHidden="1" w:uiPriority="9" w:unhideWhenUsed="1" w:qFormat="1"/>
+    <w:lsdException w:name="heading 7" w:semiHidden="1" w:uiPriority="9" w:unhideWhenUsed="1" w:qFormat="1"/>
+    <w:lsdException w:name="heading 8" w:semiHidden="1" w:uiPriority="9" w:unhideWhenUsed="1" w:qFormat="1"/>
+    <w:lsdException w:name="heading 9" w:semiHidden="1" w:uiPriority="9" w:unhideWhenUsed="1" w:qFormat="1"/>
     <w:lsdException w:name="index 1" w:semiHidden="1" w:unhideWhenUsed="1"/>
     <w:lsdException w:name="index 2" w:semiHidden="1" w:unhideWhenUsed="1"/>
     <w:lsdException w:name="index 3" w:semiHidden="1" w:unhideWhenUsed="1"/>
@@ -15272,22 +15330,22 @@
     <w:lsdException w:name="index 7" w:semiHidden="1" w:unhideWhenUsed="1"/>
     <w:lsdException w:name="index 8" w:semiHidden="1" w:unhideWhenUsed="1"/>
     <w:lsdException w:name="index 9" w:semiHidden="1" w:unhideWhenUsed="1"/>
-    <w:lsdException w:name="toc 1" w:uiPriority="39" w:semiHidden="1" w:unhideWhenUsed="1"/>
-    <w:lsdException w:name="toc 2" w:uiPriority="39" w:semiHidden="1" w:unhideWhenUsed="1"/>
-    <w:lsdException w:name="toc 3" w:uiPriority="39" w:semiHidden="1" w:unhideWhenUsed="1"/>
-    <w:lsdException w:name="toc 4" w:uiPriority="39" w:semiHidden="1" w:unhideWhenUsed="1"/>
-    <w:lsdException w:name="toc 5" w:uiPriority="39" w:semiHidden="1" w:unhideWhenUsed="1"/>
-    <w:lsdException w:name="toc 6" w:uiPriority="39" w:semiHidden="1" w:unhideWhenUsed="1"/>
-    <w:lsdException w:name="toc 7" w:uiPriority="39" w:semiHidden="1" w:unhideWhenUsed="1"/>
-    <w:lsdException w:name="toc 8" w:uiPriority="39" w:semiHidden="1" w:unhideWhenUsed="1"/>
-    <w:lsdException w:name="toc 9" w:uiPriority="39" w:semiHidden="1" w:unhideWhenUsed="1"/>
+    <w:lsdException w:name="toc 1" w:semiHidden="1" w:uiPriority="39" w:unhideWhenUsed="1"/>
+    <w:lsdException w:name="toc 2" w:semiHidden="1" w:uiPriority="39" w:unhideWhenUsed="1"/>
+    <w:lsdException w:name="toc 3" w:semiHidden="1" w:uiPriority="39" w:unhideWhenUsed="1"/>
+    <w:lsdException w:name="toc 4" w:semiHidden="1" w:uiPriority="39" w:unhideWhenUsed="1"/>
+    <w:lsdException w:name="toc 5" w:semiHidden="1" w:uiPriority="39" w:unhideWhenUsed="1"/>
+    <w:lsdException w:name="toc 6" w:semiHidden="1" w:uiPriority="39" w:unhideWhenUsed="1"/>
+    <w:lsdException w:name="toc 7" w:semiHidden="1" w:uiPriority="39" w:unhideWhenUsed="1"/>
+    <w:lsdException w:name="toc 8" w:semiHidden="1" w:uiPriority="39" w:unhideWhenUsed="1"/>
+    <w:lsdException w:name="toc 9" w:semiHidden="1" w:uiPriority="39" w:unhideWhenUsed="1"/>
     <w:lsdException w:name="Normal Indent" w:semiHidden="1" w:unhideWhenUsed="1"/>
     <w:lsdException w:name="footnote text" w:semiHidden="1" w:unhideWhenUsed="1"/>
     <w:lsdException w:name="annotation text" w:semiHidden="1" w:unhideWhenUsed="1"/>
     <w:lsdException w:name="header" w:semiHidden="1" w:unhideWhenUsed="1"/>
     <w:lsdException w:name="footer" w:semiHidden="1" w:unhideWhenUsed="1"/>
     <w:lsdException w:name="index heading" w:semiHidden="1" w:unhideWhenUsed="1"/>
-    <w:lsdException w:name="caption" w:uiPriority="35" w:semiHidden="1" w:unhideWhenUsed="1" w:qFormat="1"/>
+    <w:lsdException w:name="caption" w:semiHidden="1" w:uiPriority="35" w:unhideWhenUsed="1" w:qFormat="1"/>
     <w:lsdException w:name="table of figures" w:semiHidden="1" w:unhideWhenUsed="1"/>
     <w:lsdException w:name="envelope address" w:semiHidden="1" w:unhideWhenUsed="1"/>
     <w:lsdException w:name="envelope return" w:semiHidden="1" w:unhideWhenUsed="1"/>
@@ -15318,7 +15376,7 @@
     <w:lsdException w:name="Title" w:uiPriority="10" w:qFormat="1"/>
     <w:lsdException w:name="Closing" w:semiHidden="1" w:unhideWhenUsed="1"/>
     <w:lsdException w:name="Signature" w:semiHidden="1" w:unhideWhenUsed="1"/>
-    <w:lsdException w:name="Default Paragraph Font" w:uiPriority="1" w:semiHidden="1" w:unhideWhenUsed="1"/>
+    <w:lsdException w:name="Default Paragraph Font" w:semiHidden="1" w:uiPriority="1" w:unhideWhenUsed="1"/>
     <w:lsdException w:name="Body Text" w:semiHidden="1" w:unhideWhenUsed="1"/>
     <w:lsdException w:name="Body Text Indent" w:semiHidden="1" w:unhideWhenUsed="1"/>
     <w:lsdException w:name="List Continue" w:semiHidden="1" w:unhideWhenUsed="1"/>
@@ -15518,8 +15576,8 @@
     <w:lsdException w:name="Subtle Reference" w:uiPriority="31" w:qFormat="1"/>
     <w:lsdException w:name="Intense Reference" w:uiPriority="32" w:qFormat="1"/>
     <w:lsdException w:name="Book Title" w:uiPriority="33" w:qFormat="1"/>
-    <w:lsdException w:name="Bibliography" w:uiPriority="37" w:semiHidden="1" w:unhideWhenUsed="1"/>
-    <w:lsdException w:name="TOC Heading" w:uiPriority="39" w:semiHidden="1" w:unhideWhenUsed="1" w:qFormat="1"/>
+    <w:lsdException w:name="Bibliography" w:semiHidden="1" w:uiPriority="37" w:unhideWhenUsed="1"/>
+    <w:lsdException w:name="TOC Heading" w:semiHidden="1" w:uiPriority="39" w:unhideWhenUsed="1" w:qFormat="1"/>
     <w:lsdException w:name="Plain Table 1" w:uiPriority="41"/>
     <w:lsdException w:name="Plain Table 2" w:uiPriority="42"/>
     <w:lsdException w:name="Plain Table 3" w:uiPriority="43"/>
@@ -15628,7 +15686,7 @@
     <w:lsdException w:name="Smart Hyperlink" w:semiHidden="1" w:unhideWhenUsed="1"/>
     <w:lsdException w:name="Hashtag" w:semiHidden="1" w:unhideWhenUsed="1"/>
   </w:latentStyles>
-  <w:style w:type="paragraph" w:styleId="Normal" w:default="1">
+  <w:style w:type="paragraph" w:default="1" w:styleId="Normal">
     <w:name w:val="Normal"/>
     <w:qFormat/>
     <w:rsid w:val="004402D2"/>
@@ -15648,7 +15706,7 @@
       <w:outlineLvl w:val="0"/>
     </w:pPr>
     <w:rPr>
-      <w:rFonts w:asciiTheme="majorHAnsi" w:hAnsiTheme="majorHAnsi" w:eastAsiaTheme="majorEastAsia" w:cstheme="majorBidi"/>
+      <w:rFonts w:asciiTheme="majorHAnsi" w:eastAsiaTheme="majorEastAsia" w:hAnsiTheme="majorHAnsi" w:cstheme="majorBidi"/>
       <w:b/>
       <w:bCs/>
       <w:color w:val="365F91" w:themeColor="accent1" w:themeShade="BF"/>
@@ -15672,7 +15730,7 @@
       <w:outlineLvl w:val="1"/>
     </w:pPr>
     <w:rPr>
-      <w:rFonts w:asciiTheme="majorHAnsi" w:hAnsiTheme="majorHAnsi" w:eastAsiaTheme="majorEastAsia" w:cstheme="majorBidi"/>
+      <w:rFonts w:asciiTheme="majorHAnsi" w:eastAsiaTheme="majorEastAsia" w:hAnsiTheme="majorHAnsi" w:cstheme="majorBidi"/>
       <w:b/>
       <w:bCs/>
       <w:color w:val="4F81BD" w:themeColor="accent1"/>
@@ -15697,7 +15755,7 @@
       <w:outlineLvl w:val="2"/>
     </w:pPr>
     <w:rPr>
-      <w:rFonts w:asciiTheme="majorHAnsi" w:hAnsiTheme="majorHAnsi" w:eastAsiaTheme="majorEastAsia" w:cstheme="majorBidi"/>
+      <w:rFonts w:asciiTheme="majorHAnsi" w:eastAsiaTheme="majorEastAsia" w:hAnsiTheme="majorHAnsi" w:cstheme="majorBidi"/>
       <w:b/>
       <w:bCs/>
       <w:color w:val="4F81BD" w:themeColor="accent1"/>
@@ -15720,7 +15778,7 @@
       <w:outlineLvl w:val="3"/>
     </w:pPr>
     <w:rPr>
-      <w:rFonts w:asciiTheme="majorHAnsi" w:hAnsiTheme="majorHAnsi" w:eastAsiaTheme="majorEastAsia" w:cstheme="majorBidi"/>
+      <w:rFonts w:asciiTheme="majorHAnsi" w:eastAsiaTheme="majorEastAsia" w:hAnsiTheme="majorHAnsi" w:cstheme="majorBidi"/>
       <w:b/>
       <w:bCs/>
       <w:i/>
@@ -15745,7 +15803,7 @@
       <w:outlineLvl w:val="4"/>
     </w:pPr>
     <w:rPr>
-      <w:rFonts w:asciiTheme="majorHAnsi" w:hAnsiTheme="majorHAnsi" w:eastAsiaTheme="majorEastAsia" w:cstheme="majorBidi"/>
+      <w:rFonts w:asciiTheme="majorHAnsi" w:eastAsiaTheme="majorEastAsia" w:hAnsiTheme="majorHAnsi" w:cstheme="majorBidi"/>
       <w:color w:val="243F60" w:themeColor="accent1" w:themeShade="7F"/>
     </w:rPr>
   </w:style>
@@ -15766,7 +15824,7 @@
       <w:outlineLvl w:val="5"/>
     </w:pPr>
     <w:rPr>
-      <w:rFonts w:asciiTheme="majorHAnsi" w:hAnsiTheme="majorHAnsi" w:eastAsiaTheme="majorEastAsia" w:cstheme="majorBidi"/>
+      <w:rFonts w:asciiTheme="majorHAnsi" w:eastAsiaTheme="majorEastAsia" w:hAnsiTheme="majorHAnsi" w:cstheme="majorBidi"/>
       <w:i/>
       <w:iCs/>
       <w:color w:val="243F60" w:themeColor="accent1" w:themeShade="7F"/>
@@ -15789,7 +15847,7 @@
       <w:outlineLvl w:val="6"/>
     </w:pPr>
     <w:rPr>
-      <w:rFonts w:asciiTheme="majorHAnsi" w:hAnsiTheme="majorHAnsi" w:eastAsiaTheme="majorEastAsia" w:cstheme="majorBidi"/>
+      <w:rFonts w:asciiTheme="majorHAnsi" w:eastAsiaTheme="majorEastAsia" w:hAnsiTheme="majorHAnsi" w:cstheme="majorBidi"/>
       <w:i/>
       <w:iCs/>
       <w:color w:val="404040" w:themeColor="text1" w:themeTint="BF"/>
@@ -15812,7 +15870,7 @@
       <w:outlineLvl w:val="7"/>
     </w:pPr>
     <w:rPr>
-      <w:rFonts w:asciiTheme="majorHAnsi" w:hAnsiTheme="majorHAnsi" w:eastAsiaTheme="majorEastAsia" w:cstheme="majorBidi"/>
+      <w:rFonts w:asciiTheme="majorHAnsi" w:eastAsiaTheme="majorEastAsia" w:hAnsiTheme="majorHAnsi" w:cstheme="majorBidi"/>
       <w:color w:val="4F81BD" w:themeColor="accent1"/>
       <w:sz w:val="20"/>
       <w:szCs w:val="20"/>
@@ -15835,7 +15893,7 @@
       <w:outlineLvl w:val="8"/>
     </w:pPr>
     <w:rPr>
-      <w:rFonts w:asciiTheme="majorHAnsi" w:hAnsiTheme="majorHAnsi" w:eastAsiaTheme="majorEastAsia" w:cstheme="majorBidi"/>
+      <w:rFonts w:asciiTheme="majorHAnsi" w:eastAsiaTheme="majorEastAsia" w:hAnsiTheme="majorHAnsi" w:cstheme="majorBidi"/>
       <w:i/>
       <w:iCs/>
       <w:color w:val="404040" w:themeColor="text1" w:themeTint="BF"/>
@@ -15843,12 +15901,13 @@
       <w:szCs w:val="20"/>
     </w:rPr>
   </w:style>
-  <w:style w:type="character" w:styleId="Fuentedeprrafopredeter" w:default="1">
+  <w:style w:type="character" w:default="1" w:styleId="Fuentedeprrafopredeter">
     <w:name w:val="Default Paragraph Font"/>
     <w:uiPriority w:val="1"/>
+    <w:semiHidden/>
     <w:unhideWhenUsed/>
   </w:style>
-  <w:style w:type="table" w:styleId="Tablanormal" w:default="1">
+  <w:style w:type="table" w:default="1" w:styleId="Tablanormal">
     <w:name w:val="Normal Table"/>
     <w:uiPriority w:val="99"/>
     <w:semiHidden/>
@@ -15863,13 +15922,13 @@
       </w:tblCellMar>
     </w:tblPr>
   </w:style>
-  <w:style w:type="numbering" w:styleId="Sinlista" w:default="1">
+  <w:style w:type="numbering" w:default="1" w:styleId="Sinlista">
     <w:name w:val="No List"/>
     <w:uiPriority w:val="99"/>
     <w:semiHidden/>
     <w:unhideWhenUsed/>
   </w:style>
-  <w:style w:type="table" w:styleId="Estilo2" w:customStyle="1">
+  <w:style w:type="table" w:customStyle="1" w:styleId="Estilo2">
     <w:name w:val="Estilo2"/>
     <w:basedOn w:val="Tablanormal"/>
     <w:uiPriority w:val="99"/>
@@ -15879,14 +15938,14 @@
     </w:pPr>
     <w:tblPr/>
   </w:style>
-  <w:style w:type="character" w:styleId="Ttulo1Car" w:customStyle="1">
+  <w:style w:type="character" w:customStyle="1" w:styleId="Ttulo1Car">
     <w:name w:val="Título 1 Car"/>
     <w:basedOn w:val="Fuentedeprrafopredeter"/>
     <w:link w:val="Ttulo1"/>
     <w:uiPriority w:val="9"/>
     <w:rsid w:val="004402D2"/>
     <w:rPr>
-      <w:rFonts w:asciiTheme="majorHAnsi" w:hAnsiTheme="majorHAnsi" w:eastAsiaTheme="majorEastAsia" w:cstheme="majorBidi"/>
+      <w:rFonts w:asciiTheme="majorHAnsi" w:eastAsiaTheme="majorEastAsia" w:hAnsiTheme="majorHAnsi" w:cstheme="majorBidi"/>
       <w:b/>
       <w:bCs/>
       <w:color w:val="365F91" w:themeColor="accent1" w:themeShade="BF"/>
@@ -15894,14 +15953,14 @@
       <w:szCs w:val="28"/>
     </w:rPr>
   </w:style>
-  <w:style w:type="character" w:styleId="Ttulo2Car" w:customStyle="1">
+  <w:style w:type="character" w:customStyle="1" w:styleId="Ttulo2Car">
     <w:name w:val="Título 2 Car"/>
     <w:basedOn w:val="Fuentedeprrafopredeter"/>
     <w:link w:val="Ttulo2"/>
     <w:uiPriority w:val="9"/>
     <w:rsid w:val="004402D2"/>
     <w:rPr>
-      <w:rFonts w:asciiTheme="majorHAnsi" w:hAnsiTheme="majorHAnsi" w:eastAsiaTheme="majorEastAsia" w:cstheme="majorBidi"/>
+      <w:rFonts w:asciiTheme="majorHAnsi" w:eastAsiaTheme="majorEastAsia" w:hAnsiTheme="majorHAnsi" w:cstheme="majorBidi"/>
       <w:b/>
       <w:bCs/>
       <w:color w:val="4F81BD" w:themeColor="accent1"/>
@@ -15909,7 +15968,7 @@
       <w:szCs w:val="26"/>
     </w:rPr>
   </w:style>
-  <w:style w:type="character" w:styleId="Ttulo3Car" w:customStyle="1">
+  <w:style w:type="character" w:customStyle="1" w:styleId="Ttulo3Car">
     <w:name w:val="Título 3 Car"/>
     <w:basedOn w:val="Fuentedeprrafopredeter"/>
     <w:link w:val="Ttulo3"/>
@@ -15917,13 +15976,13 @@
     <w:semiHidden/>
     <w:rsid w:val="004402D2"/>
     <w:rPr>
-      <w:rFonts w:asciiTheme="majorHAnsi" w:hAnsiTheme="majorHAnsi" w:eastAsiaTheme="majorEastAsia" w:cstheme="majorBidi"/>
+      <w:rFonts w:asciiTheme="majorHAnsi" w:eastAsiaTheme="majorEastAsia" w:hAnsiTheme="majorHAnsi" w:cstheme="majorBidi"/>
       <w:b/>
       <w:bCs/>
       <w:color w:val="4F81BD" w:themeColor="accent1"/>
     </w:rPr>
   </w:style>
-  <w:style w:type="character" w:styleId="Ttulo4Car" w:customStyle="1">
+  <w:style w:type="character" w:customStyle="1" w:styleId="Ttulo4Car">
     <w:name w:val="Título 4 Car"/>
     <w:basedOn w:val="Fuentedeprrafopredeter"/>
     <w:link w:val="Ttulo4"/>
@@ -15931,7 +15990,7 @@
     <w:semiHidden/>
     <w:rsid w:val="004402D2"/>
     <w:rPr>
-      <w:rFonts w:asciiTheme="majorHAnsi" w:hAnsiTheme="majorHAnsi" w:eastAsiaTheme="majorEastAsia" w:cstheme="majorBidi"/>
+      <w:rFonts w:asciiTheme="majorHAnsi" w:eastAsiaTheme="majorEastAsia" w:hAnsiTheme="majorHAnsi" w:cstheme="majorBidi"/>
       <w:b/>
       <w:bCs/>
       <w:i/>
@@ -15939,7 +15998,7 @@
       <w:color w:val="4F81BD" w:themeColor="accent1"/>
     </w:rPr>
   </w:style>
-  <w:style w:type="character" w:styleId="Ttulo5Car" w:customStyle="1">
+  <w:style w:type="character" w:customStyle="1" w:styleId="Ttulo5Car">
     <w:name w:val="Título 5 Car"/>
     <w:basedOn w:val="Fuentedeprrafopredeter"/>
     <w:link w:val="Ttulo5"/>
@@ -15947,11 +16006,11 @@
     <w:semiHidden/>
     <w:rsid w:val="004402D2"/>
     <w:rPr>
-      <w:rFonts w:asciiTheme="majorHAnsi" w:hAnsiTheme="majorHAnsi" w:eastAsiaTheme="majorEastAsia" w:cstheme="majorBidi"/>
+      <w:rFonts w:asciiTheme="majorHAnsi" w:eastAsiaTheme="majorEastAsia" w:hAnsiTheme="majorHAnsi" w:cstheme="majorBidi"/>
       <w:color w:val="243F60" w:themeColor="accent1" w:themeShade="7F"/>
     </w:rPr>
   </w:style>
-  <w:style w:type="character" w:styleId="Ttulo6Car" w:customStyle="1">
+  <w:style w:type="character" w:customStyle="1" w:styleId="Ttulo6Car">
     <w:name w:val="Título 6 Car"/>
     <w:basedOn w:val="Fuentedeprrafopredeter"/>
     <w:link w:val="Ttulo6"/>
@@ -15959,13 +16018,13 @@
     <w:semiHidden/>
     <w:rsid w:val="004402D2"/>
     <w:rPr>
-      <w:rFonts w:asciiTheme="majorHAnsi" w:hAnsiTheme="majorHAnsi" w:eastAsiaTheme="majorEastAsia" w:cstheme="majorBidi"/>
+      <w:rFonts w:asciiTheme="majorHAnsi" w:eastAsiaTheme="majorEastAsia" w:hAnsiTheme="majorHAnsi" w:cstheme="majorBidi"/>
       <w:i/>
       <w:iCs/>
       <w:color w:val="243F60" w:themeColor="accent1" w:themeShade="7F"/>
     </w:rPr>
   </w:style>
-  <w:style w:type="character" w:styleId="Ttulo7Car" w:customStyle="1">
+  <w:style w:type="character" w:customStyle="1" w:styleId="Ttulo7Car">
     <w:name w:val="Título 7 Car"/>
     <w:basedOn w:val="Fuentedeprrafopredeter"/>
     <w:link w:val="Ttulo7"/>
@@ -15973,13 +16032,13 @@
     <w:semiHidden/>
     <w:rsid w:val="004402D2"/>
     <w:rPr>
-      <w:rFonts w:asciiTheme="majorHAnsi" w:hAnsiTheme="majorHAnsi" w:eastAsiaTheme="majorEastAsia" w:cstheme="majorBidi"/>
+      <w:rFonts w:asciiTheme="majorHAnsi" w:eastAsiaTheme="majorEastAsia" w:hAnsiTheme="majorHAnsi" w:cstheme="majorBidi"/>
       <w:i/>
       <w:iCs/>
       <w:color w:val="404040" w:themeColor="text1" w:themeTint="BF"/>
     </w:rPr>
   </w:style>
-  <w:style w:type="character" w:styleId="Ttulo8Car" w:customStyle="1">
+  <w:style w:type="character" w:customStyle="1" w:styleId="Ttulo8Car">
     <w:name w:val="Título 8 Car"/>
     <w:basedOn w:val="Fuentedeprrafopredeter"/>
     <w:link w:val="Ttulo8"/>
@@ -15987,13 +16046,13 @@
     <w:semiHidden/>
     <w:rsid w:val="004402D2"/>
     <w:rPr>
-      <w:rFonts w:asciiTheme="majorHAnsi" w:hAnsiTheme="majorHAnsi" w:eastAsiaTheme="majorEastAsia" w:cstheme="majorBidi"/>
+      <w:rFonts w:asciiTheme="majorHAnsi" w:eastAsiaTheme="majorEastAsia" w:hAnsiTheme="majorHAnsi" w:cstheme="majorBidi"/>
       <w:color w:val="4F81BD" w:themeColor="accent1"/>
       <w:sz w:val="20"/>
       <w:szCs w:val="20"/>
     </w:rPr>
   </w:style>
-  <w:style w:type="character" w:styleId="Ttulo9Car" w:customStyle="1">
+  <w:style w:type="character" w:customStyle="1" w:styleId="Ttulo9Car">
     <w:name w:val="Título 9 Car"/>
     <w:basedOn w:val="Fuentedeprrafopredeter"/>
     <w:link w:val="Ttulo9"/>
@@ -16001,7 +16060,7 @@
     <w:semiHidden/>
     <w:rsid w:val="004402D2"/>
     <w:rPr>
-      <w:rFonts w:asciiTheme="majorHAnsi" w:hAnsiTheme="majorHAnsi" w:eastAsiaTheme="majorEastAsia" w:cstheme="majorBidi"/>
+      <w:rFonts w:asciiTheme="majorHAnsi" w:eastAsiaTheme="majorEastAsia" w:hAnsiTheme="majorHAnsi" w:cstheme="majorBidi"/>
       <w:i/>
       <w:iCs/>
       <w:color w:val="404040" w:themeColor="text1" w:themeTint="BF"/>
@@ -16038,13 +16097,13 @@
     <w:rsid w:val="004402D2"/>
     <w:pPr>
       <w:pBdr>
-        <w:bottom w:val="single" w:color="4F81BD" w:themeColor="accent1" w:sz="8" w:space="4"/>
+        <w:bottom w:val="single" w:sz="8" w:space="4" w:color="4F81BD" w:themeColor="accent1"/>
       </w:pBdr>
       <w:spacing w:after="300" w:line="240" w:lineRule="auto"/>
       <w:contextualSpacing/>
     </w:pPr>
     <w:rPr>
-      <w:rFonts w:asciiTheme="majorHAnsi" w:hAnsiTheme="majorHAnsi" w:eastAsiaTheme="majorEastAsia" w:cstheme="majorBidi"/>
+      <w:rFonts w:asciiTheme="majorHAnsi" w:eastAsiaTheme="majorEastAsia" w:hAnsiTheme="majorHAnsi" w:cstheme="majorBidi"/>
       <w:color w:val="17365D" w:themeColor="text2" w:themeShade="BF"/>
       <w:spacing w:val="5"/>
       <w:kern w:val="28"/>
@@ -16052,14 +16111,14 @@
       <w:szCs w:val="52"/>
     </w:rPr>
   </w:style>
-  <w:style w:type="character" w:styleId="TtuloCar" w:customStyle="1">
+  <w:style w:type="character" w:customStyle="1" w:styleId="TtuloCar">
     <w:name w:val="Título Car"/>
     <w:basedOn w:val="Fuentedeprrafopredeter"/>
     <w:link w:val="Ttulo"/>
     <w:uiPriority w:val="10"/>
     <w:rsid w:val="004402D2"/>
     <w:rPr>
-      <w:rFonts w:asciiTheme="majorHAnsi" w:hAnsiTheme="majorHAnsi" w:eastAsiaTheme="majorEastAsia" w:cstheme="majorBidi"/>
+      <w:rFonts w:asciiTheme="majorHAnsi" w:eastAsiaTheme="majorEastAsia" w:hAnsiTheme="majorHAnsi" w:cstheme="majorBidi"/>
       <w:color w:val="17365D" w:themeColor="text2" w:themeShade="BF"/>
       <w:spacing w:val="5"/>
       <w:kern w:val="28"/>
@@ -16081,7 +16140,7 @@
       </w:numPr>
     </w:pPr>
     <w:rPr>
-      <w:rFonts w:asciiTheme="majorHAnsi" w:hAnsiTheme="majorHAnsi" w:eastAsiaTheme="majorEastAsia" w:cstheme="majorBidi"/>
+      <w:rFonts w:asciiTheme="majorHAnsi" w:eastAsiaTheme="majorEastAsia" w:hAnsiTheme="majorHAnsi" w:cstheme="majorBidi"/>
       <w:i/>
       <w:iCs/>
       <w:color w:val="4F81BD" w:themeColor="accent1"/>
@@ -16090,14 +16149,14 @@
       <w:szCs w:val="24"/>
     </w:rPr>
   </w:style>
-  <w:style w:type="character" w:styleId="SubttuloCar" w:customStyle="1">
+  <w:style w:type="character" w:customStyle="1" w:styleId="SubttuloCar">
     <w:name w:val="Subtítulo Car"/>
     <w:basedOn w:val="Fuentedeprrafopredeter"/>
     <w:link w:val="Subttulo"/>
     <w:uiPriority w:val="11"/>
     <w:rsid w:val="004402D2"/>
     <w:rPr>
-      <w:rFonts w:asciiTheme="majorHAnsi" w:hAnsiTheme="majorHAnsi" w:eastAsiaTheme="majorEastAsia" w:cstheme="majorBidi"/>
+      <w:rFonts w:asciiTheme="majorHAnsi" w:eastAsiaTheme="majorEastAsia" w:hAnsiTheme="majorHAnsi" w:cstheme="majorBidi"/>
       <w:i/>
       <w:iCs/>
       <w:color w:val="4F81BD" w:themeColor="accent1"/>
@@ -16162,7 +16221,7 @@
       <w:color w:val="000000" w:themeColor="text1"/>
     </w:rPr>
   </w:style>
-  <w:style w:type="character" w:styleId="CitaCar" w:customStyle="1">
+  <w:style w:type="character" w:customStyle="1" w:styleId="CitaCar">
     <w:name w:val="Cita Car"/>
     <w:basedOn w:val="Fuentedeprrafopredeter"/>
     <w:link w:val="Cita"/>
@@ -16184,7 +16243,7 @@
     <w:rsid w:val="004402D2"/>
     <w:pPr>
       <w:pBdr>
-        <w:bottom w:val="single" w:color="4F81BD" w:themeColor="accent1" w:sz="4" w:space="4"/>
+        <w:bottom w:val="single" w:sz="4" w:space="4" w:color="4F81BD" w:themeColor="accent1"/>
       </w:pBdr>
       <w:spacing w:before="200" w:after="280"/>
       <w:ind w:left="936" w:right="936"/>
@@ -16197,7 +16256,7 @@
       <w:color w:val="4F81BD" w:themeColor="accent1"/>
     </w:rPr>
   </w:style>
-  <w:style w:type="character" w:styleId="CitadestacadaCar" w:customStyle="1">
+  <w:style w:type="character" w:customStyle="1" w:styleId="CitadestacadaCar">
     <w:name w:val="Cita destacada Car"/>
     <w:basedOn w:val="Fuentedeprrafopredeter"/>
     <w:link w:val="Citadestacada"/>
@@ -16307,7 +16366,7 @@
       <w:szCs w:val="16"/>
     </w:rPr>
   </w:style>
-  <w:style w:type="character" w:styleId="TextodegloboCar" w:customStyle="1">
+  <w:style w:type="character" w:customStyle="1" w:styleId="TextodegloboCar">
     <w:name w:val="Texto de globo Car"/>
     <w:basedOn w:val="Fuentedeprrafopredeter"/>
     <w:link w:val="Textodeglobo"/>
@@ -16335,7 +16394,7 @@
       <w:spacing w:after="0" w:line="240" w:lineRule="auto"/>
     </w:pPr>
   </w:style>
-  <w:style w:type="character" w:styleId="EncabezadoCar" w:customStyle="1">
+  <w:style w:type="character" w:customStyle="1" w:styleId="EncabezadoCar">
     <w:name w:val="Encabezado Car"/>
     <w:basedOn w:val="Fuentedeprrafopredeter"/>
     <w:link w:val="Encabezado"/>
@@ -16357,7 +16416,7 @@
       <w:spacing w:after="0" w:line="240" w:lineRule="auto"/>
     </w:pPr>
   </w:style>
-  <w:style w:type="character" w:styleId="PiedepginaCar" w:customStyle="1">
+  <w:style w:type="character" w:customStyle="1" w:styleId="PiedepginaCar">
     <w:name w:val="Pie de página Car"/>
     <w:basedOn w:val="Fuentedeprrafopredeter"/>
     <w:link w:val="Piedepgina"/>
@@ -16380,8 +16439,8 @@
       <w:tblStyleRowBandSize w:val="1"/>
       <w:tblStyleColBandSize w:val="1"/>
       <w:tblBorders>
-        <w:top w:val="single" w:color="8064A2" w:themeColor="accent4" w:sz="8" w:space="0"/>
-        <w:bottom w:val="single" w:color="8064A2" w:themeColor="accent4" w:sz="8" w:space="0"/>
+        <w:top w:val="single" w:sz="8" w:space="0" w:color="8064A2" w:themeColor="accent4"/>
+        <w:bottom w:val="single" w:sz="8" w:space="0" w:color="8064A2" w:themeColor="accent4"/>
       </w:tblBorders>
     </w:tblPr>
     <w:tblStylePr w:type="firstRow">
@@ -16395,9 +16454,9 @@
       <w:tblPr/>
       <w:tcPr>
         <w:tcBorders>
-          <w:top w:val="single" w:color="8064A2" w:themeColor="accent4" w:sz="8" w:space="0"/>
+          <w:top w:val="single" w:sz="8" w:space="0" w:color="8064A2" w:themeColor="accent4"/>
           <w:left w:val="nil"/>
-          <w:bottom w:val="single" w:color="8064A2" w:themeColor="accent4" w:sz="8" w:space="0"/>
+          <w:bottom w:val="single" w:sz="8" w:space="0" w:color="8064A2" w:themeColor="accent4"/>
           <w:right w:val="nil"/>
           <w:insideH w:val="nil"/>
           <w:insideV w:val="nil"/>
@@ -16415,9 +16474,9 @@
       <w:tblPr/>
       <w:tcPr>
         <w:tcBorders>
-          <w:top w:val="single" w:color="8064A2" w:themeColor="accent4" w:sz="8" w:space="0"/>
+          <w:top w:val="single" w:sz="8" w:space="0" w:color="8064A2" w:themeColor="accent4"/>
           <w:left w:val="nil"/>
-          <w:bottom w:val="single" w:color="8064A2" w:themeColor="accent4" w:sz="8" w:space="0"/>
+          <w:bottom w:val="single" w:sz="8" w:space="0" w:color="8064A2" w:themeColor="accent4"/>
           <w:right w:val="nil"/>
           <w:insideH w:val="nil"/>
           <w:insideV w:val="nil"/>
@@ -16476,8 +16535,8 @@
       <w:tblStyleRowBandSize w:val="1"/>
       <w:tblStyleColBandSize w:val="1"/>
       <w:tblBorders>
-        <w:top w:val="single" w:color="4F81BD" w:themeColor="accent1" w:sz="4" w:space="0"/>
-        <w:bottom w:val="single" w:color="4F81BD" w:themeColor="accent1" w:sz="4" w:space="0"/>
+        <w:top w:val="single" w:sz="4" w:space="0" w:color="4F81BD" w:themeColor="accent1"/>
+        <w:bottom w:val="single" w:sz="4" w:space="0" w:color="4F81BD" w:themeColor="accent1"/>
       </w:tblBorders>
     </w:tblPr>
     <w:tblStylePr w:type="firstRow">
@@ -16488,7 +16547,7 @@
       <w:tblPr/>
       <w:tcPr>
         <w:tcBorders>
-          <w:bottom w:val="single" w:color="4F81BD" w:themeColor="accent1" w:sz="4" w:space="0"/>
+          <w:bottom w:val="single" w:sz="4" w:space="0" w:color="4F81BD" w:themeColor="accent1"/>
         </w:tcBorders>
       </w:tcPr>
     </w:tblStylePr>
@@ -16500,7 +16559,7 @@
       <w:tblPr/>
       <w:tcPr>
         <w:tcBorders>
-          <w:top w:val="double" w:color="4F81BD" w:themeColor="accent1" w:sz="4" w:space="0"/>
+          <w:top w:val="double" w:sz="4" w:space="0" w:color="4F81BD" w:themeColor="accent1"/>
         </w:tcBorders>
       </w:tcPr>
     </w:tblStylePr>
@@ -16529,7 +16588,7 @@
       </w:tcPr>
     </w:tblStylePr>
   </w:style>
-  <w:style w:type="paragraph" w:styleId="Simple" w:customStyle="1">
+  <w:style w:type="paragraph" w:customStyle="1" w:styleId="Simple">
     <w:name w:val="Simple"/>
     <w:basedOn w:val="Normal"/>
     <w:qFormat/>
@@ -16543,7 +16602,7 @@
       <w:lang w:val="es-ES_tradnl"/>
     </w:rPr>
   </w:style>
-  <w:style w:type="paragraph" w:styleId="Notas" w:customStyle="1">
+  <w:style w:type="paragraph" w:customStyle="1" w:styleId="Notas">
     <w:name w:val="Notas"/>
     <w:basedOn w:val="Simple"/>
     <w:qFormat/>
@@ -16846,7 +16905,7 @@
 </file>
 
 <file path=customXml/itemProps1.xml><?xml version="1.0" encoding="utf-8"?>
-<ds:datastoreItem xmlns:ds="http://schemas.openxmlformats.org/officeDocument/2006/customXml" ds:itemID="{56B276F9-9322-4EF8-9ED7-F33DE806D0E0}">
+<ds:datastoreItem xmlns:ds="http://schemas.openxmlformats.org/officeDocument/2006/customXml" ds:itemID="{69ED32CB-2094-4AEF-91B4-6F5B6A9DC343}">
   <ds:schemaRefs>
     <ds:schemaRef ds:uri="http://schemas.openxmlformats.org/officeDocument/2006/bibliography"/>
   </ds:schemaRefs>

</xml_diff>

<commit_message>
Nueva descripción del tema
Se ha actualizado la descripción del tema
</commit_message>
<xml_diff>
--- a/Documentos/Finales/perfil.docx
+++ b/Documentos/Finales/perfil.docx
@@ -94,7 +94,7 @@
           <w:rFonts w:cs="Times New Roman"/>
           <w:noProof/>
           <w:szCs w:val="24"/>
-          <w:lang w:eastAsia="es-MX"/>
+          <w:lang w:val="es-MX" w:eastAsia="es-MX"/>
         </w:rPr>
         <w:drawing>
           <wp:inline distT="0" distB="0" distL="0" distR="0" wp14:anchorId="28F4CE39" wp14:editId="01D5454F">
@@ -364,6 +364,13 @@
           <w:szCs w:val="24"/>
         </w:rPr>
       </w:pPr>
+      <w:r>
+        <w:rPr>
+          <w:rFonts w:cs="Times New Roman"/>
+          <w:szCs w:val="24"/>
+        </w:rPr>
+        <w:t>DOCENTES DIRECTORES:</w:t>
+      </w:r>
     </w:p>
     <w:p>
       <w:pPr>
@@ -379,6 +386,60 @@
           <w:rFonts w:cs="Times New Roman"/>
           <w:szCs w:val="24"/>
         </w:rPr>
+        <w:t>ING. YANCY ELIZABETH MARTÍNEZ DE MOLINA</w:t>
+      </w:r>
+    </w:p>
+    <w:p>
+      <w:pPr>
+        <w:spacing w:line="240" w:lineRule="auto"/>
+        <w:jc w:val="center"/>
+        <w:rPr>
+          <w:rFonts w:cs="Times New Roman"/>
+          <w:szCs w:val="24"/>
+        </w:rPr>
+      </w:pPr>
+      <w:r>
+        <w:rPr>
+          <w:rFonts w:cs="Times New Roman"/>
+          <w:szCs w:val="24"/>
+        </w:rPr>
+        <w:t>ING. FRANKLIN FRANCISCO BARAHONA ROSALES</w:t>
+      </w:r>
+    </w:p>
+    <w:p>
+      <w:pPr>
+        <w:spacing w:line="240" w:lineRule="auto"/>
+        <w:jc w:val="center"/>
+        <w:rPr>
+          <w:rFonts w:cs="Times New Roman"/>
+          <w:szCs w:val="24"/>
+        </w:rPr>
+      </w:pPr>
+    </w:p>
+    <w:p>
+      <w:pPr>
+        <w:spacing w:line="240" w:lineRule="auto"/>
+        <w:jc w:val="center"/>
+        <w:rPr>
+          <w:rFonts w:cs="Times New Roman"/>
+          <w:szCs w:val="24"/>
+        </w:rPr>
+      </w:pPr>
+    </w:p>
+    <w:p>
+      <w:pPr>
+        <w:spacing w:line="240" w:lineRule="auto"/>
+        <w:jc w:val="center"/>
+        <w:rPr>
+          <w:rFonts w:cs="Times New Roman"/>
+          <w:szCs w:val="24"/>
+        </w:rPr>
+      </w:pPr>
+      <w:r>
+        <w:rPr>
+          <w:rFonts w:cs="Times New Roman"/>
+          <w:szCs w:val="24"/>
+        </w:rPr>
         <w:t xml:space="preserve">SAN </w:t>
       </w:r>
       <w:r>
@@ -386,7 +447,7 @@
           <w:rFonts w:cs="Times New Roman"/>
           <w:szCs w:val="24"/>
         </w:rPr>
-        <w:t>VICENTE, 16</w:t>
+        <w:t>VICENTE, 20</w:t>
       </w:r>
       <w:r>
         <w:rPr>
@@ -400,7 +461,14 @@
           <w:rFonts w:cs="Times New Roman"/>
           <w:szCs w:val="24"/>
         </w:rPr>
-        <w:t>ENERO DE 2017</w:t>
+        <w:t>FEBRERO</w:t>
+      </w:r>
+      <w:r>
+        <w:rPr>
+          <w:rFonts w:cs="Times New Roman"/>
+          <w:szCs w:val="24"/>
+        </w:rPr>
+        <w:t xml:space="preserve"> DE 2017</w:t>
       </w:r>
       <w:r>
         <w:rPr>
@@ -431,1006 +499,901 @@
       </w:pPr>
       <w:r>
         <w:lastRenderedPageBreak/>
-        <w:t>Descripción del tema.</w:t>
-      </w:r>
-    </w:p>
-    <w:p>
-      <w:pPr>
-        <w:rPr>
-          <w:rFonts w:cs="Times New Roman"/>
-          <w:szCs w:val="24"/>
-        </w:rPr>
-      </w:pPr>
-      <w:r>
-        <w:rPr>
-          <w:rFonts w:cs="Times New Roman"/>
-          <w:szCs w:val="24"/>
-        </w:rPr>
-        <w:t>En el año 2002</w:t>
-      </w:r>
-      <w:r>
-        <w:rPr>
-          <w:rFonts w:cs="Times New Roman"/>
-          <w:szCs w:val="24"/>
-        </w:rPr>
-        <w:t xml:space="preserve"> nace en la ciudad de San Vicente un proyecto que va encaminado a brindar una nueva opción en servicios médicos hospitalarios privados ofreciendo calidad, calidez, eficacia y eficiencia a la población.</w:t>
-      </w:r>
-    </w:p>
-    <w:p>
-      <w:pPr>
-        <w:rPr>
-          <w:rFonts w:cs="Times New Roman"/>
-          <w:szCs w:val="24"/>
-        </w:rPr>
-      </w:pPr>
-      <w:r>
-        <w:rPr>
-          <w:rFonts w:cs="Times New Roman"/>
-          <w:szCs w:val="24"/>
-        </w:rPr>
-        <w:t>La misión siempre ha sido la de “ofrecer servicios médicos para la pronta recuperación de</w:t>
-      </w:r>
-      <w:r>
-        <w:rPr>
-          <w:rFonts w:cs="Times New Roman"/>
-          <w:szCs w:val="24"/>
-        </w:rPr>
+        <w:t>Descripción del tema</w:t>
+      </w:r>
+    </w:p>
+    <w:p>
+      <w:r>
+        <w:t xml:space="preserve">En el año 2002 nace en la ciudad de San Vicente </w:t>
+      </w:r>
+      <w:r>
+        <w:t>el Grupo Promesa Divino Niño</w:t>
+      </w:r>
+      <w:r>
+        <w:t xml:space="preserve"> o simplemente Grupo Promesa</w:t>
+      </w:r>
+      <w:r>
+        <w:t>, un proyecto que va encaminado a brindar una nueva opción en servicios médicos hospitalarios privados ofreciendo calidad, calidez, eficacia y eficiencia a la población.</w:t>
+      </w:r>
+    </w:p>
+    <w:p>
+      <w:r>
+        <w:t xml:space="preserve">Desde su fundación el Grupo Promesa brinda sus servicios médicos a la población en </w:t>
+      </w:r>
+      <w:r>
+        <w:t>tres estructuras que geográficamente están separadas</w:t>
+      </w:r>
+      <w:r>
+        <w:t xml:space="preserve"> y en la actualidad no disponen de red informática </w:t>
+      </w:r>
+      <w:r>
+        <w:t>lo</w:t>
+      </w:r>
+      <w:r>
+        <w:t xml:space="preserve"> hace que los datos estén duplicados en cada computadora con la que cuenta la institución</w:t>
+      </w:r>
+      <w:r>
+        <w:t xml:space="preserve">, </w:t>
+      </w:r>
+      <w:r>
+        <w:t>dichas</w:t>
+      </w:r>
+      <w:r>
+        <w:t xml:space="preserve"> estructura </w:t>
+      </w:r>
+      <w:r>
+        <w:t>son:</w:t>
+      </w:r>
+    </w:p>
+    <w:p>
+      <w:pPr>
+        <w:pStyle w:val="Prrafodelista"/>
+        <w:numPr>
+          <w:ilvl w:val="0"/>
+          <w:numId w:val="44"/>
+        </w:numPr>
+      </w:pPr>
+      <w:r>
+        <w:t>Hospital.</w:t>
+      </w:r>
+    </w:p>
+    <w:p>
+      <w:pPr>
+        <w:pStyle w:val="Prrafodelista"/>
+        <w:numPr>
+          <w:ilvl w:val="0"/>
+          <w:numId w:val="44"/>
+        </w:numPr>
+      </w:pPr>
+      <w:r>
+        <w:t>Clínica de Consulta Médica.</w:t>
+      </w:r>
+    </w:p>
+    <w:p>
+      <w:pPr>
+        <w:pStyle w:val="Prrafodelista"/>
+        <w:numPr>
+          <w:ilvl w:val="0"/>
+          <w:numId w:val="44"/>
+        </w:numPr>
+      </w:pPr>
+      <w:r>
+        <w:t>Farmacia.</w:t>
+      </w:r>
+    </w:p>
+    <w:p>
+      <w:pPr>
+        <w:pStyle w:val="Ttulo3"/>
+      </w:pPr>
+      <w:r>
+        <w:t>Hospital</w:t>
+      </w:r>
+    </w:p>
+    <w:p>
+      <w:r>
+        <w:t>El hospital Divino Niño es la sede administrativa del Grupo Promesa,</w:t>
+      </w:r>
+      <w:r>
         <w:t xml:space="preserve"> </w:t>
       </w:r>
       <w:r>
-        <w:rPr>
-          <w:rFonts w:cs="Times New Roman"/>
-          <w:szCs w:val="24"/>
-        </w:rPr>
-        <w:t>la salud de sus pacientes con el respaldo de exámenes de Laboratorio Clínico y de Gabinete confiables con medicamentos de buena calidad”.</w:t>
-      </w:r>
-    </w:p>
-    <w:p>
-      <w:pPr>
-        <w:rPr>
-          <w:rFonts w:cs="Times New Roman"/>
-          <w:szCs w:val="24"/>
-        </w:rPr>
-      </w:pPr>
-      <w:r>
-        <w:rPr>
-          <w:rFonts w:cs="Times New Roman"/>
-          <w:szCs w:val="24"/>
-        </w:rPr>
-        <w:t xml:space="preserve">La cómoda y cálida infraestructura de sus instalaciones, el equipo médico quirúrgico, la calidad de los recursos materiales y humanos en el </w:t>
-      </w:r>
-      <w:r>
-        <w:rPr>
-          <w:rFonts w:cs="Times New Roman"/>
-          <w:szCs w:val="24"/>
-        </w:rPr>
-        <w:t>diagnóstico y</w:t>
-      </w:r>
-      <w:r>
-        <w:rPr>
-          <w:rFonts w:cs="Times New Roman"/>
-          <w:szCs w:val="24"/>
-        </w:rPr>
-        <w:t xml:space="preserve"> tratamiento de las distintas enfermedades, brindan un servicio óptimo para la pronta recuperación los 365 días del año.</w:t>
-      </w:r>
-    </w:p>
-    <w:p>
-      <w:pPr>
-        <w:rPr>
-          <w:rFonts w:cs="Times New Roman"/>
-          <w:szCs w:val="24"/>
-        </w:rPr>
-      </w:pPr>
-      <w:r>
-        <w:rPr>
-          <w:rFonts w:cs="Times New Roman"/>
-          <w:szCs w:val="24"/>
-        </w:rPr>
-        <w:t xml:space="preserve">En la actualidad el Grupo Promesa Divino Niño se divide en tres grandes áreas, estas son: Clínica de Consulta Médica, Hospital y Farmacia, donde cada una de estas áreas es independiente a las demás en su quehacer diario, pero son administradas contablemente de manera centralizada. </w:t>
-      </w:r>
-    </w:p>
-    <w:p>
-      <w:pPr>
-        <w:rPr>
-          <w:rFonts w:cs="Times New Roman"/>
-          <w:szCs w:val="24"/>
-        </w:rPr>
-      </w:pPr>
-      <w:r>
-        <w:rPr>
-          <w:rFonts w:cs="Times New Roman"/>
-          <w:szCs w:val="24"/>
-        </w:rPr>
-        <w:t>L</w:t>
-      </w:r>
-      <w:r>
-        <w:rPr>
-          <w:rFonts w:cs="Times New Roman"/>
-          <w:szCs w:val="24"/>
-        </w:rPr>
-        <w:t>a sección administrativa del Grupo Promesa, se enc</w:t>
-      </w:r>
-      <w:r>
-        <w:rPr>
-          <w:rFonts w:cs="Times New Roman"/>
-          <w:szCs w:val="24"/>
-        </w:rPr>
-        <w:t xml:space="preserve">uentra ubicada en el hospital, además de la contabilidad </w:t>
-      </w:r>
-      <w:r>
-        <w:rPr>
-          <w:rFonts w:cs="Times New Roman"/>
-          <w:szCs w:val="24"/>
-        </w:rPr>
-        <w:t xml:space="preserve">es la encargada de llevar la elaboración de planillas de todos los empleados del Grupo Promesa. Para realizar estas tareas utilizan hojas de cálculo de Microsoft Excel 2010, y </w:t>
-      </w:r>
-      <w:r>
-        <w:rPr>
-          <w:rFonts w:cs="Times New Roman"/>
-          <w:szCs w:val="24"/>
-        </w:rPr>
-        <w:t>para recopilar</w:t>
-      </w:r>
-      <w:r>
-        <w:rPr>
-          <w:rFonts w:cs="Times New Roman"/>
-          <w:szCs w:val="24"/>
-        </w:rPr>
-        <w:t xml:space="preserve"> la información de la clínica y farmacia es necesaria la movilización de los encargados de estas secciones hasta el hospital para entregar los reportes financieros a la sección administrativa.</w:t>
-      </w:r>
-    </w:p>
-    <w:p>
-      <w:pPr>
-        <w:rPr>
-          <w:rFonts w:cs="Times New Roman"/>
-          <w:szCs w:val="24"/>
-        </w:rPr>
-      </w:pPr>
-      <w:r>
-        <w:rPr>
-          <w:rFonts w:cs="Times New Roman"/>
-          <w:szCs w:val="24"/>
-        </w:rPr>
-        <w:t>L</w:t>
-      </w:r>
-      <w:r>
-        <w:rPr>
-          <w:rFonts w:cs="Times New Roman"/>
-          <w:szCs w:val="24"/>
-        </w:rPr>
-        <w:t xml:space="preserve">a sección de recepción tanto en el hospital como en la clínica, está se encarga de recolectar los datos de los pacientes que llegan tanto a consulta o a hospitalización, se encarga de efectuar los cobro y la facturación de </w:t>
-      </w:r>
-      <w:r>
-        <w:rPr>
-          <w:rFonts w:cs="Times New Roman"/>
-          <w:szCs w:val="24"/>
-        </w:rPr>
-        <w:t>los servicios brindados por el G</w:t>
-      </w:r>
-      <w:r>
-        <w:rPr>
-          <w:rFonts w:cs="Times New Roman"/>
-          <w:szCs w:val="24"/>
-        </w:rPr>
-        <w:t xml:space="preserve">rupo, por el momento solo la recepción </w:t>
-      </w:r>
-      <w:r>
-        <w:rPr>
-          <w:rFonts w:cs="Times New Roman"/>
-          <w:szCs w:val="24"/>
-        </w:rPr>
+        <w:t>es aquí donde se concentra la mayor parte de servicios que la institución ofrece</w:t>
+      </w:r>
+      <w:r>
+        <w:t>,</w:t>
+      </w:r>
+      <w:r>
+        <w:t xml:space="preserve"> </w:t>
+      </w:r>
+      <w:r>
+        <w:t>es integrado por</w:t>
+      </w:r>
+      <w:r>
+        <w:t xml:space="preserve"> las siguientes </w:t>
+      </w:r>
+      <w:r>
+        <w:t>áreas</w:t>
+      </w:r>
+      <w:r>
+        <w:t>:</w:t>
+      </w:r>
+    </w:p>
+    <w:p>
+      <w:pPr>
+        <w:pStyle w:val="Prrafodelista"/>
+        <w:numPr>
+          <w:ilvl w:val="0"/>
+          <w:numId w:val="45"/>
+        </w:numPr>
+      </w:pPr>
+      <w:r>
+        <w:t>Recepción de pacientes del hospital</w:t>
+      </w:r>
+      <w:r>
+        <w:t>.</w:t>
+      </w:r>
+    </w:p>
+    <w:p>
+      <w:pPr>
+        <w:pStyle w:val="Prrafodelista"/>
+        <w:numPr>
+          <w:ilvl w:val="0"/>
+          <w:numId w:val="45"/>
+        </w:numPr>
+      </w:pPr>
+      <w:r>
+        <w:t>Recepción de pacientes del laboratorio clínico</w:t>
+      </w:r>
+      <w:r>
+        <w:t>.</w:t>
+      </w:r>
+    </w:p>
+    <w:p>
+      <w:pPr>
+        <w:pStyle w:val="Prrafodelista"/>
+        <w:numPr>
+          <w:ilvl w:val="0"/>
+          <w:numId w:val="45"/>
+        </w:numPr>
+      </w:pPr>
+      <w:r>
+        <w:t>Laboratorio clínico.</w:t>
+      </w:r>
+    </w:p>
+    <w:p>
+      <w:pPr>
+        <w:pStyle w:val="Prrafodelista"/>
+        <w:numPr>
+          <w:ilvl w:val="0"/>
+          <w:numId w:val="45"/>
+        </w:numPr>
+      </w:pPr>
+      <w:r>
+        <w:t>Rayos X.</w:t>
+      </w:r>
+    </w:p>
+    <w:p>
+      <w:pPr>
+        <w:pStyle w:val="Prrafodelista"/>
+        <w:numPr>
+          <w:ilvl w:val="0"/>
+          <w:numId w:val="45"/>
+        </w:numPr>
+      </w:pPr>
+      <w:r>
+        <w:t>Ultrasonografía.</w:t>
+      </w:r>
+    </w:p>
+    <w:p>
+      <w:pPr>
+        <w:pStyle w:val="Prrafodelista"/>
+        <w:numPr>
+          <w:ilvl w:val="0"/>
+          <w:numId w:val="45"/>
+        </w:numPr>
+      </w:pPr>
+      <w:r>
+        <w:t>Electrocardiograma.</w:t>
+      </w:r>
+    </w:p>
+    <w:p>
+      <w:pPr>
+        <w:pStyle w:val="Prrafodelista"/>
+        <w:numPr>
+          <w:ilvl w:val="0"/>
+          <w:numId w:val="45"/>
+        </w:numPr>
+      </w:pPr>
+      <w:r>
+        <w:t>Sala de operaciones o Quirófano.</w:t>
+      </w:r>
+    </w:p>
+    <w:p>
+      <w:pPr>
+        <w:pStyle w:val="Prrafodelista"/>
+        <w:numPr>
+          <w:ilvl w:val="0"/>
+          <w:numId w:val="45"/>
+        </w:numPr>
+      </w:pPr>
+      <w:r>
         <w:lastRenderedPageBreak/>
-        <w:t xml:space="preserve">del área hospitalaria tiene equipo informático y para realizar estas tareas utiliza el sistema Mónica 8.5 para la elaboración de las facturas, Microsoft Word 2010 para la impresión de dichas facturas y Microsoft Excel 2010 para el control de los clientes; mientras que la recepción de la clínica realiza los mismos procesos pero de forma manual, con ello implica que a pesar de poseer casi los mismo clientes en ambos lugares, los expedientes son distintos pues la información se maneja de </w:t>
-      </w:r>
-      <w:r>
-        <w:rPr>
-          <w:rFonts w:cs="Times New Roman"/>
-          <w:szCs w:val="24"/>
-        </w:rPr>
-        <w:t>forma independiente</w:t>
-      </w:r>
-      <w:r>
-        <w:rPr>
-          <w:rFonts w:cs="Times New Roman"/>
-          <w:szCs w:val="24"/>
-        </w:rPr>
-        <w:t xml:space="preserve"> en cada sitio. En el caso del hospital, recepción se encarga además de administrar un botiquín con los insumos hospitalarios utilizados en las operaciones o en lo</w:t>
-      </w:r>
-      <w:r>
-        <w:rPr>
-          <w:rFonts w:cs="Times New Roman"/>
-          <w:szCs w:val="24"/>
-        </w:rPr>
-        <w:t>s pacientes que están hospitalizados</w:t>
-      </w:r>
-      <w:r>
-        <w:rPr>
-          <w:rFonts w:cs="Times New Roman"/>
-          <w:szCs w:val="24"/>
-        </w:rPr>
+        <w:t>Enfermería.</w:t>
+      </w:r>
+    </w:p>
+    <w:p>
+      <w:pPr>
+        <w:pStyle w:val="Prrafodelista"/>
+        <w:numPr>
+          <w:ilvl w:val="0"/>
+          <w:numId w:val="45"/>
+        </w:numPr>
+      </w:pPr>
+      <w:r>
+        <w:t>Medicina general.</w:t>
+      </w:r>
+    </w:p>
+    <w:p>
+      <w:pPr>
+        <w:pStyle w:val="Prrafodelista"/>
+        <w:numPr>
+          <w:ilvl w:val="0"/>
+          <w:numId w:val="45"/>
+        </w:numPr>
+      </w:pPr>
+      <w:r>
+        <w:t>Supervisión de calidad total.</w:t>
+      </w:r>
+    </w:p>
+    <w:p>
+      <w:pPr>
+        <w:pStyle w:val="Ttulo4"/>
+      </w:pPr>
+      <w:r>
+        <w:t xml:space="preserve">Área de </w:t>
+      </w:r>
+      <w:r>
+        <w:t>recepción de pacientes del hospital</w:t>
+      </w:r>
+    </w:p>
+    <w:p>
+      <w:r>
+        <w:t>Es el área encargada de recolectar los datos de los pacientes que llegan al hospital, realiza los cobros y facturación por los servicios médicos</w:t>
+      </w:r>
+      <w:r>
+        <w:t>, programar citas para el uso de la sala de operaciones</w:t>
+      </w:r>
+      <w:r>
+        <w:t xml:space="preserve"> y consulta médica</w:t>
+      </w:r>
+      <w:r>
+        <w:t xml:space="preserve">, administrar los ingresos y egresos de los insumos hospitalarios </w:t>
+      </w:r>
+      <w:r>
+        <w:t>y</w:t>
+      </w:r>
+      <w:r>
+        <w:t xml:space="preserve"> medicamentos que son utilizados para las cirugías, hospitalizaciones o venta al público en general</w:t>
+      </w:r>
+      <w:r>
+        <w:t>, al lugar donde almacenan estos insumos es llamado botiquín hospitalario</w:t>
+      </w:r>
+      <w:r>
         <w:t>.</w:t>
       </w:r>
     </w:p>
     <w:p>
-      <w:pPr>
-        <w:rPr>
-          <w:rFonts w:cs="Times New Roman"/>
-          <w:szCs w:val="24"/>
-        </w:rPr>
-      </w:pPr>
-      <w:r>
-        <w:rPr>
-          <w:rFonts w:cs="Times New Roman"/>
-          <w:szCs w:val="24"/>
-        </w:rPr>
-        <w:t xml:space="preserve">Las secciones de laboratorio clínico, rayos </w:t>
-      </w:r>
-      <w:r>
-        <w:rPr>
-          <w:rFonts w:cs="Times New Roman"/>
-          <w:szCs w:val="24"/>
-        </w:rPr>
-        <w:t>X</w:t>
-      </w:r>
-      <w:r>
-        <w:rPr>
-          <w:rFonts w:cs="Times New Roman"/>
-          <w:szCs w:val="24"/>
-        </w:rPr>
-        <w:t>, ultrasonografía y electrocardiograma, son administradas de la misma manera  a pesar de ser tratadas como áreas independientes, todas están ubicadas en el hospital, y comparten la misma recepción, que es distinta a la recepción del hospital, esta solamente se encarga de recopilar la información de los pacientes y los exámenes que estos se van a realizar; recepción llena un recibo que es remitido a la sección que realizará los exámenes al paciente, donde se describe los tipos de exámenes que se deben realizar, a su vez son los encargados de realizar los cobros de dichos exámenes; cuando el encargado del laboratorio tiene la información de los exámenes que se deben de realizar al paciente, procede a efectuar la respectiva examinación de las muestras y luego le remite a recepción los resultados del examen para que ellos se encarguen de digitarlo en Microsoft Excel 2010, y luego lo impriman para entregárselo al paciente; para el área de ultrasonografía se debe realizar cita p</w:t>
-      </w:r>
-      <w:r>
-        <w:rPr>
-          <w:rFonts w:cs="Times New Roman"/>
-          <w:szCs w:val="24"/>
-        </w:rPr>
-        <w:t>revia para el examen, pues el mé</w:t>
-      </w:r>
-      <w:r>
-        <w:rPr>
-          <w:rFonts w:cs="Times New Roman"/>
-          <w:szCs w:val="24"/>
-        </w:rPr>
-        <w:t xml:space="preserve">dico no se encuentra de planta en el hospital. En la sección de laboratorio clínico además de elaborar los exámenes, se encargan de llevar un inventario de los insumos y equipo utilizados para la examinación. Los resultados de los exámenes se encuentran almacenados en físico y no se posee copia digital de los mismos, por lo </w:t>
-      </w:r>
-      <w:r>
-        <w:rPr>
-          <w:rFonts w:cs="Times New Roman"/>
-          <w:szCs w:val="24"/>
-        </w:rPr>
-        <w:t>cual,</w:t>
-      </w:r>
-      <w:r>
-        <w:rPr>
-          <w:rFonts w:cs="Times New Roman"/>
-          <w:szCs w:val="24"/>
-        </w:rPr>
-        <w:t xml:space="preserve"> si un paciente llega a pedir la reposición de la hoja </w:t>
-      </w:r>
-      <w:r>
-        <w:rPr>
-          <w:rFonts w:cs="Times New Roman"/>
-          <w:szCs w:val="24"/>
-        </w:rPr>
+      <w:r>
+        <w:t xml:space="preserve">En la actualidad, el área de </w:t>
+      </w:r>
+      <w:r>
+        <w:t>recepción de pacientes del hospital</w:t>
+      </w:r>
+      <w:r>
+        <w:t xml:space="preserve"> dispone de una computadora para ejecutar todas sus tareas</w:t>
+      </w:r>
+      <w:r>
+        <w:t>, y en ella utilizan diferentes herramientas informáticas según sea el propósito de la actividad a realizar, estás herramientas son:</w:t>
+      </w:r>
+    </w:p>
+    <w:p>
+      <w:pPr>
+        <w:pStyle w:val="Prrafodelista"/>
+        <w:numPr>
+          <w:ilvl w:val="0"/>
+          <w:numId w:val="46"/>
+        </w:numPr>
+      </w:pPr>
+      <w:r>
+        <w:t xml:space="preserve">Mónica 8.5: Registro de datos de los </w:t>
+      </w:r>
+      <w:r>
+        <w:t>pacientes</w:t>
+      </w:r>
+      <w:r>
+        <w:t>, generación de facturas, inventario de insumos hospitalarios y medicamentos.</w:t>
+      </w:r>
+    </w:p>
+    <w:p>
+      <w:pPr>
+        <w:pStyle w:val="Prrafodelista"/>
+        <w:numPr>
+          <w:ilvl w:val="0"/>
+          <w:numId w:val="46"/>
+        </w:numPr>
+      </w:pPr>
+      <w:r>
+        <w:t>Microsoft Word: Impresión de factura.</w:t>
+      </w:r>
+    </w:p>
+    <w:p>
+      <w:pPr>
+        <w:pStyle w:val="Ttulo4"/>
+      </w:pPr>
+      <w:r>
+        <w:t>Área de recepción de pacientes del laboratorio clínico</w:t>
+      </w:r>
+    </w:p>
+    <w:p>
+      <w:r>
+        <w:t>Se diferencia de la recepción del hospital que en esta área solo se atienden a los pacientes que llegan a realizarse exámenes médicos</w:t>
+      </w:r>
+      <w:r>
+        <w:t xml:space="preserve"> </w:t>
+      </w:r>
+      <w:r>
+        <w:t>del</w:t>
+      </w:r>
+      <w:r>
+        <w:t xml:space="preserve"> laboratorio clínico, rayos X, ultrasonografía o electrocardiograma.</w:t>
+      </w:r>
+      <w:r>
+        <w:t xml:space="preserve"> Sus tareas son</w:t>
+      </w:r>
+      <w:r>
+        <w:t>:</w:t>
+      </w:r>
+      <w:r>
+        <w:t xml:space="preserve"> recolectar los datos del paciente, anotar el tipo de examen a realizar, remitir listado </w:t>
+      </w:r>
+      <w:r>
+        <w:t>con las pruebas</w:t>
+      </w:r>
+      <w:r>
+        <w:t xml:space="preserve"> pendientes a los regentes del laboratorio clínico, rayos X y electrocardiograma, programar citas a los pacientes que se les practicará una ultrasonografía, </w:t>
+      </w:r>
+      <w:r>
         <w:lastRenderedPageBreak/>
-        <w:t>de resultados de su examen, recepción debe buscar el examen físico original y volverlo a digitar para entregárselo al paciente.</w:t>
-      </w:r>
-    </w:p>
-    <w:p>
-      <w:pPr>
-        <w:rPr>
-          <w:rFonts w:cs="Times New Roman"/>
-          <w:szCs w:val="24"/>
-        </w:rPr>
-      </w:pPr>
-      <w:r>
-        <w:rPr>
-          <w:rFonts w:cs="Times New Roman"/>
-          <w:szCs w:val="24"/>
-        </w:rPr>
-        <w:t>En el caso de las operaciones en el hospital son realizadas por cirujanos exte</w:t>
-      </w:r>
-      <w:r>
-        <w:rPr>
-          <w:rFonts w:cs="Times New Roman"/>
-          <w:szCs w:val="24"/>
-        </w:rPr>
-        <w:t>rnos al personal de planta del G</w:t>
-      </w:r>
-      <w:r>
-        <w:rPr>
-          <w:rFonts w:cs="Times New Roman"/>
-          <w:szCs w:val="24"/>
-        </w:rPr>
-        <w:t xml:space="preserve">rupo Promesa, cada cirujano es encargado de </w:t>
-      </w:r>
-      <w:r>
-        <w:rPr>
-          <w:rFonts w:cs="Times New Roman"/>
-          <w:szCs w:val="24"/>
-        </w:rPr>
-        <w:t>llevar su propio anestesista y é</w:t>
-      </w:r>
-      <w:r>
-        <w:rPr>
-          <w:rFonts w:cs="Times New Roman"/>
-          <w:szCs w:val="24"/>
-        </w:rPr>
-        <w:t>ste le remite a la jefatura de enfermería un listado</w:t>
-      </w:r>
-      <w:r>
-        <w:rPr>
-          <w:rFonts w:cs="Times New Roman"/>
-          <w:szCs w:val="24"/>
-        </w:rPr>
-        <w:t xml:space="preserve"> de los insumos necesarios para </w:t>
-      </w:r>
-      <w:r>
-        <w:rPr>
-          <w:rFonts w:cs="Times New Roman"/>
-          <w:szCs w:val="24"/>
-        </w:rPr>
-        <w:t>llevar a cabo la operación, la sala de operaciones, también es utilizada para realizar ci</w:t>
-      </w:r>
-      <w:r>
-        <w:rPr>
-          <w:rFonts w:cs="Times New Roman"/>
-          <w:szCs w:val="24"/>
-        </w:rPr>
-        <w:t>rugías a pacientes externos al G</w:t>
-      </w:r>
-      <w:r>
-        <w:rPr>
-          <w:rFonts w:cs="Times New Roman"/>
-          <w:szCs w:val="24"/>
-        </w:rPr>
-        <w:t>rupo Promesa, con previa cita por parte del cirujano encargado de realizar la operación. En la sección de sala de operaciones no se realiza ningún reporte escrito que de fe o constate los procedimientos realizados al paciente, todo ello es hecho de forma oral por el cirujano ya sea al paciente o a los familiares de este último. Para realizar una operación se debe de firmar una carta de consentimiento por parte del paciente y realizarse unas pruebas previas a la cirugía.</w:t>
-      </w:r>
-    </w:p>
-    <w:p>
-      <w:pPr>
-        <w:rPr>
-          <w:rFonts w:cs="Times New Roman"/>
-          <w:szCs w:val="24"/>
-        </w:rPr>
-      </w:pPr>
-      <w:r>
-        <w:rPr>
-          <w:rFonts w:cs="Times New Roman"/>
-          <w:szCs w:val="24"/>
-        </w:rPr>
-        <w:t xml:space="preserve">La sección de enfermería en el hospital, lleva un registro de los insumos hospitalarios utilizados en la sala de operaciones, para ello, llenan una hoja de solicitud de insumos y se la dan a recepción para que les entregue los insumos solicitados del botiquín en el hospital, cuando ya les han dado los insumos firman haciendo constar dicha entrega. En caso de haber una devolución de algún insumo que no se utilizó y fue solicitado, enfermería llena una hoja de devolución del insumo al botiquín, si hubiese necesidad de solicitar insumos extra se realiza el mismo proceso de petición ordinaría de insumos. Cuando llega un paciente al hospital enfermería es el encargado de tomar sus signos vitales así como de estar pendiente del área de observación, que es donde un paciente pasa un breve periodo de tiempo en el hospital esperando una mejoría de sus síntomas, y de no haber mejoría esta pasa a ser ingresado en el hospital, así mismo, enfermería hace rondas para llevar la evolución de todos los pacientes ingresados, siendo responsables de entregar los medicamentos y alimentos a los mismos, enfermería se encarga de remitir a cocina el tipo de dietas </w:t>
-      </w:r>
-      <w:r>
-        <w:rPr>
-          <w:rFonts w:cs="Times New Roman"/>
-          <w:szCs w:val="24"/>
-        </w:rPr>
+        <w:t xml:space="preserve">digitar los resultados </w:t>
+      </w:r>
+      <w:r>
+        <w:t>de los análisis hechos</w:t>
+      </w:r>
+      <w:r>
+        <w:t xml:space="preserve"> por cada regente e imprimir el comprobante de evaluación </w:t>
+      </w:r>
+      <w:r>
+        <w:t>que se le entregará al paciente.</w:t>
+      </w:r>
+    </w:p>
+    <w:p>
+      <w:r>
+        <w:t>Disponen de una computadora y la herramienta que utilizan para realizar sus tareas es: Microsoft Excel: Para digitar los resultados de los exámenes y registro de clientes.</w:t>
+      </w:r>
+      <w:r>
+        <w:t xml:space="preserve"> Cuando un paciente llega a pedir una reposición de un examen que ya fue entregado con anterioridad es necesario buscar el registro físico de dicha prueba y volverla a digitar.</w:t>
+      </w:r>
+    </w:p>
+    <w:p>
+      <w:pPr>
+        <w:pStyle w:val="Ttulo4"/>
+      </w:pPr>
+      <w:r>
+        <w:t>Área de laboratorio clínico</w:t>
+      </w:r>
+    </w:p>
+    <w:p>
+      <w:r>
+        <w:t>Es dirigida por un regente el cual es el encargado de llevar el control de los ingresos y egresos de los insumos utilizados para realizar los diferentes exámenes que practican en el hospital, otra tare</w:t>
+      </w:r>
+      <w:r>
+        <w:t>a del regente</w:t>
+      </w:r>
+      <w:r>
+        <w:t xml:space="preserve"> es llevar el control del equipo y </w:t>
+      </w:r>
+      <w:r>
+        <w:t>herramientas que dispone el laboratorio, evalúa los resultados de los exámenes que llevan los pacientes y escribe los resultados en una hoja de papel que luego remite al área de recepción de pacientes del laboratorio clínico para que estos se encarguen de digitarlos</w:t>
+      </w:r>
+      <w:r>
+        <w:t>. No disponen de computadora para hacer su labor.</w:t>
+      </w:r>
+    </w:p>
+    <w:p>
+      <w:pPr>
+        <w:pStyle w:val="Ttulo4"/>
+      </w:pPr>
+      <w:r>
+        <w:t>Área de rayos X</w:t>
+      </w:r>
+    </w:p>
+    <w:p>
+      <w:r>
+        <w:t>Se encarga de la evaluación de resultados del examen de rayos X y al igual que en el laboratorio clínico los realizan el papel y los remiten a recepción para su digitación. Disponen de una computadora, pero esta solo es utilizada para cargar la aplicación que se encarga de hacer la toma de rayos X.</w:t>
+      </w:r>
+    </w:p>
+    <w:p>
+      <w:pPr>
+        <w:pStyle w:val="Ttulo4"/>
+      </w:pPr>
+      <w:r>
+        <w:t>Área de ultrasonografía</w:t>
+      </w:r>
+    </w:p>
+    <w:p>
+      <w:r>
+        <w:t>El área de ultrasonografía atiende a los pacientes solo por cita previa, la programación de la cita es responsabilidad de recepción y encargado simplemente realiza el examen y lo remite a recepción para que sea digitado como en las otras áreas. No dispone de computadora.</w:t>
+      </w:r>
+    </w:p>
+    <w:p>
+      <w:pPr>
+        <w:pStyle w:val="Ttulo4"/>
+      </w:pPr>
+      <w:r>
         <w:lastRenderedPageBreak/>
-        <w:t xml:space="preserve">que se necesitan por cada uno de los pacientes ingresados. En la clínica también hay una </w:t>
-      </w:r>
-      <w:r>
-        <w:rPr>
-          <w:rFonts w:cs="Times New Roman"/>
-          <w:szCs w:val="24"/>
-        </w:rPr>
-        <w:t>enfermera,</w:t>
-      </w:r>
-      <w:r>
-        <w:rPr>
-          <w:rFonts w:cs="Times New Roman"/>
-          <w:szCs w:val="24"/>
-        </w:rPr>
-        <w:t xml:space="preserve"> pero esta solo se encarga de </w:t>
-      </w:r>
-      <w:r>
-        <w:rPr>
-          <w:rFonts w:cs="Times New Roman"/>
-          <w:szCs w:val="24"/>
-        </w:rPr>
-        <w:t>asistir</w:t>
-      </w:r>
-      <w:r>
-        <w:rPr>
-          <w:rFonts w:cs="Times New Roman"/>
-          <w:szCs w:val="24"/>
-        </w:rPr>
-        <w:t xml:space="preserve"> a los médicos de la clínica, como en las curaciones,</w:t>
-      </w:r>
-      <w:r>
-        <w:rPr>
-          <w:rFonts w:cs="Times New Roman"/>
-          <w:szCs w:val="24"/>
-        </w:rPr>
-        <w:t xml:space="preserve"> inyección, entre otras tareas.</w:t>
-      </w:r>
-    </w:p>
-    <w:p>
-      <w:pPr>
-        <w:rPr>
-          <w:rFonts w:cs="Times New Roman"/>
-          <w:szCs w:val="24"/>
-        </w:rPr>
-      </w:pPr>
-      <w:r>
-        <w:rPr>
-          <w:rFonts w:cs="Times New Roman"/>
-          <w:szCs w:val="24"/>
-        </w:rPr>
-        <w:t>Las consultas médicas se pueden realizar tanto en el hospital como en la clínica médica, pero al igual que la recepción se da el problema de que los datos del paciente no se encuentran de forma conjunta, sino que cada computadora posee una base de datos distinta, pues no se encuentran en red; para</w:t>
-      </w:r>
-      <w:r>
-        <w:rPr>
-          <w:rFonts w:cs="Times New Roman"/>
-          <w:szCs w:val="24"/>
-        </w:rPr>
+        <w:t>Área de electrocardiograma</w:t>
+      </w:r>
+    </w:p>
+    <w:p>
+      <w:r>
+        <w:t>El electrocardiograma es un examen que puede hacer puede realizar cualquier medico en el hospital, y similar a las áreas de laboratorio escribe el resultado del examen en papel y luego lo remite a recepción para que sea digitado. Esta área no posee computadora.</w:t>
+      </w:r>
+    </w:p>
+    <w:p>
+      <w:pPr>
+        <w:pStyle w:val="Ttulo4"/>
+      </w:pPr>
+      <w:r>
+        <w:t xml:space="preserve">Área de sala de operaciones </w:t>
+      </w:r>
+      <w:r>
+        <w:t>o quirófano</w:t>
+      </w:r>
+    </w:p>
+    <w:p>
+      <w:r>
+        <w:t xml:space="preserve">Para hacer uso de la sala de operaciones se debe hacer una cita previa en recepción y debe firmarse una carta de consentimiento para llevar a cabo la cirugía, la sala de operaciones puede ser utilizado por médicos </w:t>
+      </w:r>
+      <w:r>
+        <w:t xml:space="preserve">con pacientes </w:t>
+      </w:r>
+      <w:r>
+        <w:t>externos</w:t>
+      </w:r>
+      <w:r>
+        <w:t xml:space="preserve"> al Grupo Promesa</w:t>
+      </w:r>
+      <w:r>
+        <w:t xml:space="preserve">, en este caso siempre deben revisar la disponibilidad de uso de la sala de operaciones en recepción, </w:t>
+      </w:r>
+      <w:r>
+        <w:t xml:space="preserve">los cirujanos que hacen uso del quirófano llevan su propio anestesista, este último se encarga de entregar una nota a jefatura del área de enfermería para solicitar los insumos necesarios con los que se llevara a cabo la cirugía. Posterior a la operación quirúrgica </w:t>
+      </w:r>
+      <w:r>
+        <w:t>el cirujano comenta de forma verbal al pacientes o familiares de este el resumen de los procedimientos que se le fueron aplicados.</w:t>
+      </w:r>
+      <w:r>
         <w:t xml:space="preserve"> </w:t>
       </w:r>
       <w:r>
-        <w:rPr>
-          <w:rFonts w:cs="Times New Roman"/>
-          <w:szCs w:val="24"/>
-        </w:rPr>
-        <w:t xml:space="preserve">realizar la consulta se utiliza la </w:t>
-      </w:r>
-      <w:r>
-        <w:rPr>
-          <w:rFonts w:cs="Times New Roman"/>
-          <w:szCs w:val="24"/>
-        </w:rPr>
-        <w:t>aplicación gratuita</w:t>
-      </w:r>
-      <w:r>
-        <w:rPr>
-          <w:rFonts w:cs="Times New Roman"/>
-          <w:szCs w:val="24"/>
-        </w:rPr>
-        <w:t>:</w:t>
-      </w:r>
-      <w:r>
-        <w:rPr>
-          <w:rFonts w:cs="Times New Roman"/>
-          <w:szCs w:val="24"/>
-        </w:rPr>
-        <w:t xml:space="preserve"> Consulta Prá</w:t>
-      </w:r>
-      <w:r>
-        <w:rPr>
-          <w:rFonts w:cs="Times New Roman"/>
-          <w:szCs w:val="24"/>
-        </w:rPr>
-        <w:t>ctica, al mismo tiempo cada médico tiene información de sus pacientes y a pesar que estos puedan pasar consulta con</w:t>
-      </w:r>
-      <w:r>
-        <w:rPr>
-          <w:rFonts w:cs="Times New Roman"/>
-          <w:szCs w:val="24"/>
-        </w:rPr>
-        <w:t xml:space="preserve"> distintos médicos en el mismo G</w:t>
-      </w:r>
-      <w:r>
-        <w:rPr>
-          <w:rFonts w:cs="Times New Roman"/>
-          <w:szCs w:val="24"/>
-        </w:rPr>
-        <w:t>rupo, no poseen un consolidado de los datos del paciente.</w:t>
-      </w:r>
-    </w:p>
-    <w:p>
-      <w:pPr>
-        <w:rPr>
-          <w:rFonts w:cs="Times New Roman"/>
-          <w:szCs w:val="24"/>
-        </w:rPr>
-      </w:pPr>
-      <w:r>
-        <w:rPr>
-          <w:rFonts w:cs="Times New Roman"/>
-          <w:szCs w:val="24"/>
-        </w:rPr>
-        <w:t>La farmacia es la encargada de mantener abastecido el botiquín que se encuentra en el hospital, así como llevar el control del inventario de me</w:t>
-      </w:r>
-      <w:r>
-        <w:rPr>
-          <w:rFonts w:cs="Times New Roman"/>
-          <w:szCs w:val="24"/>
-        </w:rPr>
-        <w:t>dicamentos disponibles en el local de farmacia</w:t>
-      </w:r>
-      <w:r>
-        <w:rPr>
-          <w:rFonts w:cs="Times New Roman"/>
-          <w:szCs w:val="24"/>
-        </w:rPr>
-        <w:t xml:space="preserve">, se encarga de la venta de medicamentos, establecer promociones con dichos medicamentos, así mismo hace un reporte diario de ingresos y gastos que es </w:t>
-      </w:r>
-      <w:r>
-        <w:rPr>
-          <w:rFonts w:cs="Times New Roman"/>
-          <w:szCs w:val="24"/>
-        </w:rPr>
-        <w:t>entregado a la presidencia del G</w:t>
-      </w:r>
-      <w:r>
-        <w:rPr>
-          <w:rFonts w:cs="Times New Roman"/>
-          <w:szCs w:val="24"/>
-        </w:rPr>
-        <w:t>rupo Promesa. Para realizar las ventas se utiliza el sistema Mónica que es con el que se apoyan para realizar el stock de inventarios.</w:t>
-      </w:r>
-    </w:p>
-    <w:p>
-      <w:pPr>
-        <w:rPr>
-          <w:rFonts w:cs="Times New Roman"/>
-          <w:szCs w:val="24"/>
-        </w:rPr>
-      </w:pPr>
-      <w:r>
-        <w:rPr>
-          <w:rFonts w:cs="Times New Roman"/>
-          <w:szCs w:val="24"/>
-        </w:rPr>
-        <w:t>La sección de supervisión de calidad total es la encargada de llevar los reportes de un área a otra, llevar el control de inventario, solicitar utensilios hospitalarios a proveedores y cubrir el puesto en otras áreas si estas lo llegasen a solicitar.</w:t>
-      </w:r>
-    </w:p>
-    <w:p>
-      <w:pPr>
-        <w:rPr>
-          <w:rFonts w:cs="Times New Roman"/>
-          <w:szCs w:val="24"/>
-        </w:rPr>
-      </w:pPr>
-      <w:r>
-        <w:rPr>
-          <w:rFonts w:cs="Times New Roman"/>
-          <w:szCs w:val="24"/>
-        </w:rPr>
-        <w:t>A pesar de no ser muy usual el hospital atiende el área de maternidad cuando el paciente así lo ha solicitado previamente, si en dado caso una persona fallece o es referido a otro hospital, se llena un reporte donde se detallan, datos personales del paciente, estado de ingreso al hospital, patologías presentadas.</w:t>
-      </w:r>
-    </w:p>
-    <w:p>
-      <w:pPr>
-        <w:rPr>
-          <w:rFonts w:cs="Times New Roman"/>
-          <w:szCs w:val="24"/>
-        </w:rPr>
-      </w:pPr>
-      <w:r>
-        <w:rPr>
-          <w:rFonts w:cs="Times New Roman"/>
-          <w:szCs w:val="24"/>
-        </w:rPr>
+        <w:t>Sala de operaciones no tiene ninguna computadora a su disposición.</w:t>
+      </w:r>
+    </w:p>
+    <w:p>
+      <w:pPr>
+        <w:pStyle w:val="Ttulo4"/>
+      </w:pPr>
+      <w:r>
+        <w:t>Área de enfermería</w:t>
+      </w:r>
+    </w:p>
+    <w:p>
+      <w:r>
+        <w:t xml:space="preserve">Esta área no dispone de computadora, se encarga de pedir a recepción los insumos que solicita el cirujano para llevar a cabo una operación quirúrgica, lleva el control de los tratamientos de los pacientes hospitalizados además de la evolución de cada uno de ellos, atiende el área de observación que es similar a </w:t>
+      </w:r>
+      <w:r>
+        <w:t>hospitalización,</w:t>
+      </w:r>
+      <w:r>
+        <w:t xml:space="preserve"> pero el tiempo que pasa el paciente ingresado no excede las tres horas, en caso no mostrar ninguna mejoría en la observación pasa a ser hospitalizado.</w:t>
+      </w:r>
+    </w:p>
+    <w:p>
+      <w:pPr>
+        <w:pStyle w:val="Ttulo4"/>
+      </w:pPr>
+      <w:r>
         <w:lastRenderedPageBreak/>
-        <w:t xml:space="preserve">Ante las problemáticas que se presentan actualmente se propone elaborar e implementar un sistema informático que venga a </w:t>
-      </w:r>
-      <w:r>
-        <w:rPr>
-          <w:rFonts w:cs="Times New Roman"/>
-          <w:szCs w:val="24"/>
-        </w:rPr>
-        <w:t>sustituir a Mónica, Consulta Prá</w:t>
-      </w:r>
-      <w:r>
-        <w:rPr>
-          <w:rFonts w:cs="Times New Roman"/>
-          <w:szCs w:val="24"/>
-        </w:rPr>
-        <w:t>ctica, Microsoft Word y Excel 2010. Dicho sistema desarrollado mediante lógica web por lo cual facilitará tener todos los equipos conectados en red y con ello compartir la misma base de datos, evitando así el aislamiento de los datos de un lugar a otro.</w:t>
-      </w:r>
-    </w:p>
-    <w:p>
-      <w:pPr>
-        <w:rPr>
-          <w:rFonts w:cs="Times New Roman"/>
-          <w:szCs w:val="24"/>
-        </w:rPr>
-      </w:pPr>
-      <w:r>
-        <w:rPr>
-          <w:rFonts w:cs="Times New Roman"/>
-          <w:szCs w:val="24"/>
-        </w:rPr>
-        <w:t xml:space="preserve">En el caso del área de administración </w:t>
-      </w:r>
-      <w:r>
-        <w:rPr>
-          <w:rFonts w:cs="Times New Roman"/>
-          <w:szCs w:val="24"/>
-        </w:rPr>
-        <w:t>tendrá</w:t>
-      </w:r>
-      <w:r>
-        <w:rPr>
-          <w:rFonts w:cs="Times New Roman"/>
-          <w:szCs w:val="24"/>
-        </w:rPr>
-        <w:t xml:space="preserve"> </w:t>
-      </w:r>
-      <w:r>
-        <w:rPr>
-          <w:rFonts w:cs="Times New Roman"/>
-          <w:szCs w:val="24"/>
-        </w:rPr>
-        <w:t>llevará el control de los proveedores de insumos hospitalarios que abastecen el botiquín y llevará el control de usuarios que tendrán acceso al sistema propuesto.</w:t>
-      </w:r>
-    </w:p>
-    <w:p>
-      <w:pPr>
-        <w:rPr>
-          <w:rFonts w:cs="Times New Roman"/>
-          <w:szCs w:val="24"/>
-        </w:rPr>
-      </w:pPr>
-      <w:r>
-        <w:rPr>
-          <w:rFonts w:cs="Times New Roman"/>
-          <w:szCs w:val="24"/>
-        </w:rPr>
-        <w:t>Para la sección de recepción se sugiere un módulo en el que se pueda registrar los datos de los clientes, visitas a un paciente, control de salidas del botiquín (área hospitalaria), además de realizar los cobros y facturación, también se considera una sección de citas, donde un paciente puede llegar a programar un</w:t>
-      </w:r>
-      <w:r>
-        <w:rPr>
-          <w:rFonts w:cs="Times New Roman"/>
-          <w:szCs w:val="24"/>
-        </w:rPr>
-        <w:t>a</w:t>
-      </w:r>
-      <w:r>
-        <w:rPr>
-          <w:rFonts w:cs="Times New Roman"/>
-          <w:szCs w:val="24"/>
-        </w:rPr>
-        <w:t xml:space="preserve"> cita con algún médico y así llevar el control de las citas médicas del paciente.</w:t>
-      </w:r>
-    </w:p>
-    <w:p>
-      <w:pPr>
-        <w:rPr>
-          <w:rFonts w:cs="Times New Roman"/>
-          <w:szCs w:val="24"/>
-        </w:rPr>
-      </w:pPr>
-      <w:r>
-        <w:rPr>
-          <w:rFonts w:cs="Times New Roman"/>
-          <w:szCs w:val="24"/>
-        </w:rPr>
-        <w:t>Para la sección de laboratorio clínico, rayos x, electrocardiograma y ultrasonografía, se sugiere que el sistema al momento de registrar el paciente, envíe al médico encargado la información de los exámenes que el mismo se desea realizar, y llenar los datos del examen de forma digital, para que así si se deseará una copia del examen, bastará con imprimirla nuevamente evitando la d</w:t>
-      </w:r>
-      <w:r>
-        <w:rPr>
-          <w:rFonts w:cs="Times New Roman"/>
-          <w:szCs w:val="24"/>
-        </w:rPr>
-        <w:t>igitación de la misma</w:t>
-      </w:r>
-      <w:r>
-        <w:rPr>
-          <w:rFonts w:cs="Times New Roman"/>
-          <w:szCs w:val="24"/>
-        </w:rPr>
-        <w:t>; en el caso del laboratorio c</w:t>
-      </w:r>
-      <w:r>
-        <w:rPr>
-          <w:rFonts w:cs="Times New Roman"/>
-          <w:szCs w:val="24"/>
-        </w:rPr>
-        <w:t xml:space="preserve">línico habrá una sección para </w:t>
-      </w:r>
-      <w:r>
-        <w:rPr>
-          <w:rFonts w:cs="Times New Roman"/>
-          <w:szCs w:val="24"/>
-        </w:rPr>
-        <w:t xml:space="preserve">llevar el debido control del activo fijo y de los insumos utilizados para elaborar la parte </w:t>
-      </w:r>
-      <w:r>
-        <w:rPr>
-          <w:rFonts w:cs="Times New Roman"/>
-          <w:szCs w:val="24"/>
-        </w:rPr>
-        <w:t>del examen. En rayos X se</w:t>
-      </w:r>
-      <w:r>
-        <w:rPr>
-          <w:rFonts w:cs="Times New Roman"/>
-          <w:szCs w:val="24"/>
-        </w:rPr>
-        <w:t xml:space="preserve"> llenar</w:t>
-      </w:r>
-      <w:r>
-        <w:rPr>
-          <w:rFonts w:cs="Times New Roman"/>
-          <w:szCs w:val="24"/>
-        </w:rPr>
-        <w:t>á</w:t>
-      </w:r>
-      <w:r>
-        <w:rPr>
-          <w:rFonts w:cs="Times New Roman"/>
-          <w:szCs w:val="24"/>
-        </w:rPr>
-        <w:t xml:space="preserve"> la lectura de las placas del paciente.</w:t>
-      </w:r>
-    </w:p>
-    <w:p>
-      <w:pPr>
-        <w:rPr>
-          <w:rFonts w:cs="Times New Roman"/>
-          <w:szCs w:val="24"/>
-        </w:rPr>
-      </w:pPr>
-      <w:r>
-        <w:rPr>
-          <w:rFonts w:cs="Times New Roman"/>
-          <w:szCs w:val="24"/>
-        </w:rPr>
-        <w:t xml:space="preserve">En la sección del quirófano, se sugiere llevar las citas hechas para reservar la sala de operaciones, además que el médico encargado de </w:t>
-      </w:r>
-      <w:r>
-        <w:rPr>
-          <w:rFonts w:cs="Times New Roman"/>
-          <w:szCs w:val="24"/>
-        </w:rPr>
-        <w:t>realizar una cirugía</w:t>
-      </w:r>
-      <w:r>
-        <w:rPr>
-          <w:rFonts w:cs="Times New Roman"/>
-          <w:szCs w:val="24"/>
-        </w:rPr>
-        <w:t xml:space="preserve"> escriba un reporte de los procedimientos realizados en dich</w:t>
-      </w:r>
-      <w:r>
-        <w:rPr>
-          <w:rFonts w:cs="Times New Roman"/>
-          <w:szCs w:val="24"/>
-        </w:rPr>
-        <w:t>a operación y así este sea</w:t>
-      </w:r>
-      <w:r>
-        <w:rPr>
-          <w:rFonts w:cs="Times New Roman"/>
-          <w:szCs w:val="24"/>
-        </w:rPr>
-        <w:t xml:space="preserve"> entregado al paciente o familiares de este.</w:t>
-      </w:r>
-    </w:p>
-    <w:p>
-      <w:pPr>
-        <w:rPr>
-          <w:rFonts w:cs="Times New Roman"/>
-          <w:szCs w:val="24"/>
-        </w:rPr>
-      </w:pPr>
-      <w:r>
-        <w:rPr>
-          <w:rFonts w:cs="Times New Roman"/>
-          <w:szCs w:val="24"/>
-        </w:rPr>
+        <w:t>Área de medicina general</w:t>
+      </w:r>
+    </w:p>
+    <w:p>
+      <w:r>
+        <w:t>Se encarga de hacer un chequeo médico a los pacientes del hospital, realizan un diagnóstico de los síntomas que presenta el paciente y en base a ello le elaboran una receta médica para que este la adquiera, dispone de una computadora para las tareas asignadas y hace uso de la herramienta informática gratuita de Consulta Médica que en ella se registran los datos referentes a cada paciente.</w:t>
+      </w:r>
+    </w:p>
+    <w:p>
+      <w:pPr>
+        <w:pStyle w:val="Ttulo4"/>
+      </w:pPr>
+      <w:r>
+        <w:t>Área de supervisión de calidad total</w:t>
+      </w:r>
+    </w:p>
+    <w:p>
+      <w:r>
+        <w:t>Su rol en la estructura es encargarse del control de las fechas de vencimiento e inventario de los insumos hospitalarios y medicamentos, además de servir como contacto entre las estructuras que forman Grupo Promesa, cubre los roles de recepcionista o encargado de farmacia si es que llegase a ausentarse alguno de ellos y es el encargado de dar mantenimiento al equipo informático de la institución. Para su labor no dispone de una computadora propia, sino que hace uso de las computadoras en farmacia o en recepción.</w:t>
+      </w:r>
+    </w:p>
+    <w:p>
+      <w:pPr>
+        <w:pStyle w:val="Ttulo3"/>
+      </w:pPr>
+      <w:r>
+        <w:t>Clínica de consulta médica</w:t>
+      </w:r>
+    </w:p>
+    <w:p>
+      <w:r>
+        <w:t>La estructura de clínica de consulta médica es más pequeña que el hospital, solo es atendida por los directores administrativos del Grupo Promesa</w:t>
+      </w:r>
+      <w:r>
+        <w:t>, las áreas que integran la Clínica son:</w:t>
+      </w:r>
+    </w:p>
+    <w:p>
+      <w:pPr>
+        <w:pStyle w:val="Prrafodelista"/>
+        <w:numPr>
+          <w:ilvl w:val="0"/>
+          <w:numId w:val="48"/>
+        </w:numPr>
+      </w:pPr>
+      <w:r>
+        <w:t>Recepción de pacientes de la clínica.</w:t>
+      </w:r>
+    </w:p>
+    <w:p>
+      <w:pPr>
+        <w:pStyle w:val="Prrafodelista"/>
+        <w:numPr>
+          <w:ilvl w:val="0"/>
+          <w:numId w:val="48"/>
+        </w:numPr>
+      </w:pPr>
+      <w:r>
+        <w:t>Enfermería.</w:t>
+      </w:r>
+    </w:p>
+    <w:p>
+      <w:pPr>
+        <w:pStyle w:val="Prrafodelista"/>
+        <w:numPr>
+          <w:ilvl w:val="0"/>
+          <w:numId w:val="48"/>
+        </w:numPr>
+      </w:pPr>
+      <w:r>
+        <w:t>Medicina general.</w:t>
+      </w:r>
+    </w:p>
+    <w:p>
+      <w:pPr>
+        <w:pStyle w:val="Ttulo4"/>
+      </w:pPr>
+      <w:r>
         <w:lastRenderedPageBreak/>
-        <w:t>En el caso de enfermería, el sistema ayudaría a que puedan elaborar la lista de utensilios necesarios del botiquín para realizar una cirugía, con lo cual este llegaría a recepción como notificación para que enferme</w:t>
-      </w:r>
-      <w:r>
-        <w:rPr>
-          <w:rFonts w:cs="Times New Roman"/>
-          <w:szCs w:val="24"/>
-        </w:rPr>
-        <w:t>ría solo llegase a recogerlos, además de</w:t>
-      </w:r>
-      <w:r>
-        <w:rPr>
-          <w:rFonts w:cs="Times New Roman"/>
-          <w:szCs w:val="24"/>
-        </w:rPr>
-        <w:t xml:space="preserve"> registrar las dietas de los pacientes ingresados, o la evolución que han tenido los pacientes en observac</w:t>
-      </w:r>
-      <w:r>
-        <w:rPr>
-          <w:rFonts w:cs="Times New Roman"/>
-          <w:szCs w:val="24"/>
-        </w:rPr>
-        <w:t>ión o que estén hospitalizados.</w:t>
-      </w:r>
-    </w:p>
-    <w:p>
-      <w:pPr>
-        <w:rPr>
-          <w:rFonts w:cs="Times New Roman"/>
-          <w:szCs w:val="24"/>
-        </w:rPr>
-      </w:pPr>
-      <w:r>
-        <w:rPr>
-          <w:rFonts w:cs="Times New Roman"/>
-          <w:szCs w:val="24"/>
-        </w:rPr>
-        <w:t>Para el área de la clínica médica, el sistema ayudará a mantener actualizados los datos del expediente de los pacientes, siendo indiferente el médico con el que</w:t>
-      </w:r>
-      <w:r>
-        <w:rPr>
-          <w:rFonts w:cs="Times New Roman"/>
-          <w:szCs w:val="24"/>
-        </w:rPr>
-        <w:t xml:space="preserve"> éste pase consulta dentro del G</w:t>
-      </w:r>
-      <w:r>
-        <w:rPr>
-          <w:rFonts w:cs="Times New Roman"/>
-          <w:szCs w:val="24"/>
-        </w:rPr>
-        <w:t>rupo Promesa</w:t>
-      </w:r>
-      <w:r>
-        <w:rPr>
-          <w:rFonts w:cs="Times New Roman"/>
-          <w:szCs w:val="24"/>
-        </w:rPr>
-        <w:t>, además de capturar los signos vitales del paciente a la hora de la consulta, regi</w:t>
-      </w:r>
-      <w:r>
-        <w:rPr>
-          <w:rFonts w:cs="Times New Roman"/>
-          <w:szCs w:val="24"/>
-        </w:rPr>
-        <w:t>strar sus síntomas y el sistema</w:t>
-      </w:r>
-      <w:r>
-        <w:rPr>
-          <w:rFonts w:cs="Times New Roman"/>
-          <w:szCs w:val="24"/>
-        </w:rPr>
-        <w:t xml:space="preserve"> buscaría en su base de datos aquellos pacientes que hayan presentado los mismos síntomas y así </w:t>
-      </w:r>
-      <w:r>
-        <w:rPr>
-          <w:rFonts w:cs="Times New Roman"/>
-          <w:szCs w:val="24"/>
-        </w:rPr>
-        <w:t>s</w:t>
-      </w:r>
-      <w:r>
-        <w:rPr>
-          <w:rFonts w:cs="Times New Roman"/>
-          <w:szCs w:val="24"/>
-        </w:rPr>
-        <w:t>ugerir un diagnóstico y receta para el paciente, en caso de no haber un diagnostico aproximado al real, el medico podrá ingresar el diagnostico real al sistema y la receta pertinente a dicho diagnóstico.</w:t>
-      </w:r>
-    </w:p>
-    <w:p>
-      <w:pPr>
-        <w:rPr>
-          <w:rFonts w:cs="Times New Roman"/>
-          <w:szCs w:val="24"/>
-        </w:rPr>
-      </w:pPr>
-      <w:r>
-        <w:rPr>
-          <w:rFonts w:cs="Times New Roman"/>
-          <w:szCs w:val="24"/>
-        </w:rPr>
-        <w:t>Para la parte de farmacia se propone el registro de ventas y compras de medicamentos e insu</w:t>
-      </w:r>
-      <w:r>
-        <w:rPr>
-          <w:rFonts w:cs="Times New Roman"/>
-          <w:szCs w:val="24"/>
-        </w:rPr>
-        <w:t>mos hospitalarios, así mismo el</w:t>
-      </w:r>
-      <w:r>
-        <w:rPr>
-          <w:rFonts w:cs="Times New Roman"/>
-          <w:szCs w:val="24"/>
-        </w:rPr>
-        <w:t xml:space="preserve"> llevar el inventario del botiquín en el hospital, sin necesidad de transportarse hasta allá. </w:t>
-      </w:r>
-      <w:r>
-        <w:rPr>
-          <w:rFonts w:cs="Times New Roman"/>
-          <w:szCs w:val="24"/>
-        </w:rPr>
-        <w:t>Mostrará alertas</w:t>
-      </w:r>
-      <w:r>
-        <w:rPr>
-          <w:rFonts w:cs="Times New Roman"/>
-          <w:szCs w:val="24"/>
-        </w:rPr>
-        <w:t xml:space="preserve"> de los medicamentos </w:t>
-      </w:r>
-      <w:r>
-        <w:rPr>
-          <w:rFonts w:cs="Times New Roman"/>
-          <w:szCs w:val="24"/>
-        </w:rPr>
-        <w:t xml:space="preserve">próximos a vencer </w:t>
-      </w:r>
-      <w:r>
-        <w:rPr>
-          <w:rFonts w:cs="Times New Roman"/>
-          <w:szCs w:val="24"/>
-        </w:rPr>
-        <w:t xml:space="preserve">y </w:t>
-      </w:r>
-      <w:r>
-        <w:rPr>
-          <w:rFonts w:cs="Times New Roman"/>
-          <w:szCs w:val="24"/>
-        </w:rPr>
-        <w:t xml:space="preserve">el inventario </w:t>
-      </w:r>
-      <w:r>
-        <w:rPr>
-          <w:rFonts w:cs="Times New Roman"/>
-          <w:szCs w:val="24"/>
-        </w:rPr>
-        <w:t>de los mismos, además de administrar las áreas donde estos se almacenarán; Se llevará el registro de promociones de medicamentos</w:t>
-      </w:r>
-      <w:r>
-        <w:rPr>
-          <w:rFonts w:cs="Times New Roman"/>
-          <w:szCs w:val="24"/>
-        </w:rPr>
-        <w:t xml:space="preserve"> y el arqueo de caja</w:t>
-      </w:r>
-      <w:r>
-        <w:rPr>
-          <w:rFonts w:cs="Times New Roman"/>
-          <w:szCs w:val="24"/>
-        </w:rPr>
-        <w:t>.</w:t>
-      </w:r>
-    </w:p>
-    <w:p>
-      <w:pPr>
-        <w:rPr>
-          <w:rFonts w:cs="Times New Roman"/>
-        </w:rPr>
-      </w:pPr>
-      <w:r>
-        <w:rPr>
-          <w:rFonts w:cs="Times New Roman"/>
-        </w:rPr>
-        <w:t>En la sección de supervisión de la calidad total se verá beneficiada con la implementación</w:t>
-      </w:r>
-      <w:r>
-        <w:rPr>
-          <w:rFonts w:cs="Times New Roman"/>
-        </w:rPr>
-        <w:t xml:space="preserve"> del sistema propuesto</w:t>
-      </w:r>
-      <w:r>
-        <w:rPr>
-          <w:rFonts w:cs="Times New Roman"/>
-        </w:rPr>
-        <w:t xml:space="preserve"> pues los procesos que hace de forma manual como llevar los controles de inventarios puedan hacerse de forma automática además de simplificar el transporte del personal a cada una de las áreas del Grupo Promesa para entregar los distintos reportes solicitados pues la información estará disponible desde </w:t>
-      </w:r>
-      <w:r>
-        <w:rPr>
-          <w:rFonts w:cs="Times New Roman"/>
-        </w:rPr>
-        <w:t>cualquier lugar</w:t>
-      </w:r>
-      <w:r>
-        <w:rPr>
-          <w:rFonts w:cs="Times New Roman"/>
-        </w:rPr>
-        <w:t>.</w:t>
-      </w:r>
-    </w:p>
-    <w:p>
-      <w:pPr>
-        <w:rPr>
-          <w:rFonts w:eastAsiaTheme="majorEastAsia" w:cs="Times New Roman"/>
-          <w:b/>
-          <w:bCs/>
-          <w:color w:val="365F91" w:themeColor="accent1" w:themeShade="BF"/>
-          <w:szCs w:val="24"/>
-        </w:rPr>
-      </w:pPr>
+        <w:t>Área de recepción de pacientes de la clínica</w:t>
+      </w:r>
+    </w:p>
+    <w:p>
+      <w:r>
+        <w:t>Realiza algunas funciones de la recepción del hospital como lo es el registro de los pacientes y efectuar la facturación y cobros, pero a los procesos se llevan de forma manual ya que no cuenta con computadora.</w:t>
+      </w:r>
+    </w:p>
+    <w:p>
+      <w:pPr>
+        <w:pStyle w:val="Ttulo4"/>
+      </w:pPr>
+      <w:r>
+        <w:t>Área de enfermería</w:t>
+      </w:r>
+    </w:p>
+    <w:p>
+      <w:r>
+        <w:t>Sus únicas tareas son la de inyectar, captura de signos vitales del paciente y realizar curaciones.</w:t>
+      </w:r>
+    </w:p>
+    <w:p>
+      <w:pPr>
+        <w:pStyle w:val="Ttulo4"/>
+      </w:pPr>
+      <w:r>
+        <w:t>Área de medicina general</w:t>
+      </w:r>
+    </w:p>
+    <w:p>
+      <w:r>
+        <w:t>Realiza las mismas funciones que el área de medicina general en el hospital y dispone de una computadora donde hace uso de Consulta Practica para llevar la información de los pacientes, aunque como se aclaró antes esta información no está enlazada por una red informática.</w:t>
+      </w:r>
+    </w:p>
+    <w:p>
+      <w:pPr>
+        <w:pStyle w:val="Ttulo3"/>
+      </w:pPr>
+      <w:r>
+        <w:t>Farmacia</w:t>
+      </w:r>
+    </w:p>
+    <w:p>
+      <w:r>
+        <w:t>Es la estructura más pequeña de las tres que integran al Grupo Promesa Divino Niño, se encarga de la compra y venta de medicamentos al público en general, sus tareas son la de llevar el control de existencia de productos en inventario tanto en farmacia como en el botiquín hospitalario, realizar pedido de medicamentos tanto para abastecer de insumos y medicamentos la institución, elaboran un reporte diario de ingresos que es entregado a la administración en el hospital y establecen promociones periódicamente para la venta de medicamentos.</w:t>
+      </w:r>
+    </w:p>
+    <w:p>
+      <w:r>
+        <w:t>Dispone de una computadora que corre la herramienta informática Mónica 8.5 para llevar el inventario y elaborar las facturas de la compra y venta de medicamentos e insumos hospitalarios.</w:t>
+      </w:r>
+    </w:p>
+    <w:p>
+      <w:pPr>
+        <w:pStyle w:val="Ttulo2"/>
+      </w:pPr>
+      <w:r>
+        <w:t>Solución propuesta</w:t>
+      </w:r>
+    </w:p>
+    <w:p>
+      <w:r>
+        <w:t>Ante la problemática que se presenta en la actu</w:t>
+      </w:r>
+      <w:r>
+        <w:t>alidad, se propone aplicar las siguientes medidas:</w:t>
+      </w:r>
+    </w:p>
+    <w:p>
+      <w:pPr>
+        <w:pStyle w:val="Prrafodelista"/>
+        <w:numPr>
+          <w:ilvl w:val="0"/>
+          <w:numId w:val="49"/>
+        </w:numPr>
+      </w:pPr>
+      <w:r>
+        <w:lastRenderedPageBreak/>
+        <w:t>Migración de datos.</w:t>
+      </w:r>
+    </w:p>
+    <w:p>
+      <w:pPr>
+        <w:pStyle w:val="Prrafodelista"/>
+        <w:numPr>
+          <w:ilvl w:val="0"/>
+          <w:numId w:val="49"/>
+        </w:numPr>
+      </w:pPr>
+      <w:r>
+        <w:t>Sistema informático.</w:t>
+      </w:r>
+    </w:p>
+    <w:p>
+      <w:pPr>
+        <w:pStyle w:val="Ttulo3"/>
+      </w:pPr>
+      <w:r>
+        <w:t>Migración de datos</w:t>
+      </w:r>
+    </w:p>
+    <w:p>
+      <w:r>
+        <w:t>Actualmente los expedientes de los pacientes y el inventario de farmacia son administrados por las herramientas informáticas Mónica y Consulta Practica, las cuales están basadas en un lenguaje de programación que a día de hoy está en desuso, es por esto que se recomienda el migrar los datos que se encuentran en cada computadora a un lenguaje de programación más actualizado y de esa forma construir una base de datos única para todo el Grupo Promesa, evitando así la duplicidad de los registros.</w:t>
+      </w:r>
+    </w:p>
+    <w:p>
+      <w:pPr>
+        <w:pStyle w:val="Ttulo3"/>
+      </w:pPr>
+      <w:r>
+        <w:t>Sistema informático</w:t>
+      </w:r>
+    </w:p>
+    <w:p>
+      <w:r>
+        <w:t xml:space="preserve">Se sugiere el desarrollar e implementar un sistema informático orientado a la web que sustituya a Mónica, Consulta Practica, Microsoft Excel y Word. </w:t>
+      </w:r>
+      <w:r>
+        <w:t>Los módulos que se dividirá el sistema propuesto son:</w:t>
+      </w:r>
+    </w:p>
+    <w:p>
+      <w:pPr>
+        <w:pStyle w:val="Prrafodelista"/>
+        <w:numPr>
+          <w:ilvl w:val="0"/>
+          <w:numId w:val="50"/>
+        </w:numPr>
+      </w:pPr>
+      <w:r>
+        <w:t>Administración.</w:t>
+      </w:r>
+    </w:p>
+    <w:p>
+      <w:pPr>
+        <w:pStyle w:val="Prrafodelista"/>
+        <w:numPr>
+          <w:ilvl w:val="0"/>
+          <w:numId w:val="50"/>
+        </w:numPr>
+      </w:pPr>
+      <w:r>
+        <w:t>Recepción de pacientes.</w:t>
+      </w:r>
+    </w:p>
+    <w:p>
+      <w:pPr>
+        <w:pStyle w:val="Prrafodelista"/>
+        <w:numPr>
+          <w:ilvl w:val="0"/>
+          <w:numId w:val="50"/>
+        </w:numPr>
+      </w:pPr>
+      <w:r>
+        <w:t>Laboratorios.</w:t>
+      </w:r>
+    </w:p>
+    <w:p>
+      <w:pPr>
+        <w:pStyle w:val="Prrafodelista"/>
+        <w:numPr>
+          <w:ilvl w:val="0"/>
+          <w:numId w:val="50"/>
+        </w:numPr>
+      </w:pPr>
+      <w:r>
+        <w:t>Enfermería.</w:t>
+      </w:r>
+    </w:p>
+    <w:p>
+      <w:pPr>
+        <w:pStyle w:val="Prrafodelista"/>
+        <w:numPr>
+          <w:ilvl w:val="0"/>
+          <w:numId w:val="50"/>
+        </w:numPr>
+      </w:pPr>
+      <w:r>
+        <w:t>Consulta médica.</w:t>
+      </w:r>
+    </w:p>
+    <w:p>
+      <w:pPr>
+        <w:pStyle w:val="Prrafodelista"/>
+        <w:numPr>
+          <w:ilvl w:val="0"/>
+          <w:numId w:val="50"/>
+        </w:numPr>
+      </w:pPr>
+      <w:r>
+        <w:t>Farmacia.</w:t>
+      </w:r>
+    </w:p>
+    <w:p>
+      <w:pPr>
+        <w:pStyle w:val="Ttulo4"/>
+      </w:pPr>
+      <w:r>
+        <w:t>Módulo de administración</w:t>
+      </w:r>
+    </w:p>
+    <w:p>
+      <w:r>
+        <w:t xml:space="preserve">Es el modulo que administrará el área de supervisión de calidad total, con el sistema propuesto el área pasaría a administrar el sistema, realizando tareas como: realizar copias de seguridad de la </w:t>
+      </w:r>
+      <w:r>
+        <w:lastRenderedPageBreak/>
+        <w:t>base de datos, restaurar copias de seguridad de ser necesario, registro de usuarios, sucursales y demás datos de mantenimiento en el sistema.</w:t>
+      </w:r>
+    </w:p>
+    <w:p>
+      <w:pPr>
+        <w:pStyle w:val="Ttulo4"/>
+      </w:pPr>
+      <w:r>
+        <w:t>Módulo de recepción de pacientes</w:t>
+      </w:r>
+    </w:p>
+    <w:p>
+      <w:r>
+        <w:t xml:space="preserve">En este módulo se verán agrupada las tres áreas de recepción del Grupo Promesa, </w:t>
+      </w:r>
+      <w:r>
+        <w:t>siendo estas: r</w:t>
+      </w:r>
+      <w:r>
+        <w:t xml:space="preserve">ecepción del hospital, del laboratorio clínico y la de la clínica médica. </w:t>
+      </w:r>
+      <w:r>
+        <w:t>Sus tareas con la implementación del sistema serán: registro de pacientes, facturación y cobros, control de citas tanto para uso del quirófano, consulta médica y ultrasonografía, control de egresos del botiquín hospitalario, registro de las cirugías realizadas en el quirófano.</w:t>
+      </w:r>
+    </w:p>
+    <w:p>
+      <w:pPr>
+        <w:pStyle w:val="Ttulo4"/>
+      </w:pPr>
+      <w:r>
+        <w:t>M</w:t>
+      </w:r>
+      <w:r>
+        <w:t>ódulo de laboratorios</w:t>
+      </w:r>
+    </w:p>
+    <w:p>
+      <w:r>
+        <w:t>Siendo la agrupación de las áreas de laboratorio clínico, rayos x, ultra</w:t>
+      </w:r>
+      <w:r>
+        <w:t>so</w:t>
+      </w:r>
+      <w:r>
+        <w:t>nograf</w:t>
+      </w:r>
+      <w:r>
+        <w:t>ía y electrocardiograma, en un solo módulo, sus tareas con el nuevo sistema serían: la evaluación de los exámenes se realizará por medio de formularios dedicados a cada área de las agrupadas, facilitando así que en recepción solo imprima la hoja de resultados y se tenga que digitar el resultado de las evaluaciones, otra tarea será la de llevar el control del uso de insumos necesarios para las evaluaciones y el registro del equipo y herramientas propias del laboratorio clínico.</w:t>
+      </w:r>
+    </w:p>
+    <w:p>
+      <w:pPr>
+        <w:pStyle w:val="Ttulo4"/>
+      </w:pPr>
+      <w:r>
+        <w:t>Módulo de enfermería</w:t>
+      </w:r>
+    </w:p>
+    <w:p>
+      <w:r>
+        <w:t>Dedicado para el área de enfermería permitirá que sea más sencillo hacer la requisición de utensilios necesarios para llevar a cabo una cirugía al botiquín hospitalario, captura de signos vitales de pacientes que llegan a consulta médica y registro de la evolución de los pacientes que se encuentran hospitalizados o ingresados en el área de observación.</w:t>
+      </w:r>
+    </w:p>
+    <w:p>
+      <w:pPr>
+        <w:pStyle w:val="Ttulo4"/>
+      </w:pPr>
+      <w:r>
+        <w:lastRenderedPageBreak/>
+        <w:t>Módulo de consulta médica</w:t>
+      </w:r>
+    </w:p>
+    <w:p>
+      <w:r>
+        <w:t>Basado en las tareas que realizan en el área de medicina general, registrará en el expediente de cada paciente sus diagnósticos y recetas de las consultas que le hagan dentro del Grupo Promesa, permitirá la impresión de la receta y el sistema podrá hacer sugerencias de medicamentos que se encuentren en el stock de farmacia al momento de elaborar dicha receta.</w:t>
+      </w:r>
+    </w:p>
+    <w:p>
+      <w:pPr>
+        <w:pStyle w:val="Ttulo4"/>
+      </w:pPr>
+      <w:r>
+        <w:t>Módulo de farmacia</w:t>
+      </w:r>
+    </w:p>
+    <w:p>
+      <w:r>
+        <w:t>El sistema propuesto permitirá el registro de compra y venta de medicamentos e insumos hospitalarios, controlar el inventario del botiquín hospitalario, impresión de factura, mostrar alertas sobre productos próximos a agotarse sus existencias o que tenga fecha cercana a caducar, registro de promociones y arqueo o cierre de caja.</w:t>
+      </w:r>
+    </w:p>
+    <w:p>
+      <w:bookmarkStart w:id="0" w:name="_GoBack"/>
+      <w:bookmarkEnd w:id="0"/>
       <w:r>
         <w:rPr>
           <w:rFonts w:cs="Times New Roman"/>
@@ -3531,7 +3494,7 @@
           <w:rFonts w:cs="Times New Roman"/>
           <w:noProof/>
           <w:szCs w:val="24"/>
-          <w:lang w:eastAsia="es-MX"/>
+          <w:lang w:val="es-MX" w:eastAsia="es-MX"/>
         </w:rPr>
         <w:drawing>
           <wp:inline distT="0" distB="0" distL="0" distR="0" wp14:anchorId="33B1EE0D" wp14:editId="4C063DEA">
@@ -3667,14 +3630,14 @@
       <w:pPr>
         <w:pStyle w:val="Ttulo1"/>
       </w:pPr>
-      <w:bookmarkStart w:id="0" w:name="_Toc464637321"/>
-      <w:bookmarkStart w:id="1" w:name="_Toc468350634"/>
+      <w:bookmarkStart w:id="1" w:name="_Toc464637321"/>
+      <w:bookmarkStart w:id="2" w:name="_Toc468350634"/>
       <w:r>
         <w:lastRenderedPageBreak/>
         <w:t>Alcances</w:t>
       </w:r>
-      <w:bookmarkEnd w:id="0"/>
       <w:bookmarkEnd w:id="1"/>
+      <w:bookmarkEnd w:id="2"/>
     </w:p>
     <w:p>
       <w:pPr>
@@ -8337,16 +8300,7 @@
           <w:rFonts w:cs="Times New Roman"/>
           <w:szCs w:val="24"/>
         </w:rPr>
-        <w:t>La institución cuenta con 8 computadoras y no tienen servidor, pero están en planes de adquirir nuevo equipo y</w:t>
-      </w:r>
-      <w:bookmarkStart w:id="2" w:name="_GoBack"/>
-      <w:bookmarkEnd w:id="2"/>
-      <w:r>
-        <w:rPr>
-          <w:rFonts w:cs="Times New Roman"/>
-          <w:szCs w:val="24"/>
-        </w:rPr>
-        <w:t xml:space="preserve"> un hosting.</w:t>
+        <w:t>La institución cuenta con 8 computadoras y no tienen servidor, pero están en planes de adquirir nuevo equipo y un hosting.</w:t>
       </w:r>
     </w:p>
     <w:sectPr>
@@ -8452,7 +8406,7 @@
                 <w:bCs/>
                 <w:noProof/>
               </w:rPr>
-              <w:t>5</w:t>
+              <w:t>11</w:t>
             </w:r>
             <w:r>
               <w:rPr>
@@ -8497,7 +8451,7 @@
                 <w:bCs/>
                 <w:noProof/>
               </w:rPr>
-              <w:t>24</w:t>
+              <w:t>27</w:t>
             </w:r>
             <w:r>
               <w:rPr>
@@ -8580,7 +8534,7 @@
                 <w:bCs/>
                 <w:noProof/>
               </w:rPr>
-              <w:t>24</w:t>
+              <w:t>21</w:t>
             </w:r>
             <w:r>
               <w:rPr>
@@ -8625,7 +8579,7 @@
                 <w:bCs/>
                 <w:noProof/>
               </w:rPr>
-              <w:t>24</w:t>
+              <w:t>27</w:t>
             </w:r>
             <w:r>
               <w:rPr>
@@ -8811,6 +8765,119 @@
     </w:lvl>
   </w:abstractNum>
   <w:abstractNum w:abstractNumId="1" w15:restartNumberingAfterBreak="0">
+    <w:nsid w:val="055A6FE6"/>
+    <w:multiLevelType w:val="multilevel"/>
+    <w:tmpl w:val="080A0021"/>
+    <w:lvl w:ilvl="0">
+      <w:start w:val="1"/>
+      <w:numFmt w:val="bullet"/>
+      <w:lvlText w:val=""/>
+      <w:lvlJc w:val="left"/>
+      <w:pPr>
+        <w:ind w:left="360" w:hanging="360"/>
+      </w:pPr>
+      <w:rPr>
+        <w:rFonts w:ascii="Wingdings" w:hAnsi="Wingdings" w:hint="default"/>
+      </w:rPr>
+    </w:lvl>
+    <w:lvl w:ilvl="1">
+      <w:start w:val="1"/>
+      <w:numFmt w:val="bullet"/>
+      <w:lvlText w:val=""/>
+      <w:lvlJc w:val="left"/>
+      <w:pPr>
+        <w:ind w:left="720" w:hanging="360"/>
+      </w:pPr>
+      <w:rPr>
+        <w:rFonts w:ascii="Wingdings" w:hAnsi="Wingdings" w:hint="default"/>
+      </w:rPr>
+    </w:lvl>
+    <w:lvl w:ilvl="2">
+      <w:start w:val="1"/>
+      <w:numFmt w:val="bullet"/>
+      <w:lvlText w:val=""/>
+      <w:lvlJc w:val="left"/>
+      <w:pPr>
+        <w:ind w:left="1080" w:hanging="360"/>
+      </w:pPr>
+      <w:rPr>
+        <w:rFonts w:ascii="Wingdings" w:hAnsi="Wingdings" w:hint="default"/>
+      </w:rPr>
+    </w:lvl>
+    <w:lvl w:ilvl="3">
+      <w:start w:val="1"/>
+      <w:numFmt w:val="bullet"/>
+      <w:lvlText w:val=""/>
+      <w:lvlJc w:val="left"/>
+      <w:pPr>
+        <w:ind w:left="1440" w:hanging="360"/>
+      </w:pPr>
+      <w:rPr>
+        <w:rFonts w:ascii="Symbol" w:hAnsi="Symbol" w:hint="default"/>
+      </w:rPr>
+    </w:lvl>
+    <w:lvl w:ilvl="4">
+      <w:start w:val="1"/>
+      <w:numFmt w:val="bullet"/>
+      <w:lvlText w:val=""/>
+      <w:lvlJc w:val="left"/>
+      <w:pPr>
+        <w:ind w:left="1800" w:hanging="360"/>
+      </w:pPr>
+      <w:rPr>
+        <w:rFonts w:ascii="Symbol" w:hAnsi="Symbol" w:hint="default"/>
+      </w:rPr>
+    </w:lvl>
+    <w:lvl w:ilvl="5">
+      <w:start w:val="1"/>
+      <w:numFmt w:val="bullet"/>
+      <w:lvlText w:val=""/>
+      <w:lvlJc w:val="left"/>
+      <w:pPr>
+        <w:ind w:left="2160" w:hanging="360"/>
+      </w:pPr>
+      <w:rPr>
+        <w:rFonts w:ascii="Wingdings" w:hAnsi="Wingdings" w:hint="default"/>
+      </w:rPr>
+    </w:lvl>
+    <w:lvl w:ilvl="6">
+      <w:start w:val="1"/>
+      <w:numFmt w:val="bullet"/>
+      <w:lvlText w:val=""/>
+      <w:lvlJc w:val="left"/>
+      <w:pPr>
+        <w:ind w:left="2520" w:hanging="360"/>
+      </w:pPr>
+      <w:rPr>
+        <w:rFonts w:ascii="Wingdings" w:hAnsi="Wingdings" w:hint="default"/>
+      </w:rPr>
+    </w:lvl>
+    <w:lvl w:ilvl="7">
+      <w:start w:val="1"/>
+      <w:numFmt w:val="bullet"/>
+      <w:lvlText w:val=""/>
+      <w:lvlJc w:val="left"/>
+      <w:pPr>
+        <w:ind w:left="2880" w:hanging="360"/>
+      </w:pPr>
+      <w:rPr>
+        <w:rFonts w:ascii="Symbol" w:hAnsi="Symbol" w:hint="default"/>
+      </w:rPr>
+    </w:lvl>
+    <w:lvl w:ilvl="8">
+      <w:start w:val="1"/>
+      <w:numFmt w:val="bullet"/>
+      <w:lvlText w:val=""/>
+      <w:lvlJc w:val="left"/>
+      <w:pPr>
+        <w:ind w:left="3240" w:hanging="360"/>
+      </w:pPr>
+      <w:rPr>
+        <w:rFonts w:ascii="Symbol" w:hAnsi="Symbol" w:hint="default"/>
+      </w:rPr>
+    </w:lvl>
+  </w:abstractNum>
+  <w:abstractNum w:abstractNumId="2" w15:restartNumberingAfterBreak="0">
     <w:nsid w:val="06761C6E"/>
     <w:multiLevelType w:val="multilevel"/>
     <w:tmpl w:val="080A0021"/>
@@ -8923,7 +8990,7 @@
       </w:rPr>
     </w:lvl>
   </w:abstractNum>
-  <w:abstractNum w:abstractNumId="2" w15:restartNumberingAfterBreak="0">
+  <w:abstractNum w:abstractNumId="3" w15:restartNumberingAfterBreak="0">
     <w:nsid w:val="06A644EB"/>
     <w:multiLevelType w:val="multilevel"/>
     <w:tmpl w:val="080A0021"/>
@@ -9036,7 +9103,7 @@
       </w:rPr>
     </w:lvl>
   </w:abstractNum>
-  <w:abstractNum w:abstractNumId="3" w15:restartNumberingAfterBreak="0">
+  <w:abstractNum w:abstractNumId="4" w15:restartNumberingAfterBreak="0">
     <w:nsid w:val="09CA42B4"/>
     <w:multiLevelType w:val="multilevel"/>
     <w:tmpl w:val="080A0021"/>
@@ -9149,7 +9216,7 @@
       </w:rPr>
     </w:lvl>
   </w:abstractNum>
-  <w:abstractNum w:abstractNumId="4" w15:restartNumberingAfterBreak="0">
+  <w:abstractNum w:abstractNumId="5" w15:restartNumberingAfterBreak="0">
     <w:nsid w:val="0ACB30FA"/>
     <w:multiLevelType w:val="hybridMultilevel"/>
     <w:tmpl w:val="5CEC55F2"/>
@@ -9262,7 +9329,7 @@
       </w:rPr>
     </w:lvl>
   </w:abstractNum>
-  <w:abstractNum w:abstractNumId="5" w15:restartNumberingAfterBreak="0">
+  <w:abstractNum w:abstractNumId="6" w15:restartNumberingAfterBreak="0">
     <w:nsid w:val="0C2F0A8A"/>
     <w:multiLevelType w:val="multilevel"/>
     <w:tmpl w:val="080A0021"/>
@@ -9375,7 +9442,7 @@
       </w:rPr>
     </w:lvl>
   </w:abstractNum>
-  <w:abstractNum w:abstractNumId="6" w15:restartNumberingAfterBreak="0">
+  <w:abstractNum w:abstractNumId="7" w15:restartNumberingAfterBreak="0">
     <w:nsid w:val="0D180AC6"/>
     <w:multiLevelType w:val="multilevel"/>
     <w:tmpl w:val="080A0021"/>
@@ -9488,7 +9555,7 @@
       </w:rPr>
     </w:lvl>
   </w:abstractNum>
-  <w:abstractNum w:abstractNumId="7" w15:restartNumberingAfterBreak="0">
+  <w:abstractNum w:abstractNumId="8" w15:restartNumberingAfterBreak="0">
     <w:nsid w:val="0D7F73F0"/>
     <w:multiLevelType w:val="multilevel"/>
     <w:tmpl w:val="080A0021"/>
@@ -9601,7 +9668,7 @@
       </w:rPr>
     </w:lvl>
   </w:abstractNum>
-  <w:abstractNum w:abstractNumId="8" w15:restartNumberingAfterBreak="0">
+  <w:abstractNum w:abstractNumId="9" w15:restartNumberingAfterBreak="0">
     <w:nsid w:val="0FA9038F"/>
     <w:multiLevelType w:val="hybridMultilevel"/>
     <w:tmpl w:val="785CBC2E"/>
@@ -9714,7 +9781,7 @@
       </w:rPr>
     </w:lvl>
   </w:abstractNum>
-  <w:abstractNum w:abstractNumId="9" w15:restartNumberingAfterBreak="0">
+  <w:abstractNum w:abstractNumId="10" w15:restartNumberingAfterBreak="0">
     <w:nsid w:val="0FDD43E9"/>
     <w:multiLevelType w:val="multilevel"/>
     <w:tmpl w:val="080A0021"/>
@@ -9827,7 +9894,7 @@
       </w:rPr>
     </w:lvl>
   </w:abstractNum>
-  <w:abstractNum w:abstractNumId="10" w15:restartNumberingAfterBreak="0">
+  <w:abstractNum w:abstractNumId="11" w15:restartNumberingAfterBreak="0">
     <w:nsid w:val="15092D84"/>
     <w:multiLevelType w:val="hybridMultilevel"/>
     <w:tmpl w:val="9806BA20"/>
@@ -9940,7 +10007,120 @@
       </w:rPr>
     </w:lvl>
   </w:abstractNum>
-  <w:abstractNum w:abstractNumId="11" w15:restartNumberingAfterBreak="0">
+  <w:abstractNum w:abstractNumId="12" w15:restartNumberingAfterBreak="0">
+    <w:nsid w:val="19F04C0B"/>
+    <w:multiLevelType w:val="multilevel"/>
+    <w:tmpl w:val="080A0021"/>
+    <w:lvl w:ilvl="0">
+      <w:start w:val="1"/>
+      <w:numFmt w:val="bullet"/>
+      <w:lvlText w:val=""/>
+      <w:lvlJc w:val="left"/>
+      <w:pPr>
+        <w:ind w:left="360" w:hanging="360"/>
+      </w:pPr>
+      <w:rPr>
+        <w:rFonts w:ascii="Wingdings" w:hAnsi="Wingdings" w:hint="default"/>
+      </w:rPr>
+    </w:lvl>
+    <w:lvl w:ilvl="1">
+      <w:start w:val="1"/>
+      <w:numFmt w:val="bullet"/>
+      <w:lvlText w:val=""/>
+      <w:lvlJc w:val="left"/>
+      <w:pPr>
+        <w:ind w:left="720" w:hanging="360"/>
+      </w:pPr>
+      <w:rPr>
+        <w:rFonts w:ascii="Wingdings" w:hAnsi="Wingdings" w:hint="default"/>
+      </w:rPr>
+    </w:lvl>
+    <w:lvl w:ilvl="2">
+      <w:start w:val="1"/>
+      <w:numFmt w:val="bullet"/>
+      <w:lvlText w:val=""/>
+      <w:lvlJc w:val="left"/>
+      <w:pPr>
+        <w:ind w:left="1080" w:hanging="360"/>
+      </w:pPr>
+      <w:rPr>
+        <w:rFonts w:ascii="Wingdings" w:hAnsi="Wingdings" w:hint="default"/>
+      </w:rPr>
+    </w:lvl>
+    <w:lvl w:ilvl="3">
+      <w:start w:val="1"/>
+      <w:numFmt w:val="bullet"/>
+      <w:lvlText w:val=""/>
+      <w:lvlJc w:val="left"/>
+      <w:pPr>
+        <w:ind w:left="1440" w:hanging="360"/>
+      </w:pPr>
+      <w:rPr>
+        <w:rFonts w:ascii="Symbol" w:hAnsi="Symbol" w:hint="default"/>
+      </w:rPr>
+    </w:lvl>
+    <w:lvl w:ilvl="4">
+      <w:start w:val="1"/>
+      <w:numFmt w:val="bullet"/>
+      <w:lvlText w:val=""/>
+      <w:lvlJc w:val="left"/>
+      <w:pPr>
+        <w:ind w:left="1800" w:hanging="360"/>
+      </w:pPr>
+      <w:rPr>
+        <w:rFonts w:ascii="Symbol" w:hAnsi="Symbol" w:hint="default"/>
+      </w:rPr>
+    </w:lvl>
+    <w:lvl w:ilvl="5">
+      <w:start w:val="1"/>
+      <w:numFmt w:val="bullet"/>
+      <w:lvlText w:val=""/>
+      <w:lvlJc w:val="left"/>
+      <w:pPr>
+        <w:ind w:left="2160" w:hanging="360"/>
+      </w:pPr>
+      <w:rPr>
+        <w:rFonts w:ascii="Wingdings" w:hAnsi="Wingdings" w:hint="default"/>
+      </w:rPr>
+    </w:lvl>
+    <w:lvl w:ilvl="6">
+      <w:start w:val="1"/>
+      <w:numFmt w:val="bullet"/>
+      <w:lvlText w:val=""/>
+      <w:lvlJc w:val="left"/>
+      <w:pPr>
+        <w:ind w:left="2520" w:hanging="360"/>
+      </w:pPr>
+      <w:rPr>
+        <w:rFonts w:ascii="Wingdings" w:hAnsi="Wingdings" w:hint="default"/>
+      </w:rPr>
+    </w:lvl>
+    <w:lvl w:ilvl="7">
+      <w:start w:val="1"/>
+      <w:numFmt w:val="bullet"/>
+      <w:lvlText w:val=""/>
+      <w:lvlJc w:val="left"/>
+      <w:pPr>
+        <w:ind w:left="2880" w:hanging="360"/>
+      </w:pPr>
+      <w:rPr>
+        <w:rFonts w:ascii="Symbol" w:hAnsi="Symbol" w:hint="default"/>
+      </w:rPr>
+    </w:lvl>
+    <w:lvl w:ilvl="8">
+      <w:start w:val="1"/>
+      <w:numFmt w:val="bullet"/>
+      <w:lvlText w:val=""/>
+      <w:lvlJc w:val="left"/>
+      <w:pPr>
+        <w:ind w:left="3240" w:hanging="360"/>
+      </w:pPr>
+      <w:rPr>
+        <w:rFonts w:ascii="Symbol" w:hAnsi="Symbol" w:hint="default"/>
+      </w:rPr>
+    </w:lvl>
+  </w:abstractNum>
+  <w:abstractNum w:abstractNumId="13" w15:restartNumberingAfterBreak="0">
     <w:nsid w:val="1D7243B5"/>
     <w:multiLevelType w:val="multilevel"/>
     <w:tmpl w:val="080A0021"/>
@@ -10053,7 +10233,7 @@
       </w:rPr>
     </w:lvl>
   </w:abstractNum>
-  <w:abstractNum w:abstractNumId="12" w15:restartNumberingAfterBreak="0">
+  <w:abstractNum w:abstractNumId="14" w15:restartNumberingAfterBreak="0">
     <w:nsid w:val="1E3F1532"/>
     <w:multiLevelType w:val="multilevel"/>
     <w:tmpl w:val="080A0021"/>
@@ -10166,7 +10346,7 @@
       </w:rPr>
     </w:lvl>
   </w:abstractNum>
-  <w:abstractNum w:abstractNumId="13" w15:restartNumberingAfterBreak="0">
+  <w:abstractNum w:abstractNumId="15" w15:restartNumberingAfterBreak="0">
     <w:nsid w:val="1F680183"/>
     <w:multiLevelType w:val="multilevel"/>
     <w:tmpl w:val="080A0021"/>
@@ -10279,7 +10459,7 @@
       </w:rPr>
     </w:lvl>
   </w:abstractNum>
-  <w:abstractNum w:abstractNumId="14" w15:restartNumberingAfterBreak="0">
+  <w:abstractNum w:abstractNumId="16" w15:restartNumberingAfterBreak="0">
     <w:nsid w:val="209F32B8"/>
     <w:multiLevelType w:val="multilevel"/>
     <w:tmpl w:val="080A0021"/>
@@ -10392,7 +10572,7 @@
       </w:rPr>
     </w:lvl>
   </w:abstractNum>
-  <w:abstractNum w:abstractNumId="15" w15:restartNumberingAfterBreak="0">
+  <w:abstractNum w:abstractNumId="17" w15:restartNumberingAfterBreak="0">
     <w:nsid w:val="283E105E"/>
     <w:multiLevelType w:val="multilevel"/>
     <w:tmpl w:val="080A0021"/>
@@ -10505,7 +10685,7 @@
       </w:rPr>
     </w:lvl>
   </w:abstractNum>
-  <w:abstractNum w:abstractNumId="16" w15:restartNumberingAfterBreak="0">
+  <w:abstractNum w:abstractNumId="18" w15:restartNumberingAfterBreak="0">
     <w:nsid w:val="294D2CB3"/>
     <w:multiLevelType w:val="multilevel"/>
     <w:tmpl w:val="080A0021"/>
@@ -10618,7 +10798,7 @@
       </w:rPr>
     </w:lvl>
   </w:abstractNum>
-  <w:abstractNum w:abstractNumId="17" w15:restartNumberingAfterBreak="0">
+  <w:abstractNum w:abstractNumId="19" w15:restartNumberingAfterBreak="0">
     <w:nsid w:val="2D7C18F8"/>
     <w:multiLevelType w:val="multilevel"/>
     <w:tmpl w:val="080A0021"/>
@@ -10731,7 +10911,7 @@
       </w:rPr>
     </w:lvl>
   </w:abstractNum>
-  <w:abstractNum w:abstractNumId="18" w15:restartNumberingAfterBreak="0">
+  <w:abstractNum w:abstractNumId="20" w15:restartNumberingAfterBreak="0">
     <w:nsid w:val="30EA50E8"/>
     <w:multiLevelType w:val="hybridMultilevel"/>
     <w:tmpl w:val="33F6E39A"/>
@@ -10844,7 +11024,120 @@
       </w:rPr>
     </w:lvl>
   </w:abstractNum>
-  <w:abstractNum w:abstractNumId="19" w15:restartNumberingAfterBreak="0">
+  <w:abstractNum w:abstractNumId="21" w15:restartNumberingAfterBreak="0">
+    <w:nsid w:val="32133B0D"/>
+    <w:multiLevelType w:val="multilevel"/>
+    <w:tmpl w:val="080A0021"/>
+    <w:lvl w:ilvl="0">
+      <w:start w:val="1"/>
+      <w:numFmt w:val="bullet"/>
+      <w:lvlText w:val=""/>
+      <w:lvlJc w:val="left"/>
+      <w:pPr>
+        <w:ind w:left="360" w:hanging="360"/>
+      </w:pPr>
+      <w:rPr>
+        <w:rFonts w:ascii="Wingdings" w:hAnsi="Wingdings" w:hint="default"/>
+      </w:rPr>
+    </w:lvl>
+    <w:lvl w:ilvl="1">
+      <w:start w:val="1"/>
+      <w:numFmt w:val="bullet"/>
+      <w:lvlText w:val=""/>
+      <w:lvlJc w:val="left"/>
+      <w:pPr>
+        <w:ind w:left="720" w:hanging="360"/>
+      </w:pPr>
+      <w:rPr>
+        <w:rFonts w:ascii="Wingdings" w:hAnsi="Wingdings" w:hint="default"/>
+      </w:rPr>
+    </w:lvl>
+    <w:lvl w:ilvl="2">
+      <w:start w:val="1"/>
+      <w:numFmt w:val="bullet"/>
+      <w:lvlText w:val=""/>
+      <w:lvlJc w:val="left"/>
+      <w:pPr>
+        <w:ind w:left="1080" w:hanging="360"/>
+      </w:pPr>
+      <w:rPr>
+        <w:rFonts w:ascii="Wingdings" w:hAnsi="Wingdings" w:hint="default"/>
+      </w:rPr>
+    </w:lvl>
+    <w:lvl w:ilvl="3">
+      <w:start w:val="1"/>
+      <w:numFmt w:val="bullet"/>
+      <w:lvlText w:val=""/>
+      <w:lvlJc w:val="left"/>
+      <w:pPr>
+        <w:ind w:left="1440" w:hanging="360"/>
+      </w:pPr>
+      <w:rPr>
+        <w:rFonts w:ascii="Symbol" w:hAnsi="Symbol" w:hint="default"/>
+      </w:rPr>
+    </w:lvl>
+    <w:lvl w:ilvl="4">
+      <w:start w:val="1"/>
+      <w:numFmt w:val="bullet"/>
+      <w:lvlText w:val=""/>
+      <w:lvlJc w:val="left"/>
+      <w:pPr>
+        <w:ind w:left="1800" w:hanging="360"/>
+      </w:pPr>
+      <w:rPr>
+        <w:rFonts w:ascii="Symbol" w:hAnsi="Symbol" w:hint="default"/>
+      </w:rPr>
+    </w:lvl>
+    <w:lvl w:ilvl="5">
+      <w:start w:val="1"/>
+      <w:numFmt w:val="bullet"/>
+      <w:lvlText w:val=""/>
+      <w:lvlJc w:val="left"/>
+      <w:pPr>
+        <w:ind w:left="2160" w:hanging="360"/>
+      </w:pPr>
+      <w:rPr>
+        <w:rFonts w:ascii="Wingdings" w:hAnsi="Wingdings" w:hint="default"/>
+      </w:rPr>
+    </w:lvl>
+    <w:lvl w:ilvl="6">
+      <w:start w:val="1"/>
+      <w:numFmt w:val="bullet"/>
+      <w:lvlText w:val=""/>
+      <w:lvlJc w:val="left"/>
+      <w:pPr>
+        <w:ind w:left="2520" w:hanging="360"/>
+      </w:pPr>
+      <w:rPr>
+        <w:rFonts w:ascii="Wingdings" w:hAnsi="Wingdings" w:hint="default"/>
+      </w:rPr>
+    </w:lvl>
+    <w:lvl w:ilvl="7">
+      <w:start w:val="1"/>
+      <w:numFmt w:val="bullet"/>
+      <w:lvlText w:val=""/>
+      <w:lvlJc w:val="left"/>
+      <w:pPr>
+        <w:ind w:left="2880" w:hanging="360"/>
+      </w:pPr>
+      <w:rPr>
+        <w:rFonts w:ascii="Symbol" w:hAnsi="Symbol" w:hint="default"/>
+      </w:rPr>
+    </w:lvl>
+    <w:lvl w:ilvl="8">
+      <w:start w:val="1"/>
+      <w:numFmt w:val="bullet"/>
+      <w:lvlText w:val=""/>
+      <w:lvlJc w:val="left"/>
+      <w:pPr>
+        <w:ind w:left="3240" w:hanging="360"/>
+      </w:pPr>
+      <w:rPr>
+        <w:rFonts w:ascii="Symbol" w:hAnsi="Symbol" w:hint="default"/>
+      </w:rPr>
+    </w:lvl>
+  </w:abstractNum>
+  <w:abstractNum w:abstractNumId="22" w15:restartNumberingAfterBreak="0">
     <w:nsid w:val="326226E2"/>
     <w:multiLevelType w:val="multilevel"/>
     <w:tmpl w:val="080A0021"/>
@@ -10957,7 +11250,7 @@
       </w:rPr>
     </w:lvl>
   </w:abstractNum>
-  <w:abstractNum w:abstractNumId="20" w15:restartNumberingAfterBreak="0">
+  <w:abstractNum w:abstractNumId="23" w15:restartNumberingAfterBreak="0">
     <w:nsid w:val="3474066F"/>
     <w:multiLevelType w:val="multilevel"/>
     <w:tmpl w:val="080A0021"/>
@@ -11070,7 +11363,7 @@
       </w:rPr>
     </w:lvl>
   </w:abstractNum>
-  <w:abstractNum w:abstractNumId="21" w15:restartNumberingAfterBreak="0">
+  <w:abstractNum w:abstractNumId="24" w15:restartNumberingAfterBreak="0">
     <w:nsid w:val="384B5493"/>
     <w:multiLevelType w:val="hybridMultilevel"/>
     <w:tmpl w:val="C854B91C"/>
@@ -11183,7 +11476,120 @@
       </w:rPr>
     </w:lvl>
   </w:abstractNum>
-  <w:abstractNum w:abstractNumId="22" w15:restartNumberingAfterBreak="0">
+  <w:abstractNum w:abstractNumId="25" w15:restartNumberingAfterBreak="0">
+    <w:nsid w:val="38EF626C"/>
+    <w:multiLevelType w:val="multilevel"/>
+    <w:tmpl w:val="080A0021"/>
+    <w:lvl w:ilvl="0">
+      <w:start w:val="1"/>
+      <w:numFmt w:val="bullet"/>
+      <w:lvlText w:val=""/>
+      <w:lvlJc w:val="left"/>
+      <w:pPr>
+        <w:ind w:left="360" w:hanging="360"/>
+      </w:pPr>
+      <w:rPr>
+        <w:rFonts w:ascii="Wingdings" w:hAnsi="Wingdings" w:hint="default"/>
+      </w:rPr>
+    </w:lvl>
+    <w:lvl w:ilvl="1">
+      <w:start w:val="1"/>
+      <w:numFmt w:val="bullet"/>
+      <w:lvlText w:val=""/>
+      <w:lvlJc w:val="left"/>
+      <w:pPr>
+        <w:ind w:left="720" w:hanging="360"/>
+      </w:pPr>
+      <w:rPr>
+        <w:rFonts w:ascii="Wingdings" w:hAnsi="Wingdings" w:hint="default"/>
+      </w:rPr>
+    </w:lvl>
+    <w:lvl w:ilvl="2">
+      <w:start w:val="1"/>
+      <w:numFmt w:val="bullet"/>
+      <w:lvlText w:val=""/>
+      <w:lvlJc w:val="left"/>
+      <w:pPr>
+        <w:ind w:left="1080" w:hanging="360"/>
+      </w:pPr>
+      <w:rPr>
+        <w:rFonts w:ascii="Wingdings" w:hAnsi="Wingdings" w:hint="default"/>
+      </w:rPr>
+    </w:lvl>
+    <w:lvl w:ilvl="3">
+      <w:start w:val="1"/>
+      <w:numFmt w:val="bullet"/>
+      <w:lvlText w:val=""/>
+      <w:lvlJc w:val="left"/>
+      <w:pPr>
+        <w:ind w:left="1440" w:hanging="360"/>
+      </w:pPr>
+      <w:rPr>
+        <w:rFonts w:ascii="Symbol" w:hAnsi="Symbol" w:hint="default"/>
+      </w:rPr>
+    </w:lvl>
+    <w:lvl w:ilvl="4">
+      <w:start w:val="1"/>
+      <w:numFmt w:val="bullet"/>
+      <w:lvlText w:val=""/>
+      <w:lvlJc w:val="left"/>
+      <w:pPr>
+        <w:ind w:left="1800" w:hanging="360"/>
+      </w:pPr>
+      <w:rPr>
+        <w:rFonts w:ascii="Symbol" w:hAnsi="Symbol" w:hint="default"/>
+      </w:rPr>
+    </w:lvl>
+    <w:lvl w:ilvl="5">
+      <w:start w:val="1"/>
+      <w:numFmt w:val="bullet"/>
+      <w:lvlText w:val=""/>
+      <w:lvlJc w:val="left"/>
+      <w:pPr>
+        <w:ind w:left="2160" w:hanging="360"/>
+      </w:pPr>
+      <w:rPr>
+        <w:rFonts w:ascii="Wingdings" w:hAnsi="Wingdings" w:hint="default"/>
+      </w:rPr>
+    </w:lvl>
+    <w:lvl w:ilvl="6">
+      <w:start w:val="1"/>
+      <w:numFmt w:val="bullet"/>
+      <w:lvlText w:val=""/>
+      <w:lvlJc w:val="left"/>
+      <w:pPr>
+        <w:ind w:left="2520" w:hanging="360"/>
+      </w:pPr>
+      <w:rPr>
+        <w:rFonts w:ascii="Wingdings" w:hAnsi="Wingdings" w:hint="default"/>
+      </w:rPr>
+    </w:lvl>
+    <w:lvl w:ilvl="7">
+      <w:start w:val="1"/>
+      <w:numFmt w:val="bullet"/>
+      <w:lvlText w:val=""/>
+      <w:lvlJc w:val="left"/>
+      <w:pPr>
+        <w:ind w:left="2880" w:hanging="360"/>
+      </w:pPr>
+      <w:rPr>
+        <w:rFonts w:ascii="Symbol" w:hAnsi="Symbol" w:hint="default"/>
+      </w:rPr>
+    </w:lvl>
+    <w:lvl w:ilvl="8">
+      <w:start w:val="1"/>
+      <w:numFmt w:val="bullet"/>
+      <w:lvlText w:val=""/>
+      <w:lvlJc w:val="left"/>
+      <w:pPr>
+        <w:ind w:left="3240" w:hanging="360"/>
+      </w:pPr>
+      <w:rPr>
+        <w:rFonts w:ascii="Symbol" w:hAnsi="Symbol" w:hint="default"/>
+      </w:rPr>
+    </w:lvl>
+  </w:abstractNum>
+  <w:abstractNum w:abstractNumId="26" w15:restartNumberingAfterBreak="0">
     <w:nsid w:val="39CE51B9"/>
     <w:multiLevelType w:val="hybridMultilevel"/>
     <w:tmpl w:val="A072A89A"/>
@@ -11296,7 +11702,7 @@
       </w:rPr>
     </w:lvl>
   </w:abstractNum>
-  <w:abstractNum w:abstractNumId="23" w15:restartNumberingAfterBreak="0">
+  <w:abstractNum w:abstractNumId="27" w15:restartNumberingAfterBreak="0">
     <w:nsid w:val="3C43186F"/>
     <w:multiLevelType w:val="multilevel"/>
     <w:tmpl w:val="080A0021"/>
@@ -11409,7 +11815,7 @@
       </w:rPr>
     </w:lvl>
   </w:abstractNum>
-  <w:abstractNum w:abstractNumId="24" w15:restartNumberingAfterBreak="0">
+  <w:abstractNum w:abstractNumId="28" w15:restartNumberingAfterBreak="0">
     <w:nsid w:val="3F2818DC"/>
     <w:multiLevelType w:val="multilevel"/>
     <w:tmpl w:val="080A0021"/>
@@ -11522,7 +11928,7 @@
       </w:rPr>
     </w:lvl>
   </w:abstractNum>
-  <w:abstractNum w:abstractNumId="25" w15:restartNumberingAfterBreak="0">
+  <w:abstractNum w:abstractNumId="29" w15:restartNumberingAfterBreak="0">
     <w:nsid w:val="48A9468D"/>
     <w:multiLevelType w:val="multilevel"/>
     <w:tmpl w:val="080A0021"/>
@@ -11635,7 +12041,7 @@
       </w:rPr>
     </w:lvl>
   </w:abstractNum>
-  <w:abstractNum w:abstractNumId="26" w15:restartNumberingAfterBreak="0">
+  <w:abstractNum w:abstractNumId="30" w15:restartNumberingAfterBreak="0">
     <w:nsid w:val="4F651E36"/>
     <w:multiLevelType w:val="multilevel"/>
     <w:tmpl w:val="080A0021"/>
@@ -11748,7 +12154,120 @@
       </w:rPr>
     </w:lvl>
   </w:abstractNum>
-  <w:abstractNum w:abstractNumId="27" w15:restartNumberingAfterBreak="0">
+  <w:abstractNum w:abstractNumId="31" w15:restartNumberingAfterBreak="0">
+    <w:nsid w:val="51BD1515"/>
+    <w:multiLevelType w:val="multilevel"/>
+    <w:tmpl w:val="080A0021"/>
+    <w:lvl w:ilvl="0">
+      <w:start w:val="1"/>
+      <w:numFmt w:val="bullet"/>
+      <w:lvlText w:val=""/>
+      <w:lvlJc w:val="left"/>
+      <w:pPr>
+        <w:ind w:left="360" w:hanging="360"/>
+      </w:pPr>
+      <w:rPr>
+        <w:rFonts w:ascii="Wingdings" w:hAnsi="Wingdings" w:hint="default"/>
+      </w:rPr>
+    </w:lvl>
+    <w:lvl w:ilvl="1">
+      <w:start w:val="1"/>
+      <w:numFmt w:val="bullet"/>
+      <w:lvlText w:val=""/>
+      <w:lvlJc w:val="left"/>
+      <w:pPr>
+        <w:ind w:left="720" w:hanging="360"/>
+      </w:pPr>
+      <w:rPr>
+        <w:rFonts w:ascii="Wingdings" w:hAnsi="Wingdings" w:hint="default"/>
+      </w:rPr>
+    </w:lvl>
+    <w:lvl w:ilvl="2">
+      <w:start w:val="1"/>
+      <w:numFmt w:val="bullet"/>
+      <w:lvlText w:val=""/>
+      <w:lvlJc w:val="left"/>
+      <w:pPr>
+        <w:ind w:left="1080" w:hanging="360"/>
+      </w:pPr>
+      <w:rPr>
+        <w:rFonts w:ascii="Wingdings" w:hAnsi="Wingdings" w:hint="default"/>
+      </w:rPr>
+    </w:lvl>
+    <w:lvl w:ilvl="3">
+      <w:start w:val="1"/>
+      <w:numFmt w:val="bullet"/>
+      <w:lvlText w:val=""/>
+      <w:lvlJc w:val="left"/>
+      <w:pPr>
+        <w:ind w:left="1440" w:hanging="360"/>
+      </w:pPr>
+      <w:rPr>
+        <w:rFonts w:ascii="Symbol" w:hAnsi="Symbol" w:hint="default"/>
+      </w:rPr>
+    </w:lvl>
+    <w:lvl w:ilvl="4">
+      <w:start w:val="1"/>
+      <w:numFmt w:val="bullet"/>
+      <w:lvlText w:val=""/>
+      <w:lvlJc w:val="left"/>
+      <w:pPr>
+        <w:ind w:left="1800" w:hanging="360"/>
+      </w:pPr>
+      <w:rPr>
+        <w:rFonts w:ascii="Symbol" w:hAnsi="Symbol" w:hint="default"/>
+      </w:rPr>
+    </w:lvl>
+    <w:lvl w:ilvl="5">
+      <w:start w:val="1"/>
+      <w:numFmt w:val="bullet"/>
+      <w:lvlText w:val=""/>
+      <w:lvlJc w:val="left"/>
+      <w:pPr>
+        <w:ind w:left="2160" w:hanging="360"/>
+      </w:pPr>
+      <w:rPr>
+        <w:rFonts w:ascii="Wingdings" w:hAnsi="Wingdings" w:hint="default"/>
+      </w:rPr>
+    </w:lvl>
+    <w:lvl w:ilvl="6">
+      <w:start w:val="1"/>
+      <w:numFmt w:val="bullet"/>
+      <w:lvlText w:val=""/>
+      <w:lvlJc w:val="left"/>
+      <w:pPr>
+        <w:ind w:left="2520" w:hanging="360"/>
+      </w:pPr>
+      <w:rPr>
+        <w:rFonts w:ascii="Wingdings" w:hAnsi="Wingdings" w:hint="default"/>
+      </w:rPr>
+    </w:lvl>
+    <w:lvl w:ilvl="7">
+      <w:start w:val="1"/>
+      <w:numFmt w:val="bullet"/>
+      <w:lvlText w:val=""/>
+      <w:lvlJc w:val="left"/>
+      <w:pPr>
+        <w:ind w:left="2880" w:hanging="360"/>
+      </w:pPr>
+      <w:rPr>
+        <w:rFonts w:ascii="Symbol" w:hAnsi="Symbol" w:hint="default"/>
+      </w:rPr>
+    </w:lvl>
+    <w:lvl w:ilvl="8">
+      <w:start w:val="1"/>
+      <w:numFmt w:val="bullet"/>
+      <w:lvlText w:val=""/>
+      <w:lvlJc w:val="left"/>
+      <w:pPr>
+        <w:ind w:left="3240" w:hanging="360"/>
+      </w:pPr>
+      <w:rPr>
+        <w:rFonts w:ascii="Symbol" w:hAnsi="Symbol" w:hint="default"/>
+      </w:rPr>
+    </w:lvl>
+  </w:abstractNum>
+  <w:abstractNum w:abstractNumId="32" w15:restartNumberingAfterBreak="0">
     <w:nsid w:val="54451C37"/>
     <w:multiLevelType w:val="hybridMultilevel"/>
     <w:tmpl w:val="66461FDE"/>
@@ -11861,7 +12380,120 @@
       </w:rPr>
     </w:lvl>
   </w:abstractNum>
-  <w:abstractNum w:abstractNumId="28" w15:restartNumberingAfterBreak="0">
+  <w:abstractNum w:abstractNumId="33" w15:restartNumberingAfterBreak="0">
+    <w:nsid w:val="59A96F4A"/>
+    <w:multiLevelType w:val="multilevel"/>
+    <w:tmpl w:val="080A0021"/>
+    <w:lvl w:ilvl="0">
+      <w:start w:val="1"/>
+      <w:numFmt w:val="bullet"/>
+      <w:lvlText w:val=""/>
+      <w:lvlJc w:val="left"/>
+      <w:pPr>
+        <w:ind w:left="360" w:hanging="360"/>
+      </w:pPr>
+      <w:rPr>
+        <w:rFonts w:ascii="Wingdings" w:hAnsi="Wingdings" w:hint="default"/>
+      </w:rPr>
+    </w:lvl>
+    <w:lvl w:ilvl="1">
+      <w:start w:val="1"/>
+      <w:numFmt w:val="bullet"/>
+      <w:lvlText w:val=""/>
+      <w:lvlJc w:val="left"/>
+      <w:pPr>
+        <w:ind w:left="720" w:hanging="360"/>
+      </w:pPr>
+      <w:rPr>
+        <w:rFonts w:ascii="Wingdings" w:hAnsi="Wingdings" w:hint="default"/>
+      </w:rPr>
+    </w:lvl>
+    <w:lvl w:ilvl="2">
+      <w:start w:val="1"/>
+      <w:numFmt w:val="bullet"/>
+      <w:lvlText w:val=""/>
+      <w:lvlJc w:val="left"/>
+      <w:pPr>
+        <w:ind w:left="1080" w:hanging="360"/>
+      </w:pPr>
+      <w:rPr>
+        <w:rFonts w:ascii="Wingdings" w:hAnsi="Wingdings" w:hint="default"/>
+      </w:rPr>
+    </w:lvl>
+    <w:lvl w:ilvl="3">
+      <w:start w:val="1"/>
+      <w:numFmt w:val="bullet"/>
+      <w:lvlText w:val=""/>
+      <w:lvlJc w:val="left"/>
+      <w:pPr>
+        <w:ind w:left="1440" w:hanging="360"/>
+      </w:pPr>
+      <w:rPr>
+        <w:rFonts w:ascii="Symbol" w:hAnsi="Symbol" w:hint="default"/>
+      </w:rPr>
+    </w:lvl>
+    <w:lvl w:ilvl="4">
+      <w:start w:val="1"/>
+      <w:numFmt w:val="bullet"/>
+      <w:lvlText w:val=""/>
+      <w:lvlJc w:val="left"/>
+      <w:pPr>
+        <w:ind w:left="1800" w:hanging="360"/>
+      </w:pPr>
+      <w:rPr>
+        <w:rFonts w:ascii="Symbol" w:hAnsi="Symbol" w:hint="default"/>
+      </w:rPr>
+    </w:lvl>
+    <w:lvl w:ilvl="5">
+      <w:start w:val="1"/>
+      <w:numFmt w:val="bullet"/>
+      <w:lvlText w:val=""/>
+      <w:lvlJc w:val="left"/>
+      <w:pPr>
+        <w:ind w:left="2160" w:hanging="360"/>
+      </w:pPr>
+      <w:rPr>
+        <w:rFonts w:ascii="Wingdings" w:hAnsi="Wingdings" w:hint="default"/>
+      </w:rPr>
+    </w:lvl>
+    <w:lvl w:ilvl="6">
+      <w:start w:val="1"/>
+      <w:numFmt w:val="bullet"/>
+      <w:lvlText w:val=""/>
+      <w:lvlJc w:val="left"/>
+      <w:pPr>
+        <w:ind w:left="2520" w:hanging="360"/>
+      </w:pPr>
+      <w:rPr>
+        <w:rFonts w:ascii="Wingdings" w:hAnsi="Wingdings" w:hint="default"/>
+      </w:rPr>
+    </w:lvl>
+    <w:lvl w:ilvl="7">
+      <w:start w:val="1"/>
+      <w:numFmt w:val="bullet"/>
+      <w:lvlText w:val=""/>
+      <w:lvlJc w:val="left"/>
+      <w:pPr>
+        <w:ind w:left="2880" w:hanging="360"/>
+      </w:pPr>
+      <w:rPr>
+        <w:rFonts w:ascii="Symbol" w:hAnsi="Symbol" w:hint="default"/>
+      </w:rPr>
+    </w:lvl>
+    <w:lvl w:ilvl="8">
+      <w:start w:val="1"/>
+      <w:numFmt w:val="bullet"/>
+      <w:lvlText w:val=""/>
+      <w:lvlJc w:val="left"/>
+      <w:pPr>
+        <w:ind w:left="3240" w:hanging="360"/>
+      </w:pPr>
+      <w:rPr>
+        <w:rFonts w:ascii="Symbol" w:hAnsi="Symbol" w:hint="default"/>
+      </w:rPr>
+    </w:lvl>
+  </w:abstractNum>
+  <w:abstractNum w:abstractNumId="34" w15:restartNumberingAfterBreak="0">
     <w:nsid w:val="5A8322DC"/>
     <w:multiLevelType w:val="multilevel"/>
     <w:tmpl w:val="080A0021"/>
@@ -11974,7 +12606,7 @@
       </w:rPr>
     </w:lvl>
   </w:abstractNum>
-  <w:abstractNum w:abstractNumId="29" w15:restartNumberingAfterBreak="0">
+  <w:abstractNum w:abstractNumId="35" w15:restartNumberingAfterBreak="0">
     <w:nsid w:val="5AE54CAA"/>
     <w:multiLevelType w:val="multilevel"/>
     <w:tmpl w:val="080A0021"/>
@@ -12087,7 +12719,7 @@
       </w:rPr>
     </w:lvl>
   </w:abstractNum>
-  <w:abstractNum w:abstractNumId="30" w15:restartNumberingAfterBreak="0">
+  <w:abstractNum w:abstractNumId="36" w15:restartNumberingAfterBreak="0">
     <w:nsid w:val="5B4A7CDB"/>
     <w:multiLevelType w:val="hybridMultilevel"/>
     <w:tmpl w:val="0A76CE16"/>
@@ -12200,7 +12832,7 @@
       </w:rPr>
     </w:lvl>
   </w:abstractNum>
-  <w:abstractNum w:abstractNumId="31" w15:restartNumberingAfterBreak="0">
+  <w:abstractNum w:abstractNumId="37" w15:restartNumberingAfterBreak="0">
     <w:nsid w:val="5B692643"/>
     <w:multiLevelType w:val="multilevel"/>
     <w:tmpl w:val="080A0021"/>
@@ -12313,7 +12945,7 @@
       </w:rPr>
     </w:lvl>
   </w:abstractNum>
-  <w:abstractNum w:abstractNumId="32" w15:restartNumberingAfterBreak="0">
+  <w:abstractNum w:abstractNumId="38" w15:restartNumberingAfterBreak="0">
     <w:nsid w:val="5B9A7BD0"/>
     <w:multiLevelType w:val="multilevel"/>
     <w:tmpl w:val="080A0021"/>
@@ -12426,7 +13058,7 @@
       </w:rPr>
     </w:lvl>
   </w:abstractNum>
-  <w:abstractNum w:abstractNumId="33" w15:restartNumberingAfterBreak="0">
+  <w:abstractNum w:abstractNumId="39" w15:restartNumberingAfterBreak="0">
     <w:nsid w:val="5C9169F0"/>
     <w:multiLevelType w:val="multilevel"/>
     <w:tmpl w:val="080A0021"/>
@@ -12539,7 +13171,7 @@
       </w:rPr>
     </w:lvl>
   </w:abstractNum>
-  <w:abstractNum w:abstractNumId="34" w15:restartNumberingAfterBreak="0">
+  <w:abstractNum w:abstractNumId="40" w15:restartNumberingAfterBreak="0">
     <w:nsid w:val="5D6B09C9"/>
     <w:multiLevelType w:val="multilevel"/>
     <w:tmpl w:val="080A0021"/>
@@ -12652,7 +13284,7 @@
       </w:rPr>
     </w:lvl>
   </w:abstractNum>
-  <w:abstractNum w:abstractNumId="35" w15:restartNumberingAfterBreak="0">
+  <w:abstractNum w:abstractNumId="41" w15:restartNumberingAfterBreak="0">
     <w:nsid w:val="5F7B48FD"/>
     <w:multiLevelType w:val="multilevel"/>
     <w:tmpl w:val="080A0021"/>
@@ -12765,7 +13397,7 @@
       </w:rPr>
     </w:lvl>
   </w:abstractNum>
-  <w:abstractNum w:abstractNumId="36" w15:restartNumberingAfterBreak="0">
+  <w:abstractNum w:abstractNumId="42" w15:restartNumberingAfterBreak="0">
     <w:nsid w:val="66AB71F0"/>
     <w:multiLevelType w:val="hybridMultilevel"/>
     <w:tmpl w:val="99840280"/>
@@ -12878,7 +13510,7 @@
       </w:rPr>
     </w:lvl>
   </w:abstractNum>
-  <w:abstractNum w:abstractNumId="37" w15:restartNumberingAfterBreak="0">
+  <w:abstractNum w:abstractNumId="43" w15:restartNumberingAfterBreak="0">
     <w:nsid w:val="6F375F66"/>
     <w:multiLevelType w:val="multilevel"/>
     <w:tmpl w:val="080A0021"/>
@@ -12991,7 +13623,7 @@
       </w:rPr>
     </w:lvl>
   </w:abstractNum>
-  <w:abstractNum w:abstractNumId="38" w15:restartNumberingAfterBreak="0">
+  <w:abstractNum w:abstractNumId="44" w15:restartNumberingAfterBreak="0">
     <w:nsid w:val="71715799"/>
     <w:multiLevelType w:val="hybridMultilevel"/>
     <w:tmpl w:val="B13E02F4"/>
@@ -13104,7 +13736,120 @@
       </w:rPr>
     </w:lvl>
   </w:abstractNum>
-  <w:abstractNum w:abstractNumId="39" w15:restartNumberingAfterBreak="0">
+  <w:abstractNum w:abstractNumId="45" w15:restartNumberingAfterBreak="0">
+    <w:nsid w:val="721F6C43"/>
+    <w:multiLevelType w:val="multilevel"/>
+    <w:tmpl w:val="080A0021"/>
+    <w:lvl w:ilvl="0">
+      <w:start w:val="1"/>
+      <w:numFmt w:val="bullet"/>
+      <w:lvlText w:val=""/>
+      <w:lvlJc w:val="left"/>
+      <w:pPr>
+        <w:ind w:left="360" w:hanging="360"/>
+      </w:pPr>
+      <w:rPr>
+        <w:rFonts w:ascii="Wingdings" w:hAnsi="Wingdings" w:hint="default"/>
+      </w:rPr>
+    </w:lvl>
+    <w:lvl w:ilvl="1">
+      <w:start w:val="1"/>
+      <w:numFmt w:val="bullet"/>
+      <w:lvlText w:val=""/>
+      <w:lvlJc w:val="left"/>
+      <w:pPr>
+        <w:ind w:left="720" w:hanging="360"/>
+      </w:pPr>
+      <w:rPr>
+        <w:rFonts w:ascii="Wingdings" w:hAnsi="Wingdings" w:hint="default"/>
+      </w:rPr>
+    </w:lvl>
+    <w:lvl w:ilvl="2">
+      <w:start w:val="1"/>
+      <w:numFmt w:val="bullet"/>
+      <w:lvlText w:val=""/>
+      <w:lvlJc w:val="left"/>
+      <w:pPr>
+        <w:ind w:left="1080" w:hanging="360"/>
+      </w:pPr>
+      <w:rPr>
+        <w:rFonts w:ascii="Wingdings" w:hAnsi="Wingdings" w:hint="default"/>
+      </w:rPr>
+    </w:lvl>
+    <w:lvl w:ilvl="3">
+      <w:start w:val="1"/>
+      <w:numFmt w:val="bullet"/>
+      <w:lvlText w:val=""/>
+      <w:lvlJc w:val="left"/>
+      <w:pPr>
+        <w:ind w:left="1440" w:hanging="360"/>
+      </w:pPr>
+      <w:rPr>
+        <w:rFonts w:ascii="Symbol" w:hAnsi="Symbol" w:hint="default"/>
+      </w:rPr>
+    </w:lvl>
+    <w:lvl w:ilvl="4">
+      <w:start w:val="1"/>
+      <w:numFmt w:val="bullet"/>
+      <w:lvlText w:val=""/>
+      <w:lvlJc w:val="left"/>
+      <w:pPr>
+        <w:ind w:left="1800" w:hanging="360"/>
+      </w:pPr>
+      <w:rPr>
+        <w:rFonts w:ascii="Symbol" w:hAnsi="Symbol" w:hint="default"/>
+      </w:rPr>
+    </w:lvl>
+    <w:lvl w:ilvl="5">
+      <w:start w:val="1"/>
+      <w:numFmt w:val="bullet"/>
+      <w:lvlText w:val=""/>
+      <w:lvlJc w:val="left"/>
+      <w:pPr>
+        <w:ind w:left="2160" w:hanging="360"/>
+      </w:pPr>
+      <w:rPr>
+        <w:rFonts w:ascii="Wingdings" w:hAnsi="Wingdings" w:hint="default"/>
+      </w:rPr>
+    </w:lvl>
+    <w:lvl w:ilvl="6">
+      <w:start w:val="1"/>
+      <w:numFmt w:val="bullet"/>
+      <w:lvlText w:val=""/>
+      <w:lvlJc w:val="left"/>
+      <w:pPr>
+        <w:ind w:left="2520" w:hanging="360"/>
+      </w:pPr>
+      <w:rPr>
+        <w:rFonts w:ascii="Wingdings" w:hAnsi="Wingdings" w:hint="default"/>
+      </w:rPr>
+    </w:lvl>
+    <w:lvl w:ilvl="7">
+      <w:start w:val="1"/>
+      <w:numFmt w:val="bullet"/>
+      <w:lvlText w:val=""/>
+      <w:lvlJc w:val="left"/>
+      <w:pPr>
+        <w:ind w:left="2880" w:hanging="360"/>
+      </w:pPr>
+      <w:rPr>
+        <w:rFonts w:ascii="Symbol" w:hAnsi="Symbol" w:hint="default"/>
+      </w:rPr>
+    </w:lvl>
+    <w:lvl w:ilvl="8">
+      <w:start w:val="1"/>
+      <w:numFmt w:val="bullet"/>
+      <w:lvlText w:val=""/>
+      <w:lvlJc w:val="left"/>
+      <w:pPr>
+        <w:ind w:left="3240" w:hanging="360"/>
+      </w:pPr>
+      <w:rPr>
+        <w:rFonts w:ascii="Symbol" w:hAnsi="Symbol" w:hint="default"/>
+      </w:rPr>
+    </w:lvl>
+  </w:abstractNum>
+  <w:abstractNum w:abstractNumId="46" w15:restartNumberingAfterBreak="0">
     <w:nsid w:val="72A31B20"/>
     <w:multiLevelType w:val="hybridMultilevel"/>
     <w:tmpl w:val="9A4E09FC"/>
@@ -13217,7 +13962,7 @@
       </w:rPr>
     </w:lvl>
   </w:abstractNum>
-  <w:abstractNum w:abstractNumId="40" w15:restartNumberingAfterBreak="0">
+  <w:abstractNum w:abstractNumId="47" w15:restartNumberingAfterBreak="0">
     <w:nsid w:val="780C2D5F"/>
     <w:multiLevelType w:val="multilevel"/>
     <w:tmpl w:val="080A0021"/>
@@ -13330,7 +14075,7 @@
       </w:rPr>
     </w:lvl>
   </w:abstractNum>
-  <w:abstractNum w:abstractNumId="41" w15:restartNumberingAfterBreak="0">
+  <w:abstractNum w:abstractNumId="48" w15:restartNumberingAfterBreak="0">
     <w:nsid w:val="7DD07216"/>
     <w:multiLevelType w:val="hybridMultilevel"/>
     <w:tmpl w:val="10EC75A6"/>
@@ -13443,7 +14188,7 @@
       </w:rPr>
     </w:lvl>
   </w:abstractNum>
-  <w:abstractNum w:abstractNumId="42" w15:restartNumberingAfterBreak="0">
+  <w:abstractNum w:abstractNumId="49" w15:restartNumberingAfterBreak="0">
     <w:nsid w:val="7DD10D30"/>
     <w:multiLevelType w:val="multilevel"/>
     <w:tmpl w:val="080A0021"/>
@@ -13557,133 +14302,154 @@
     </w:lvl>
   </w:abstractNum>
   <w:num w:numId="1">
-    <w:abstractNumId w:val="3"/>
+    <w:abstractNumId w:val="4"/>
   </w:num>
   <w:num w:numId="2">
+    <w:abstractNumId w:val="48"/>
+  </w:num>
+  <w:num w:numId="3">
+    <w:abstractNumId w:val="22"/>
+  </w:num>
+  <w:num w:numId="4">
+    <w:abstractNumId w:val="2"/>
+  </w:num>
+  <w:num w:numId="5">
+    <w:abstractNumId w:val="46"/>
+  </w:num>
+  <w:num w:numId="6">
+    <w:abstractNumId w:val="26"/>
+  </w:num>
+  <w:num w:numId="7">
+    <w:abstractNumId w:val="32"/>
+  </w:num>
+  <w:num w:numId="8">
+    <w:abstractNumId w:val="42"/>
+  </w:num>
+  <w:num w:numId="9">
+    <w:abstractNumId w:val="9"/>
+  </w:num>
+  <w:num w:numId="10">
+    <w:abstractNumId w:val="36"/>
+  </w:num>
+  <w:num w:numId="11">
+    <w:abstractNumId w:val="44"/>
+  </w:num>
+  <w:num w:numId="12">
+    <w:abstractNumId w:val="24"/>
+  </w:num>
+  <w:num w:numId="13">
+    <w:abstractNumId w:val="20"/>
+  </w:num>
+  <w:num w:numId="14">
+    <w:abstractNumId w:val="11"/>
+  </w:num>
+  <w:num w:numId="15">
+    <w:abstractNumId w:val="5"/>
+  </w:num>
+  <w:num w:numId="16">
+    <w:abstractNumId w:val="38"/>
+  </w:num>
+  <w:num w:numId="17">
+    <w:abstractNumId w:val="15"/>
+  </w:num>
+  <w:num w:numId="18">
+    <w:abstractNumId w:val="23"/>
+  </w:num>
+  <w:num w:numId="19">
+    <w:abstractNumId w:val="47"/>
+  </w:num>
+  <w:num w:numId="20">
+    <w:abstractNumId w:val="35"/>
+  </w:num>
+  <w:num w:numId="21">
+    <w:abstractNumId w:val="40"/>
+  </w:num>
+  <w:num w:numId="22">
+    <w:abstractNumId w:val="39"/>
+  </w:num>
+  <w:num w:numId="23">
+    <w:abstractNumId w:val="28"/>
+  </w:num>
+  <w:num w:numId="24">
     <w:abstractNumId w:val="41"/>
   </w:num>
-  <w:num w:numId="3">
-    <w:abstractNumId w:val="19"/>
-  </w:num>
-  <w:num w:numId="4">
-    <w:abstractNumId w:val="1"/>
-  </w:num>
-  <w:num w:numId="5">
-    <w:abstractNumId w:val="39"/>
-  </w:num>
-  <w:num w:numId="6">
-    <w:abstractNumId w:val="22"/>
-  </w:num>
-  <w:num w:numId="7">
-    <w:abstractNumId w:val="27"/>
-  </w:num>
-  <w:num w:numId="8">
-    <w:abstractNumId w:val="36"/>
-  </w:num>
-  <w:num w:numId="9">
-    <w:abstractNumId w:val="8"/>
-  </w:num>
-  <w:num w:numId="10">
-    <w:abstractNumId w:val="30"/>
-  </w:num>
-  <w:num w:numId="11">
-    <w:abstractNumId w:val="38"/>
-  </w:num>
-  <w:num w:numId="12">
-    <w:abstractNumId w:val="21"/>
-  </w:num>
-  <w:num w:numId="13">
-    <w:abstractNumId w:val="18"/>
-  </w:num>
-  <w:num w:numId="14">
-    <w:abstractNumId w:val="10"/>
-  </w:num>
-  <w:num w:numId="15">
-    <w:abstractNumId w:val="4"/>
-  </w:num>
-  <w:num w:numId="16">
-    <w:abstractNumId w:val="32"/>
-  </w:num>
-  <w:num w:numId="17">
-    <w:abstractNumId w:val="13"/>
-  </w:num>
-  <w:num w:numId="18">
-    <w:abstractNumId w:val="20"/>
-  </w:num>
-  <w:num w:numId="19">
-    <w:abstractNumId w:val="40"/>
-  </w:num>
-  <w:num w:numId="20">
-    <w:abstractNumId w:val="29"/>
-  </w:num>
-  <w:num w:numId="21">
-    <w:abstractNumId w:val="34"/>
-  </w:num>
-  <w:num w:numId="22">
-    <w:abstractNumId w:val="33"/>
-  </w:num>
-  <w:num w:numId="23">
-    <w:abstractNumId w:val="24"/>
-  </w:num>
-  <w:num w:numId="24">
-    <w:abstractNumId w:val="35"/>
-  </w:num>
   <w:num w:numId="25">
-    <w:abstractNumId w:val="31"/>
+    <w:abstractNumId w:val="37"/>
   </w:num>
   <w:num w:numId="26">
-    <w:abstractNumId w:val="6"/>
+    <w:abstractNumId w:val="7"/>
   </w:num>
   <w:num w:numId="27">
     <w:abstractNumId w:val="0"/>
   </w:num>
   <w:num w:numId="28">
-    <w:abstractNumId w:val="37"/>
+    <w:abstractNumId w:val="43"/>
   </w:num>
   <w:num w:numId="29">
+    <w:abstractNumId w:val="14"/>
+  </w:num>
+  <w:num w:numId="30">
+    <w:abstractNumId w:val="29"/>
+  </w:num>
+  <w:num w:numId="31">
+    <w:abstractNumId w:val="30"/>
+  </w:num>
+  <w:num w:numId="32">
+    <w:abstractNumId w:val="18"/>
+  </w:num>
+  <w:num w:numId="33">
+    <w:abstractNumId w:val="49"/>
+  </w:num>
+  <w:num w:numId="34">
+    <w:abstractNumId w:val="6"/>
+  </w:num>
+  <w:num w:numId="35">
+    <w:abstractNumId w:val="10"/>
+  </w:num>
+  <w:num w:numId="36">
+    <w:abstractNumId w:val="3"/>
+  </w:num>
+  <w:num w:numId="37">
+    <w:abstractNumId w:val="16"/>
+  </w:num>
+  <w:num w:numId="38">
+    <w:abstractNumId w:val="34"/>
+  </w:num>
+  <w:num w:numId="39">
+    <w:abstractNumId w:val="13"/>
+  </w:num>
+  <w:num w:numId="40">
+    <w:abstractNumId w:val="27"/>
+  </w:num>
+  <w:num w:numId="41">
+    <w:abstractNumId w:val="17"/>
+  </w:num>
+  <w:num w:numId="42">
+    <w:abstractNumId w:val="8"/>
+  </w:num>
+  <w:num w:numId="43">
+    <w:abstractNumId w:val="19"/>
+  </w:num>
+  <w:num w:numId="44">
     <w:abstractNumId w:val="12"/>
   </w:num>
-  <w:num w:numId="30">
+  <w:num w:numId="45">
     <w:abstractNumId w:val="25"/>
   </w:num>
-  <w:num w:numId="31">
-    <w:abstractNumId w:val="26"/>
+  <w:num w:numId="46">
+    <w:abstractNumId w:val="45"/>
   </w:num>
-  <w:num w:numId="32">
-    <w:abstractNumId w:val="16"/>
+  <w:num w:numId="47">
+    <w:abstractNumId w:val="31"/>
   </w:num>
-  <w:num w:numId="33">
-    <w:abstractNumId w:val="42"/>
+  <w:num w:numId="48">
+    <w:abstractNumId w:val="33"/>
   </w:num>
-  <w:num w:numId="34">
-    <w:abstractNumId w:val="5"/>
+  <w:num w:numId="49">
+    <w:abstractNumId w:val="1"/>
   </w:num>
-  <w:num w:numId="35">
-    <w:abstractNumId w:val="9"/>
-  </w:num>
-  <w:num w:numId="36">
-    <w:abstractNumId w:val="2"/>
-  </w:num>
-  <w:num w:numId="37">
-    <w:abstractNumId w:val="14"/>
-  </w:num>
-  <w:num w:numId="38">
-    <w:abstractNumId w:val="28"/>
-  </w:num>
-  <w:num w:numId="39">
-    <w:abstractNumId w:val="11"/>
-  </w:num>
-  <w:num w:numId="40">
-    <w:abstractNumId w:val="23"/>
-  </w:num>
-  <w:num w:numId="41">
-    <w:abstractNumId w:val="15"/>
-  </w:num>
-  <w:num w:numId="42">
-    <w:abstractNumId w:val="7"/>
-  </w:num>
-  <w:num w:numId="43">
-    <w:abstractNumId w:val="17"/>
+  <w:num w:numId="50">
+    <w:abstractNumId w:val="21"/>
   </w:num>
 </w:numbering>
 </file>
@@ -14148,7 +14914,6 @@
     <w:next w:val="Normal"/>
     <w:link w:val="Ttulo3Car"/>
     <w:uiPriority w:val="9"/>
-    <w:semiHidden/>
     <w:unhideWhenUsed/>
     <w:qFormat/>
     <w:rsid w:val="004402D2"/>
@@ -14171,7 +14936,6 @@
     <w:next w:val="Normal"/>
     <w:link w:val="Ttulo4Car"/>
     <w:uiPriority w:val="9"/>
-    <w:semiHidden/>
     <w:unhideWhenUsed/>
     <w:qFormat/>
     <w:rsid w:val="004402D2"/>
@@ -14378,7 +15142,6 @@
     <w:basedOn w:val="Fuentedeprrafopredeter"/>
     <w:link w:val="Ttulo3"/>
     <w:uiPriority w:val="9"/>
-    <w:semiHidden/>
     <w:rsid w:val="004402D2"/>
     <w:rPr>
       <w:rFonts w:asciiTheme="majorHAnsi" w:eastAsiaTheme="majorEastAsia" w:hAnsiTheme="majorHAnsi" w:cstheme="majorBidi"/>
@@ -14392,7 +15155,6 @@
     <w:basedOn w:val="Fuentedeprrafopredeter"/>
     <w:link w:val="Ttulo4"/>
     <w:uiPriority w:val="9"/>
-    <w:semiHidden/>
     <w:rsid w:val="004402D2"/>
     <w:rPr>
       <w:rFonts w:asciiTheme="majorHAnsi" w:eastAsiaTheme="majorEastAsia" w:hAnsiTheme="majorHAnsi" w:cstheme="majorBidi"/>
@@ -15340,7 +16102,7 @@
 </file>
 
 <file path=customXml/itemProps1.xml><?xml version="1.0" encoding="utf-8"?>
-<ds:datastoreItem xmlns:ds="http://schemas.openxmlformats.org/officeDocument/2006/customXml" ds:itemID="{00D9AB1F-61CC-4246-B763-B438FC65ECC5}">
+<ds:datastoreItem xmlns:ds="http://schemas.openxmlformats.org/officeDocument/2006/customXml" ds:itemID="{81E33A7D-E6D3-415F-8951-8E4D70469EC3}">
   <ds:schemaRefs>
     <ds:schemaRef ds:uri="http://schemas.openxmlformats.org/officeDocument/2006/bibliography"/>
   </ds:schemaRefs>

</xml_diff>

<commit_message>
Cosas a buscar en para el marco
Son el contenido de nuestro marco teorico
</commit_message>
<xml_diff>
--- a/Documentos/Finales/perfil.docx
+++ b/Documentos/Finales/perfil.docx
@@ -1,6 +1,6 @@
 
 <file path=word/document.xml><?xml version="1.0" encoding="utf-8"?>
-<w:document xmlns:wpc="http://schemas.microsoft.com/office/word/2010/wordprocessingCanvas" xmlns:cx="http://schemas.microsoft.com/office/drawing/2014/chartex" xmlns:cx1="http://schemas.microsoft.com/office/drawing/2015/9/8/chartex" xmlns:cx2="http://schemas.microsoft.com/office/drawing/2015/10/21/chartex" xmlns:cx3="http://schemas.microsoft.com/office/drawing/2016/5/9/chartex" xmlns:cx4="http://schemas.microsoft.com/office/drawing/2016/5/10/chartex" xmlns:cx5="http://schemas.microsoft.com/office/drawing/2016/5/11/chartex" xmlns:mc="http://schemas.openxmlformats.org/markup-compatibility/2006" xmlns:o="urn:schemas-microsoft-com:office:office" xmlns:r="http://schemas.openxmlformats.org/officeDocument/2006/relationships" xmlns:m="http://schemas.openxmlformats.org/officeDocument/2006/math" xmlns:v="urn:schemas-microsoft-com:vml" xmlns:wp14="http://schemas.microsoft.com/office/word/2010/wordprocessingDrawing" xmlns:wp="http://schemas.openxmlformats.org/drawingml/2006/wordprocessingDrawing" xmlns:w10="urn:schemas-microsoft-com:office:word" xmlns:w="http://schemas.openxmlformats.org/wordprocessingml/2006/main" xmlns:w14="http://schemas.microsoft.com/office/word/2010/wordml" xmlns:w15="http://schemas.microsoft.com/office/word/2012/wordml" xmlns:w16se="http://schemas.microsoft.com/office/word/2015/wordml/symex" xmlns:wpg="http://schemas.microsoft.com/office/word/2010/wordprocessingGroup" xmlns:wpi="http://schemas.microsoft.com/office/word/2010/wordprocessingInk" xmlns:wne="http://schemas.microsoft.com/office/word/2006/wordml" xmlns:wps="http://schemas.microsoft.com/office/word/2010/wordprocessingShape" mc:Ignorable="w14 w15 w16se wp14">
+<w:document xmlns:wpc="http://schemas.microsoft.com/office/word/2010/wordprocessingCanvas" xmlns:cx="http://schemas.microsoft.com/office/drawing/2014/chartex" xmlns:cx1="http://schemas.microsoft.com/office/drawing/2015/9/8/chartex" xmlns:cx2="http://schemas.microsoft.com/office/drawing/2015/10/21/chartex" xmlns:cx3="http://schemas.microsoft.com/office/drawing/2016/5/9/chartex" xmlns:cx4="http://schemas.microsoft.com/office/drawing/2016/5/10/chartex" xmlns:cx5="http://schemas.microsoft.com/office/drawing/2016/5/11/chartex" xmlns:cx6="http://schemas.microsoft.com/office/drawing/2016/5/12/chartex" xmlns:cx7="http://schemas.microsoft.com/office/drawing/2016/5/13/chartex" xmlns:cx8="http://schemas.microsoft.com/office/drawing/2016/5/14/chartex" xmlns:mc="http://schemas.openxmlformats.org/markup-compatibility/2006" xmlns:o="urn:schemas-microsoft-com:office:office" xmlns:r="http://schemas.openxmlformats.org/officeDocument/2006/relationships" xmlns:m="http://schemas.openxmlformats.org/officeDocument/2006/math" xmlns:v="urn:schemas-microsoft-com:vml" xmlns:wp14="http://schemas.microsoft.com/office/word/2010/wordprocessingDrawing" xmlns:wp="http://schemas.openxmlformats.org/drawingml/2006/wordprocessingDrawing" xmlns:w10="urn:schemas-microsoft-com:office:word" xmlns:w="http://schemas.openxmlformats.org/wordprocessingml/2006/main" xmlns:w14="http://schemas.microsoft.com/office/word/2010/wordml" xmlns:w15="http://schemas.microsoft.com/office/word/2012/wordml" xmlns:w16se="http://schemas.microsoft.com/office/word/2015/wordml/symex" xmlns:wpg="http://schemas.microsoft.com/office/word/2010/wordprocessingGroup" xmlns:wpi="http://schemas.microsoft.com/office/word/2010/wordprocessingInk" xmlns:wne="http://schemas.microsoft.com/office/word/2006/wordml" xmlns:wps="http://schemas.microsoft.com/office/word/2010/wordprocessingShape" mc:Ignorable="w14 w15 w16se wp14">
   <w:body>
     <w:p>
       <w:pPr>
@@ -456,8 +456,6 @@
         </w:rPr>
         <w:t>MARZO</w:t>
       </w:r>
-      <w:bookmarkStart w:id="0" w:name="_GoBack"/>
-      <w:bookmarkEnd w:id="0"/>
       <w:r>
         <w:rPr>
           <w:rFonts w:cs="Times New Roman"/>
@@ -586,6 +584,8 @@
       <w:pPr>
         <w:pStyle w:val="Ttulo3"/>
       </w:pPr>
+      <w:bookmarkStart w:id="0" w:name="_GoBack"/>
+      <w:bookmarkEnd w:id="0"/>
       <w:r>
         <w:t>Hospital</w:t>
       </w:r>
@@ -759,16 +759,31 @@
     </w:p>
     <w:p>
       <w:r>
-        <w:t>Es el área encargada de recolectar los datos de los pacientes que llegan al hospital, realiza los cobros y facturación por los servicios médicos</w:t>
+        <w:t xml:space="preserve">Es el área encargada de recolectar los datos de los pacientes que llegan </w:t>
+      </w:r>
+      <w:r>
+        <w:t>al hospital, realiza los cobros,</w:t>
+      </w:r>
+      <w:r>
+        <w:t xml:space="preserve"> facturación por los servicios médicos</w:t>
       </w:r>
       <w:r>
         <w:t>, programar citas para el uso de la sala de operaciones</w:t>
       </w:r>
       <w:r>
-        <w:t xml:space="preserve"> y consulta médica</w:t>
-      </w:r>
-      <w:r>
-        <w:t xml:space="preserve">, administrar los ingresos y egresos de los insumos hospitalarios </w:t>
+        <w:t xml:space="preserve"> y</w:t>
+      </w:r>
+      <w:r>
+        <w:t xml:space="preserve"> consulta médica</w:t>
+      </w:r>
+      <w:r>
+        <w:t xml:space="preserve">, administrar los </w:t>
+      </w:r>
+      <w:r>
+        <w:t>movimientos</w:t>
+      </w:r>
+      <w:r>
+        <w:t xml:space="preserve"> de los insumos hospitalarios </w:t>
       </w:r>
       <w:r>
         <w:t>y</w:t>
@@ -931,7 +946,13 @@
     </w:p>
     <w:p>
       <w:r>
-        <w:t xml:space="preserve">Es dirigida por un regente el cual es el encargado de llevar el control de los ingresos y egresos de los insumos utilizados </w:t>
+        <w:t xml:space="preserve">Es dirigida por un </w:t>
+      </w:r>
+      <w:r>
+        <w:t>administrador o regente</w:t>
+      </w:r>
+      <w:r>
+        <w:t xml:space="preserve"> el cual es el encargado de llevar el control de los ingresos y egresos de los insumos utilizados </w:t>
       </w:r>
       <w:r>
         <w:t>en</w:t>
@@ -7165,7 +7186,7 @@
 </file>
 
 <file path=word/endnotes.xml><?xml version="1.0" encoding="utf-8"?>
-<w:endnotes xmlns:wpc="http://schemas.microsoft.com/office/word/2010/wordprocessingCanvas" xmlns:cx="http://schemas.microsoft.com/office/drawing/2014/chartex" xmlns:cx1="http://schemas.microsoft.com/office/drawing/2015/9/8/chartex" xmlns:cx2="http://schemas.microsoft.com/office/drawing/2015/10/21/chartex" xmlns:cx3="http://schemas.microsoft.com/office/drawing/2016/5/9/chartex" xmlns:cx4="http://schemas.microsoft.com/office/drawing/2016/5/10/chartex" xmlns:cx5="http://schemas.microsoft.com/office/drawing/2016/5/11/chartex" xmlns:mc="http://schemas.openxmlformats.org/markup-compatibility/2006" xmlns:o="urn:schemas-microsoft-com:office:office" xmlns:r="http://schemas.openxmlformats.org/officeDocument/2006/relationships" xmlns:m="http://schemas.openxmlformats.org/officeDocument/2006/math" xmlns:v="urn:schemas-microsoft-com:vml" xmlns:wp14="http://schemas.microsoft.com/office/word/2010/wordprocessingDrawing" xmlns:wp="http://schemas.openxmlformats.org/drawingml/2006/wordprocessingDrawing" xmlns:w10="urn:schemas-microsoft-com:office:word" xmlns:w="http://schemas.openxmlformats.org/wordprocessingml/2006/main" xmlns:w14="http://schemas.microsoft.com/office/word/2010/wordml" xmlns:w15="http://schemas.microsoft.com/office/word/2012/wordml" xmlns:w16se="http://schemas.microsoft.com/office/word/2015/wordml/symex" xmlns:wpg="http://schemas.microsoft.com/office/word/2010/wordprocessingGroup" xmlns:wpi="http://schemas.microsoft.com/office/word/2010/wordprocessingInk" xmlns:wne="http://schemas.microsoft.com/office/word/2006/wordml" xmlns:wps="http://schemas.microsoft.com/office/word/2010/wordprocessingShape" mc:Ignorable="w14 w15 w16se wp14">
+<w:endnotes xmlns:wpc="http://schemas.microsoft.com/office/word/2010/wordprocessingCanvas" xmlns:cx="http://schemas.microsoft.com/office/drawing/2014/chartex" xmlns:cx1="http://schemas.microsoft.com/office/drawing/2015/9/8/chartex" xmlns:cx2="http://schemas.microsoft.com/office/drawing/2015/10/21/chartex" xmlns:cx3="http://schemas.microsoft.com/office/drawing/2016/5/9/chartex" xmlns:cx4="http://schemas.microsoft.com/office/drawing/2016/5/10/chartex" xmlns:cx5="http://schemas.microsoft.com/office/drawing/2016/5/11/chartex" xmlns:cx6="http://schemas.microsoft.com/office/drawing/2016/5/12/chartex" xmlns:cx7="http://schemas.microsoft.com/office/drawing/2016/5/13/chartex" xmlns:cx8="http://schemas.microsoft.com/office/drawing/2016/5/14/chartex" xmlns:mc="http://schemas.openxmlformats.org/markup-compatibility/2006" xmlns:o="urn:schemas-microsoft-com:office:office" xmlns:r="http://schemas.openxmlformats.org/officeDocument/2006/relationships" xmlns:m="http://schemas.openxmlformats.org/officeDocument/2006/math" xmlns:v="urn:schemas-microsoft-com:vml" xmlns:wp14="http://schemas.microsoft.com/office/word/2010/wordprocessingDrawing" xmlns:wp="http://schemas.openxmlformats.org/drawingml/2006/wordprocessingDrawing" xmlns:w10="urn:schemas-microsoft-com:office:word" xmlns:w="http://schemas.openxmlformats.org/wordprocessingml/2006/main" xmlns:w14="http://schemas.microsoft.com/office/word/2010/wordml" xmlns:w15="http://schemas.microsoft.com/office/word/2012/wordml" xmlns:w16se="http://schemas.microsoft.com/office/word/2015/wordml/symex" xmlns:wpg="http://schemas.microsoft.com/office/word/2010/wordprocessingGroup" xmlns:wpi="http://schemas.microsoft.com/office/word/2010/wordprocessingInk" xmlns:wne="http://schemas.microsoft.com/office/word/2006/wordml" xmlns:wps="http://schemas.microsoft.com/office/word/2010/wordprocessingShape" mc:Ignorable="w14 w15 w16se wp14">
   <w:endnote w:type="separator" w:id="-1">
     <w:p>
       <w:pPr>
@@ -7197,7 +7218,7 @@
 </file>
 
 <file path=word/footer1.xml><?xml version="1.0" encoding="utf-8"?>
-<w:ftr xmlns:wpc="http://schemas.microsoft.com/office/word/2010/wordprocessingCanvas" xmlns:cx="http://schemas.microsoft.com/office/drawing/2014/chartex" xmlns:cx1="http://schemas.microsoft.com/office/drawing/2015/9/8/chartex" xmlns:cx2="http://schemas.microsoft.com/office/drawing/2015/10/21/chartex" xmlns:cx3="http://schemas.microsoft.com/office/drawing/2016/5/9/chartex" xmlns:cx4="http://schemas.microsoft.com/office/drawing/2016/5/10/chartex" xmlns:cx5="http://schemas.microsoft.com/office/drawing/2016/5/11/chartex" xmlns:mc="http://schemas.openxmlformats.org/markup-compatibility/2006" xmlns:o="urn:schemas-microsoft-com:office:office" xmlns:r="http://schemas.openxmlformats.org/officeDocument/2006/relationships" xmlns:m="http://schemas.openxmlformats.org/officeDocument/2006/math" xmlns:v="urn:schemas-microsoft-com:vml" xmlns:wp14="http://schemas.microsoft.com/office/word/2010/wordprocessingDrawing" xmlns:wp="http://schemas.openxmlformats.org/drawingml/2006/wordprocessingDrawing" xmlns:w10="urn:schemas-microsoft-com:office:word" xmlns:w="http://schemas.openxmlformats.org/wordprocessingml/2006/main" xmlns:w14="http://schemas.microsoft.com/office/word/2010/wordml" xmlns:w15="http://schemas.microsoft.com/office/word/2012/wordml" xmlns:w16se="http://schemas.microsoft.com/office/word/2015/wordml/symex" xmlns:wpg="http://schemas.microsoft.com/office/word/2010/wordprocessingGroup" xmlns:wpi="http://schemas.microsoft.com/office/word/2010/wordprocessingInk" xmlns:wne="http://schemas.microsoft.com/office/word/2006/wordml" xmlns:wps="http://schemas.microsoft.com/office/word/2010/wordprocessingShape" mc:Ignorable="w14 w15 w16se wp14">
+<w:ftr xmlns:wpc="http://schemas.microsoft.com/office/word/2010/wordprocessingCanvas" xmlns:cx="http://schemas.microsoft.com/office/drawing/2014/chartex" xmlns:cx1="http://schemas.microsoft.com/office/drawing/2015/9/8/chartex" xmlns:cx2="http://schemas.microsoft.com/office/drawing/2015/10/21/chartex" xmlns:cx3="http://schemas.microsoft.com/office/drawing/2016/5/9/chartex" xmlns:cx4="http://schemas.microsoft.com/office/drawing/2016/5/10/chartex" xmlns:cx5="http://schemas.microsoft.com/office/drawing/2016/5/11/chartex" xmlns:cx6="http://schemas.microsoft.com/office/drawing/2016/5/12/chartex" xmlns:cx7="http://schemas.microsoft.com/office/drawing/2016/5/13/chartex" xmlns:cx8="http://schemas.microsoft.com/office/drawing/2016/5/14/chartex" xmlns:mc="http://schemas.openxmlformats.org/markup-compatibility/2006" xmlns:o="urn:schemas-microsoft-com:office:office" xmlns:r="http://schemas.openxmlformats.org/officeDocument/2006/relationships" xmlns:m="http://schemas.openxmlformats.org/officeDocument/2006/math" xmlns:v="urn:schemas-microsoft-com:vml" xmlns:wp14="http://schemas.microsoft.com/office/word/2010/wordprocessingDrawing" xmlns:wp="http://schemas.openxmlformats.org/drawingml/2006/wordprocessingDrawing" xmlns:w10="urn:schemas-microsoft-com:office:word" xmlns:w="http://schemas.openxmlformats.org/wordprocessingml/2006/main" xmlns:w14="http://schemas.microsoft.com/office/word/2010/wordml" xmlns:w15="http://schemas.microsoft.com/office/word/2012/wordml" xmlns:w16se="http://schemas.microsoft.com/office/word/2015/wordml/symex" xmlns:wpg="http://schemas.microsoft.com/office/word/2010/wordprocessingGroup" xmlns:wpi="http://schemas.microsoft.com/office/word/2010/wordprocessingInk" xmlns:wne="http://schemas.microsoft.com/office/word/2006/wordml" xmlns:wps="http://schemas.microsoft.com/office/word/2010/wordprocessingShape" mc:Ignorable="w14 w15 w16se wp14">
   <w:sdt>
     <w:sdtPr>
       <w:id w:val="730115211"/>
@@ -7258,7 +7279,7 @@
                 <w:bCs/>
                 <w:noProof/>
               </w:rPr>
-              <w:t>2</w:t>
+              <w:t>16</w:t>
             </w:r>
             <w:r>
               <w:rPr>
@@ -7327,7 +7348,7 @@
 </file>
 
 <file path=word/footer2.xml><?xml version="1.0" encoding="utf-8"?>
-<w:ftr xmlns:wpc="http://schemas.microsoft.com/office/word/2010/wordprocessingCanvas" xmlns:cx="http://schemas.microsoft.com/office/drawing/2014/chartex" xmlns:cx1="http://schemas.microsoft.com/office/drawing/2015/9/8/chartex" xmlns:cx2="http://schemas.microsoft.com/office/drawing/2015/10/21/chartex" xmlns:cx3="http://schemas.microsoft.com/office/drawing/2016/5/9/chartex" xmlns:cx4="http://schemas.microsoft.com/office/drawing/2016/5/10/chartex" xmlns:cx5="http://schemas.microsoft.com/office/drawing/2016/5/11/chartex" xmlns:mc="http://schemas.openxmlformats.org/markup-compatibility/2006" xmlns:o="urn:schemas-microsoft-com:office:office" xmlns:r="http://schemas.openxmlformats.org/officeDocument/2006/relationships" xmlns:m="http://schemas.openxmlformats.org/officeDocument/2006/math" xmlns:v="urn:schemas-microsoft-com:vml" xmlns:wp14="http://schemas.microsoft.com/office/word/2010/wordprocessingDrawing" xmlns:wp="http://schemas.openxmlformats.org/drawingml/2006/wordprocessingDrawing" xmlns:w10="urn:schemas-microsoft-com:office:word" xmlns:w="http://schemas.openxmlformats.org/wordprocessingml/2006/main" xmlns:w14="http://schemas.microsoft.com/office/word/2010/wordml" xmlns:w15="http://schemas.microsoft.com/office/word/2012/wordml" xmlns:w16se="http://schemas.microsoft.com/office/word/2015/wordml/symex" xmlns:wpg="http://schemas.microsoft.com/office/word/2010/wordprocessingGroup" xmlns:wpi="http://schemas.microsoft.com/office/word/2010/wordprocessingInk" xmlns:wne="http://schemas.microsoft.com/office/word/2006/wordml" xmlns:wps="http://schemas.microsoft.com/office/word/2010/wordprocessingShape" mc:Ignorable="w14 w15 w16se wp14">
+<w:ftr xmlns:wpc="http://schemas.microsoft.com/office/word/2010/wordprocessingCanvas" xmlns:cx="http://schemas.microsoft.com/office/drawing/2014/chartex" xmlns:cx1="http://schemas.microsoft.com/office/drawing/2015/9/8/chartex" xmlns:cx2="http://schemas.microsoft.com/office/drawing/2015/10/21/chartex" xmlns:cx3="http://schemas.microsoft.com/office/drawing/2016/5/9/chartex" xmlns:cx4="http://schemas.microsoft.com/office/drawing/2016/5/10/chartex" xmlns:cx5="http://schemas.microsoft.com/office/drawing/2016/5/11/chartex" xmlns:cx6="http://schemas.microsoft.com/office/drawing/2016/5/12/chartex" xmlns:cx7="http://schemas.microsoft.com/office/drawing/2016/5/13/chartex" xmlns:cx8="http://schemas.microsoft.com/office/drawing/2016/5/14/chartex" xmlns:mc="http://schemas.openxmlformats.org/markup-compatibility/2006" xmlns:o="urn:schemas-microsoft-com:office:office" xmlns:r="http://schemas.openxmlformats.org/officeDocument/2006/relationships" xmlns:m="http://schemas.openxmlformats.org/officeDocument/2006/math" xmlns:v="urn:schemas-microsoft-com:vml" xmlns:wp14="http://schemas.microsoft.com/office/word/2010/wordprocessingDrawing" xmlns:wp="http://schemas.openxmlformats.org/drawingml/2006/wordprocessingDrawing" xmlns:w10="urn:schemas-microsoft-com:office:word" xmlns:w="http://schemas.openxmlformats.org/wordprocessingml/2006/main" xmlns:w14="http://schemas.microsoft.com/office/word/2010/wordml" xmlns:w15="http://schemas.microsoft.com/office/word/2012/wordml" xmlns:w16se="http://schemas.microsoft.com/office/word/2015/wordml/symex" xmlns:wpg="http://schemas.microsoft.com/office/word/2010/wordprocessingGroup" xmlns:wpi="http://schemas.microsoft.com/office/word/2010/wordprocessingInk" xmlns:wne="http://schemas.microsoft.com/office/word/2006/wordml" xmlns:wps="http://schemas.microsoft.com/office/word/2010/wordprocessingShape" mc:Ignorable="w14 w15 w16se wp14">
   <w:sdt>
     <w:sdtPr>
       <w:id w:val="1235748762"/>
@@ -7388,7 +7409,7 @@
                 <w:bCs/>
                 <w:noProof/>
               </w:rPr>
-              <w:t>20</w:t>
+              <w:t>21</w:t>
             </w:r>
             <w:r>
               <w:rPr>
@@ -7462,7 +7483,7 @@
 </file>
 
 <file path=word/footnotes.xml><?xml version="1.0" encoding="utf-8"?>
-<w:footnotes xmlns:wpc="http://schemas.microsoft.com/office/word/2010/wordprocessingCanvas" xmlns:cx="http://schemas.microsoft.com/office/drawing/2014/chartex" xmlns:cx1="http://schemas.microsoft.com/office/drawing/2015/9/8/chartex" xmlns:cx2="http://schemas.microsoft.com/office/drawing/2015/10/21/chartex" xmlns:cx3="http://schemas.microsoft.com/office/drawing/2016/5/9/chartex" xmlns:cx4="http://schemas.microsoft.com/office/drawing/2016/5/10/chartex" xmlns:cx5="http://schemas.microsoft.com/office/drawing/2016/5/11/chartex" xmlns:mc="http://schemas.openxmlformats.org/markup-compatibility/2006" xmlns:o="urn:schemas-microsoft-com:office:office" xmlns:r="http://schemas.openxmlformats.org/officeDocument/2006/relationships" xmlns:m="http://schemas.openxmlformats.org/officeDocument/2006/math" xmlns:v="urn:schemas-microsoft-com:vml" xmlns:wp14="http://schemas.microsoft.com/office/word/2010/wordprocessingDrawing" xmlns:wp="http://schemas.openxmlformats.org/drawingml/2006/wordprocessingDrawing" xmlns:w10="urn:schemas-microsoft-com:office:word" xmlns:w="http://schemas.openxmlformats.org/wordprocessingml/2006/main" xmlns:w14="http://schemas.microsoft.com/office/word/2010/wordml" xmlns:w15="http://schemas.microsoft.com/office/word/2012/wordml" xmlns:w16se="http://schemas.microsoft.com/office/word/2015/wordml/symex" xmlns:wpg="http://schemas.microsoft.com/office/word/2010/wordprocessingGroup" xmlns:wpi="http://schemas.microsoft.com/office/word/2010/wordprocessingInk" xmlns:wne="http://schemas.microsoft.com/office/word/2006/wordml" xmlns:wps="http://schemas.microsoft.com/office/word/2010/wordprocessingShape" mc:Ignorable="w14 w15 w16se wp14">
+<w:footnotes xmlns:wpc="http://schemas.microsoft.com/office/word/2010/wordprocessingCanvas" xmlns:cx="http://schemas.microsoft.com/office/drawing/2014/chartex" xmlns:cx1="http://schemas.microsoft.com/office/drawing/2015/9/8/chartex" xmlns:cx2="http://schemas.microsoft.com/office/drawing/2015/10/21/chartex" xmlns:cx3="http://schemas.microsoft.com/office/drawing/2016/5/9/chartex" xmlns:cx4="http://schemas.microsoft.com/office/drawing/2016/5/10/chartex" xmlns:cx5="http://schemas.microsoft.com/office/drawing/2016/5/11/chartex" xmlns:cx6="http://schemas.microsoft.com/office/drawing/2016/5/12/chartex" xmlns:cx7="http://schemas.microsoft.com/office/drawing/2016/5/13/chartex" xmlns:cx8="http://schemas.microsoft.com/office/drawing/2016/5/14/chartex" xmlns:mc="http://schemas.openxmlformats.org/markup-compatibility/2006" xmlns:o="urn:schemas-microsoft-com:office:office" xmlns:r="http://schemas.openxmlformats.org/officeDocument/2006/relationships" xmlns:m="http://schemas.openxmlformats.org/officeDocument/2006/math" xmlns:v="urn:schemas-microsoft-com:vml" xmlns:wp14="http://schemas.microsoft.com/office/word/2010/wordprocessingDrawing" xmlns:wp="http://schemas.openxmlformats.org/drawingml/2006/wordprocessingDrawing" xmlns:w10="urn:schemas-microsoft-com:office:word" xmlns:w="http://schemas.openxmlformats.org/wordprocessingml/2006/main" xmlns:w14="http://schemas.microsoft.com/office/word/2010/wordml" xmlns:w15="http://schemas.microsoft.com/office/word/2012/wordml" xmlns:w16se="http://schemas.microsoft.com/office/word/2015/wordml/symex" xmlns:wpg="http://schemas.microsoft.com/office/word/2010/wordprocessingGroup" xmlns:wpi="http://schemas.microsoft.com/office/word/2010/wordprocessingInk" xmlns:wne="http://schemas.microsoft.com/office/word/2006/wordml" xmlns:wps="http://schemas.microsoft.com/office/word/2010/wordprocessingShape" mc:Ignorable="w14 w15 w16se wp14">
   <w:footnote w:type="separator" w:id="-1">
     <w:p>
       <w:pPr>
@@ -7494,7 +7515,7 @@
 </file>
 
 <file path=word/header1.xml><?xml version="1.0" encoding="utf-8"?>
-<w:hdr xmlns:wpc="http://schemas.microsoft.com/office/word/2010/wordprocessingCanvas" xmlns:cx="http://schemas.microsoft.com/office/drawing/2014/chartex" xmlns:cx1="http://schemas.microsoft.com/office/drawing/2015/9/8/chartex" xmlns:cx2="http://schemas.microsoft.com/office/drawing/2015/10/21/chartex" xmlns:cx3="http://schemas.microsoft.com/office/drawing/2016/5/9/chartex" xmlns:cx4="http://schemas.microsoft.com/office/drawing/2016/5/10/chartex" xmlns:cx5="http://schemas.microsoft.com/office/drawing/2016/5/11/chartex" xmlns:mc="http://schemas.openxmlformats.org/markup-compatibility/2006" xmlns:o="urn:schemas-microsoft-com:office:office" xmlns:r="http://schemas.openxmlformats.org/officeDocument/2006/relationships" xmlns:m="http://schemas.openxmlformats.org/officeDocument/2006/math" xmlns:v="urn:schemas-microsoft-com:vml" xmlns:wp14="http://schemas.microsoft.com/office/word/2010/wordprocessingDrawing" xmlns:wp="http://schemas.openxmlformats.org/drawingml/2006/wordprocessingDrawing" xmlns:w10="urn:schemas-microsoft-com:office:word" xmlns:w="http://schemas.openxmlformats.org/wordprocessingml/2006/main" xmlns:w14="http://schemas.microsoft.com/office/word/2010/wordml" xmlns:w15="http://schemas.microsoft.com/office/word/2012/wordml" xmlns:w16se="http://schemas.microsoft.com/office/word/2015/wordml/symex" xmlns:wpg="http://schemas.microsoft.com/office/word/2010/wordprocessingGroup" xmlns:wpi="http://schemas.microsoft.com/office/word/2010/wordprocessingInk" xmlns:wne="http://schemas.microsoft.com/office/word/2006/wordml" xmlns:wps="http://schemas.microsoft.com/office/word/2010/wordprocessingShape" mc:Ignorable="w14 w15 w16se wp14">
+<w:hdr xmlns:wpc="http://schemas.microsoft.com/office/word/2010/wordprocessingCanvas" xmlns:cx="http://schemas.microsoft.com/office/drawing/2014/chartex" xmlns:cx1="http://schemas.microsoft.com/office/drawing/2015/9/8/chartex" xmlns:cx2="http://schemas.microsoft.com/office/drawing/2015/10/21/chartex" xmlns:cx3="http://schemas.microsoft.com/office/drawing/2016/5/9/chartex" xmlns:cx4="http://schemas.microsoft.com/office/drawing/2016/5/10/chartex" xmlns:cx5="http://schemas.microsoft.com/office/drawing/2016/5/11/chartex" xmlns:cx6="http://schemas.microsoft.com/office/drawing/2016/5/12/chartex" xmlns:cx7="http://schemas.microsoft.com/office/drawing/2016/5/13/chartex" xmlns:cx8="http://schemas.microsoft.com/office/drawing/2016/5/14/chartex" xmlns:mc="http://schemas.openxmlformats.org/markup-compatibility/2006" xmlns:o="urn:schemas-microsoft-com:office:office" xmlns:r="http://schemas.openxmlformats.org/officeDocument/2006/relationships" xmlns:m="http://schemas.openxmlformats.org/officeDocument/2006/math" xmlns:v="urn:schemas-microsoft-com:vml" xmlns:wp14="http://schemas.microsoft.com/office/word/2010/wordprocessingDrawing" xmlns:wp="http://schemas.openxmlformats.org/drawingml/2006/wordprocessingDrawing" xmlns:w10="urn:schemas-microsoft-com:office:word" xmlns:w="http://schemas.openxmlformats.org/wordprocessingml/2006/main" xmlns:w14="http://schemas.microsoft.com/office/word/2010/wordml" xmlns:w15="http://schemas.microsoft.com/office/word/2012/wordml" xmlns:w16se="http://schemas.microsoft.com/office/word/2015/wordml/symex" xmlns:wpg="http://schemas.microsoft.com/office/word/2010/wordprocessingGroup" xmlns:wpi="http://schemas.microsoft.com/office/word/2010/wordprocessingInk" xmlns:wne="http://schemas.microsoft.com/office/word/2006/wordml" xmlns:wps="http://schemas.microsoft.com/office/word/2010/wordprocessingShape" mc:Ignorable="w14 w15 w16se wp14">
   <w:p>
     <w:pPr>
       <w:pStyle w:val="Encabezado"/>
@@ -7504,8 +7525,121 @@
 </file>
 
 <file path=word/numbering.xml><?xml version="1.0" encoding="utf-8"?>
-<w:numbering xmlns:wpc="http://schemas.microsoft.com/office/word/2010/wordprocessingCanvas" xmlns:cx="http://schemas.microsoft.com/office/drawing/2014/chartex" xmlns:cx1="http://schemas.microsoft.com/office/drawing/2015/9/8/chartex" xmlns:cx2="http://schemas.microsoft.com/office/drawing/2015/10/21/chartex" xmlns:cx3="http://schemas.microsoft.com/office/drawing/2016/5/9/chartex" xmlns:cx4="http://schemas.microsoft.com/office/drawing/2016/5/10/chartex" xmlns:cx5="http://schemas.microsoft.com/office/drawing/2016/5/11/chartex" xmlns:mc="http://schemas.openxmlformats.org/markup-compatibility/2006" xmlns:o="urn:schemas-microsoft-com:office:office" xmlns:r="http://schemas.openxmlformats.org/officeDocument/2006/relationships" xmlns:m="http://schemas.openxmlformats.org/officeDocument/2006/math" xmlns:v="urn:schemas-microsoft-com:vml" xmlns:wp14="http://schemas.microsoft.com/office/word/2010/wordprocessingDrawing" xmlns:wp="http://schemas.openxmlformats.org/drawingml/2006/wordprocessingDrawing" xmlns:w10="urn:schemas-microsoft-com:office:word" xmlns:w="http://schemas.openxmlformats.org/wordprocessingml/2006/main" xmlns:w14="http://schemas.microsoft.com/office/word/2010/wordml" xmlns:w15="http://schemas.microsoft.com/office/word/2012/wordml" xmlns:w16se="http://schemas.microsoft.com/office/word/2015/wordml/symex" xmlns:wpg="http://schemas.microsoft.com/office/word/2010/wordprocessingGroup" xmlns:wpi="http://schemas.microsoft.com/office/word/2010/wordprocessingInk" xmlns:wne="http://schemas.microsoft.com/office/word/2006/wordml" xmlns:wps="http://schemas.microsoft.com/office/word/2010/wordprocessingShape" mc:Ignorable="w14 w15 w16se wp14">
+<w:numbering xmlns:wpc="http://schemas.microsoft.com/office/word/2010/wordprocessingCanvas" xmlns:cx="http://schemas.microsoft.com/office/drawing/2014/chartex" xmlns:cx1="http://schemas.microsoft.com/office/drawing/2015/9/8/chartex" xmlns:cx2="http://schemas.microsoft.com/office/drawing/2015/10/21/chartex" xmlns:cx3="http://schemas.microsoft.com/office/drawing/2016/5/9/chartex" xmlns:cx4="http://schemas.microsoft.com/office/drawing/2016/5/10/chartex" xmlns:cx5="http://schemas.microsoft.com/office/drawing/2016/5/11/chartex" xmlns:cx6="http://schemas.microsoft.com/office/drawing/2016/5/12/chartex" xmlns:cx7="http://schemas.microsoft.com/office/drawing/2016/5/13/chartex" xmlns:cx8="http://schemas.microsoft.com/office/drawing/2016/5/14/chartex" xmlns:mc="http://schemas.openxmlformats.org/markup-compatibility/2006" xmlns:o="urn:schemas-microsoft-com:office:office" xmlns:r="http://schemas.openxmlformats.org/officeDocument/2006/relationships" xmlns:m="http://schemas.openxmlformats.org/officeDocument/2006/math" xmlns:v="urn:schemas-microsoft-com:vml" xmlns:wp14="http://schemas.microsoft.com/office/word/2010/wordprocessingDrawing" xmlns:wp="http://schemas.openxmlformats.org/drawingml/2006/wordprocessingDrawing" xmlns:w10="urn:schemas-microsoft-com:office:word" xmlns:w="http://schemas.openxmlformats.org/wordprocessingml/2006/main" xmlns:w14="http://schemas.microsoft.com/office/word/2010/wordml" xmlns:w15="http://schemas.microsoft.com/office/word/2012/wordml" xmlns:w16se="http://schemas.microsoft.com/office/word/2015/wordml/symex" xmlns:wpg="http://schemas.microsoft.com/office/word/2010/wordprocessingGroup" xmlns:wpi="http://schemas.microsoft.com/office/word/2010/wordprocessingInk" xmlns:wne="http://schemas.microsoft.com/office/word/2006/wordml" xmlns:wps="http://schemas.microsoft.com/office/word/2010/wordprocessingShape" mc:Ignorable="w14 w15 w16se wp14">
   <w:abstractNum w:abstractNumId="0" w15:restartNumberingAfterBreak="0">
+    <w:nsid w:val="00DD3CCC"/>
+    <w:multiLevelType w:val="multilevel"/>
+    <w:tmpl w:val="7DA6C0DC"/>
+    <w:lvl w:ilvl="0">
+      <w:start w:val="1"/>
+      <w:numFmt w:val="decimal"/>
+      <w:lvlText w:val="%1"/>
+      <w:lvlJc w:val="left"/>
+      <w:pPr>
+        <w:ind w:left="432" w:hanging="432"/>
+      </w:pPr>
+      <w:rPr>
+        <w:rFonts w:hint="default"/>
+      </w:rPr>
+    </w:lvl>
+    <w:lvl w:ilvl="1">
+      <w:start w:val="1"/>
+      <w:numFmt w:val="none"/>
+      <w:lvlText w:val=""/>
+      <w:lvlJc w:val="left"/>
+      <w:pPr>
+        <w:ind w:left="0" w:firstLine="0"/>
+      </w:pPr>
+      <w:rPr>
+        <w:rFonts w:hint="default"/>
+      </w:rPr>
+    </w:lvl>
+    <w:lvl w:ilvl="2">
+      <w:start w:val="1"/>
+      <w:numFmt w:val="decimal"/>
+      <w:lvlText w:val="%3"/>
+      <w:lvlJc w:val="left"/>
+      <w:pPr>
+        <w:ind w:left="284" w:hanging="284"/>
+      </w:pPr>
+      <w:rPr>
+        <w:rFonts w:hint="default"/>
+      </w:rPr>
+    </w:lvl>
+    <w:lvl w:ilvl="3">
+      <w:start w:val="1"/>
+      <w:numFmt w:val="decimal"/>
+      <w:lvlText w:val="%3.%4"/>
+      <w:lvlJc w:val="left"/>
+      <w:pPr>
+        <w:ind w:left="454" w:hanging="454"/>
+      </w:pPr>
+      <w:rPr>
+        <w:rFonts w:hint="default"/>
+      </w:rPr>
+    </w:lvl>
+    <w:lvl w:ilvl="4">
+      <w:start w:val="1"/>
+      <w:numFmt w:val="decimal"/>
+      <w:lvlText w:val="%1.%2.%3.%4.%5"/>
+      <w:lvlJc w:val="left"/>
+      <w:pPr>
+        <w:ind w:left="1008" w:hanging="1008"/>
+      </w:pPr>
+      <w:rPr>
+        <w:rFonts w:hint="default"/>
+      </w:rPr>
+    </w:lvl>
+    <w:lvl w:ilvl="5">
+      <w:start w:val="1"/>
+      <w:numFmt w:val="decimal"/>
+      <w:lvlText w:val="%1.%2.%3.%4.%5.%6"/>
+      <w:lvlJc w:val="left"/>
+      <w:pPr>
+        <w:ind w:left="1152" w:hanging="1152"/>
+      </w:pPr>
+      <w:rPr>
+        <w:rFonts w:hint="default"/>
+      </w:rPr>
+    </w:lvl>
+    <w:lvl w:ilvl="6">
+      <w:start w:val="1"/>
+      <w:numFmt w:val="decimal"/>
+      <w:lvlText w:val="%1.%2.%3.%4.%5.%6.%7"/>
+      <w:lvlJc w:val="left"/>
+      <w:pPr>
+        <w:ind w:left="1296" w:hanging="1296"/>
+      </w:pPr>
+      <w:rPr>
+        <w:rFonts w:hint="default"/>
+      </w:rPr>
+    </w:lvl>
+    <w:lvl w:ilvl="7">
+      <w:start w:val="1"/>
+      <w:numFmt w:val="decimal"/>
+      <w:lvlText w:val="%1.%2.%3.%4.%5.%6.%7.%8"/>
+      <w:lvlJc w:val="left"/>
+      <w:pPr>
+        <w:ind w:left="1440" w:hanging="1440"/>
+      </w:pPr>
+      <w:rPr>
+        <w:rFonts w:hint="default"/>
+      </w:rPr>
+    </w:lvl>
+    <w:lvl w:ilvl="8">
+      <w:start w:val="1"/>
+      <w:numFmt w:val="decimal"/>
+      <w:lvlText w:val="%1.%2.%3.%4.%5.%6.%7.%8.%9"/>
+      <w:lvlJc w:val="left"/>
+      <w:pPr>
+        <w:ind w:left="1584" w:hanging="1584"/>
+      </w:pPr>
+      <w:rPr>
+        <w:rFonts w:hint="default"/>
+      </w:rPr>
+    </w:lvl>
+  </w:abstractNum>
+  <w:abstractNum w:abstractNumId="1" w15:restartNumberingAfterBreak="0">
     <w:nsid w:val="055A6FE6"/>
     <w:multiLevelType w:val="multilevel"/>
     <w:tmpl w:val="080A001F"/>
@@ -7618,7 +7752,7 @@
       </w:rPr>
     </w:lvl>
   </w:abstractNum>
-  <w:abstractNum w:abstractNumId="1" w15:restartNumberingAfterBreak="0">
+  <w:abstractNum w:abstractNumId="2" w15:restartNumberingAfterBreak="0">
     <w:nsid w:val="09CA42B4"/>
     <w:multiLevelType w:val="multilevel"/>
     <w:tmpl w:val="080A0021"/>
@@ -7731,7 +7865,7 @@
       </w:rPr>
     </w:lvl>
   </w:abstractNum>
-  <w:abstractNum w:abstractNumId="2" w15:restartNumberingAfterBreak="0">
+  <w:abstractNum w:abstractNumId="3" w15:restartNumberingAfterBreak="0">
     <w:nsid w:val="148C6387"/>
     <w:multiLevelType w:val="multilevel"/>
     <w:tmpl w:val="080A001F"/>
@@ -7817,7 +7951,7 @@
       </w:pPr>
     </w:lvl>
   </w:abstractNum>
-  <w:abstractNum w:abstractNumId="3" w15:restartNumberingAfterBreak="0">
+  <w:abstractNum w:abstractNumId="4" w15:restartNumberingAfterBreak="0">
     <w:nsid w:val="15D53660"/>
     <w:multiLevelType w:val="multilevel"/>
     <w:tmpl w:val="E9924E38"/>
@@ -7906,14 +8040,14 @@
       </w:pPr>
     </w:lvl>
   </w:abstractNum>
-  <w:abstractNum w:abstractNumId="4" w15:restartNumberingAfterBreak="0">
+  <w:abstractNum w:abstractNumId="5" w15:restartNumberingAfterBreak="0">
     <w:nsid w:val="19F04C0B"/>
     <w:multiLevelType w:val="multilevel"/>
-    <w:tmpl w:val="5F04A648"/>
+    <w:tmpl w:val="7D88703C"/>
     <w:lvl w:ilvl="0">
       <w:start w:val="1"/>
       <w:numFmt w:val="decimal"/>
-      <w:lvlText w:val="%1."/>
+      <w:lvlText w:val="%1)"/>
       <w:lvlJc w:val="left"/>
       <w:pPr>
         <w:ind w:left="360" w:hanging="360"/>
@@ -8019,7 +8153,7 @@
       </w:rPr>
     </w:lvl>
   </w:abstractNum>
-  <w:abstractNum w:abstractNumId="5" w15:restartNumberingAfterBreak="0">
+  <w:abstractNum w:abstractNumId="6" w15:restartNumberingAfterBreak="0">
     <w:nsid w:val="1A1A144C"/>
     <w:multiLevelType w:val="multilevel"/>
     <w:tmpl w:val="080A001F"/>
@@ -8105,7 +8239,7 @@
       </w:pPr>
     </w:lvl>
   </w:abstractNum>
-  <w:abstractNum w:abstractNumId="6" w15:restartNumberingAfterBreak="0">
+  <w:abstractNum w:abstractNumId="7" w15:restartNumberingAfterBreak="0">
     <w:nsid w:val="1E88718B"/>
     <w:multiLevelType w:val="multilevel"/>
     <w:tmpl w:val="080A0021"/>
@@ -8218,7 +8352,7 @@
       </w:rPr>
     </w:lvl>
   </w:abstractNum>
-  <w:abstractNum w:abstractNumId="7" w15:restartNumberingAfterBreak="0">
+  <w:abstractNum w:abstractNumId="8" w15:restartNumberingAfterBreak="0">
     <w:nsid w:val="1F680183"/>
     <w:multiLevelType w:val="multilevel"/>
     <w:tmpl w:val="080A0021"/>
@@ -8331,7 +8465,7 @@
       </w:rPr>
     </w:lvl>
   </w:abstractNum>
-  <w:abstractNum w:abstractNumId="8" w15:restartNumberingAfterBreak="0">
+  <w:abstractNum w:abstractNumId="9" w15:restartNumberingAfterBreak="0">
     <w:nsid w:val="22D576D2"/>
     <w:multiLevelType w:val="multilevel"/>
     <w:tmpl w:val="080A001F"/>
@@ -8417,7 +8551,7 @@
       </w:pPr>
     </w:lvl>
   </w:abstractNum>
-  <w:abstractNum w:abstractNumId="9" w15:restartNumberingAfterBreak="0">
+  <w:abstractNum w:abstractNumId="10" w15:restartNumberingAfterBreak="0">
     <w:nsid w:val="2D7C18F8"/>
     <w:multiLevelType w:val="multilevel"/>
     <w:tmpl w:val="080A0021"/>
@@ -8530,7 +8664,7 @@
       </w:rPr>
     </w:lvl>
   </w:abstractNum>
-  <w:abstractNum w:abstractNumId="10" w15:restartNumberingAfterBreak="0">
+  <w:abstractNum w:abstractNumId="11" w15:restartNumberingAfterBreak="0">
     <w:nsid w:val="3261767C"/>
     <w:multiLevelType w:val="multilevel"/>
     <w:tmpl w:val="080A001F"/>
@@ -8616,7 +8750,7 @@
       </w:pPr>
     </w:lvl>
   </w:abstractNum>
-  <w:abstractNum w:abstractNumId="11" w15:restartNumberingAfterBreak="0">
+  <w:abstractNum w:abstractNumId="12" w15:restartNumberingAfterBreak="0">
     <w:nsid w:val="326226E2"/>
     <w:multiLevelType w:val="multilevel"/>
     <w:tmpl w:val="080A0021"/>
@@ -8729,7 +8863,7 @@
       </w:rPr>
     </w:lvl>
   </w:abstractNum>
-  <w:abstractNum w:abstractNumId="12" w15:restartNumberingAfterBreak="0">
+  <w:abstractNum w:abstractNumId="13" w15:restartNumberingAfterBreak="0">
     <w:nsid w:val="3474066F"/>
     <w:multiLevelType w:val="multilevel"/>
     <w:tmpl w:val="080A0021"/>
@@ -8842,7 +8976,7 @@
       </w:rPr>
     </w:lvl>
   </w:abstractNum>
-  <w:abstractNum w:abstractNumId="13" w15:restartNumberingAfterBreak="0">
+  <w:abstractNum w:abstractNumId="14" w15:restartNumberingAfterBreak="0">
     <w:nsid w:val="37C00437"/>
     <w:multiLevelType w:val="multilevel"/>
     <w:tmpl w:val="080A001F"/>
@@ -8928,7 +9062,7 @@
       </w:pPr>
     </w:lvl>
   </w:abstractNum>
-  <w:abstractNum w:abstractNumId="14" w15:restartNumberingAfterBreak="0">
+  <w:abstractNum w:abstractNumId="15" w15:restartNumberingAfterBreak="0">
     <w:nsid w:val="38EF626C"/>
     <w:multiLevelType w:val="multilevel"/>
     <w:tmpl w:val="080A001F"/>
@@ -9041,7 +9175,7 @@
       </w:rPr>
     </w:lvl>
   </w:abstractNum>
-  <w:abstractNum w:abstractNumId="15" w15:restartNumberingAfterBreak="0">
+  <w:abstractNum w:abstractNumId="16" w15:restartNumberingAfterBreak="0">
     <w:nsid w:val="38F54582"/>
     <w:multiLevelType w:val="multilevel"/>
     <w:tmpl w:val="080A001F"/>
@@ -9127,7 +9261,7 @@
       </w:pPr>
     </w:lvl>
   </w:abstractNum>
-  <w:abstractNum w:abstractNumId="16" w15:restartNumberingAfterBreak="0">
+  <w:abstractNum w:abstractNumId="17" w15:restartNumberingAfterBreak="0">
     <w:nsid w:val="43E97D53"/>
     <w:multiLevelType w:val="multilevel"/>
     <w:tmpl w:val="080A0021"/>
@@ -9240,7 +9374,7 @@
       </w:rPr>
     </w:lvl>
   </w:abstractNum>
-  <w:abstractNum w:abstractNumId="17" w15:restartNumberingAfterBreak="0">
+  <w:abstractNum w:abstractNumId="18" w15:restartNumberingAfterBreak="0">
     <w:nsid w:val="4AA31CCB"/>
     <w:multiLevelType w:val="multilevel"/>
     <w:tmpl w:val="080A001F"/>
@@ -9353,7 +9487,7 @@
       </w:rPr>
     </w:lvl>
   </w:abstractNum>
-  <w:abstractNum w:abstractNumId="18" w15:restartNumberingAfterBreak="0">
+  <w:abstractNum w:abstractNumId="19" w15:restartNumberingAfterBreak="0">
     <w:nsid w:val="4C615852"/>
     <w:multiLevelType w:val="multilevel"/>
     <w:tmpl w:val="080A001F"/>
@@ -9439,7 +9573,7 @@
       </w:pPr>
     </w:lvl>
   </w:abstractNum>
-  <w:abstractNum w:abstractNumId="19" w15:restartNumberingAfterBreak="0">
+  <w:abstractNum w:abstractNumId="20" w15:restartNumberingAfterBreak="0">
     <w:nsid w:val="517D738A"/>
     <w:multiLevelType w:val="multilevel"/>
     <w:tmpl w:val="080A0021"/>
@@ -9552,7 +9686,7 @@
       </w:rPr>
     </w:lvl>
   </w:abstractNum>
-  <w:abstractNum w:abstractNumId="20" w15:restartNumberingAfterBreak="0">
+  <w:abstractNum w:abstractNumId="21" w15:restartNumberingAfterBreak="0">
     <w:nsid w:val="556F52CC"/>
     <w:multiLevelType w:val="multilevel"/>
     <w:tmpl w:val="080A001F"/>
@@ -9665,7 +9799,7 @@
       </w:rPr>
     </w:lvl>
   </w:abstractNum>
-  <w:abstractNum w:abstractNumId="21" w15:restartNumberingAfterBreak="0">
+  <w:abstractNum w:abstractNumId="22" w15:restartNumberingAfterBreak="0">
     <w:nsid w:val="573F5E0C"/>
     <w:multiLevelType w:val="multilevel"/>
     <w:tmpl w:val="080A001F"/>
@@ -9751,10 +9885,10 @@
       </w:pPr>
     </w:lvl>
   </w:abstractNum>
-  <w:abstractNum w:abstractNumId="22" w15:restartNumberingAfterBreak="0">
+  <w:abstractNum w:abstractNumId="23" w15:restartNumberingAfterBreak="0">
     <w:nsid w:val="59892FF3"/>
     <w:multiLevelType w:val="multilevel"/>
-    <w:tmpl w:val="7DA6C0DC"/>
+    <w:tmpl w:val="137AA4A8"/>
     <w:lvl w:ilvl="0">
       <w:start w:val="1"/>
       <w:numFmt w:val="decimal"/>
@@ -9872,7 +10006,7 @@
       </w:rPr>
     </w:lvl>
   </w:abstractNum>
-  <w:abstractNum w:abstractNumId="23" w15:restartNumberingAfterBreak="0">
+  <w:abstractNum w:abstractNumId="24" w15:restartNumberingAfterBreak="0">
     <w:nsid w:val="5AE54CAA"/>
     <w:multiLevelType w:val="multilevel"/>
     <w:tmpl w:val="080A0021"/>
@@ -9985,7 +10119,7 @@
       </w:rPr>
     </w:lvl>
   </w:abstractNum>
-  <w:abstractNum w:abstractNumId="24" w15:restartNumberingAfterBreak="0">
+  <w:abstractNum w:abstractNumId="25" w15:restartNumberingAfterBreak="0">
     <w:nsid w:val="5D6B09C9"/>
     <w:multiLevelType w:val="multilevel"/>
     <w:tmpl w:val="080A0021"/>
@@ -10098,7 +10232,7 @@
       </w:rPr>
     </w:lvl>
   </w:abstractNum>
-  <w:abstractNum w:abstractNumId="25" w15:restartNumberingAfterBreak="0">
+  <w:abstractNum w:abstractNumId="26" w15:restartNumberingAfterBreak="0">
     <w:nsid w:val="721F6C43"/>
     <w:multiLevelType w:val="multilevel"/>
     <w:tmpl w:val="080A0021"/>
@@ -10211,7 +10345,7 @@
       </w:rPr>
     </w:lvl>
   </w:abstractNum>
-  <w:abstractNum w:abstractNumId="26" w15:restartNumberingAfterBreak="0">
+  <w:abstractNum w:abstractNumId="27" w15:restartNumberingAfterBreak="0">
     <w:nsid w:val="780C2D5F"/>
     <w:multiLevelType w:val="multilevel"/>
     <w:tmpl w:val="080A0021"/>
@@ -10324,7 +10458,7 @@
       </w:rPr>
     </w:lvl>
   </w:abstractNum>
-  <w:abstractNum w:abstractNumId="27" w15:restartNumberingAfterBreak="0">
+  <w:abstractNum w:abstractNumId="28" w15:restartNumberingAfterBreak="0">
     <w:nsid w:val="79BC6F01"/>
     <w:multiLevelType w:val="multilevel"/>
     <w:tmpl w:val="080A0021"/>
@@ -10438,88 +10572,91 @@
     </w:lvl>
   </w:abstractNum>
   <w:num w:numId="1">
+    <w:abstractNumId w:val="2"/>
+  </w:num>
+  <w:num w:numId="2">
+    <w:abstractNumId w:val="12"/>
+  </w:num>
+  <w:num w:numId="3">
+    <w:abstractNumId w:val="8"/>
+  </w:num>
+  <w:num w:numId="4">
+    <w:abstractNumId w:val="13"/>
+  </w:num>
+  <w:num w:numId="5">
+    <w:abstractNumId w:val="27"/>
+  </w:num>
+  <w:num w:numId="6">
+    <w:abstractNumId w:val="24"/>
+  </w:num>
+  <w:num w:numId="7">
+    <w:abstractNumId w:val="25"/>
+  </w:num>
+  <w:num w:numId="8">
+    <w:abstractNumId w:val="10"/>
+  </w:num>
+  <w:num w:numId="9">
+    <w:abstractNumId w:val="5"/>
+  </w:num>
+  <w:num w:numId="10">
+    <w:abstractNumId w:val="15"/>
+  </w:num>
+  <w:num w:numId="11">
+    <w:abstractNumId w:val="26"/>
+  </w:num>
+  <w:num w:numId="12">
     <w:abstractNumId w:val="1"/>
   </w:num>
-  <w:num w:numId="2">
+  <w:num w:numId="13">
+    <w:abstractNumId w:val="20"/>
+  </w:num>
+  <w:num w:numId="14">
+    <w:abstractNumId w:val="7"/>
+  </w:num>
+  <w:num w:numId="15">
+    <w:abstractNumId w:val="17"/>
+  </w:num>
+  <w:num w:numId="16">
+    <w:abstractNumId w:val="28"/>
+  </w:num>
+  <w:num w:numId="17">
+    <w:abstractNumId w:val="21"/>
+  </w:num>
+  <w:num w:numId="18">
+    <w:abstractNumId w:val="18"/>
+  </w:num>
+  <w:num w:numId="19">
+    <w:abstractNumId w:val="23"/>
+  </w:num>
+  <w:num w:numId="20">
+    <w:abstractNumId w:val="6"/>
+  </w:num>
+  <w:num w:numId="21">
     <w:abstractNumId w:val="11"/>
   </w:num>
-  <w:num w:numId="3">
-    <w:abstractNumId w:val="7"/>
+  <w:num w:numId="22">
+    <w:abstractNumId w:val="22"/>
   </w:num>
-  <w:num w:numId="4">
-    <w:abstractNumId w:val="12"/>
+  <w:num w:numId="23">
+    <w:abstractNumId w:val="14"/>
   </w:num>
-  <w:num w:numId="5">
-    <w:abstractNumId w:val="26"/>
+  <w:num w:numId="24">
+    <w:abstractNumId w:val="3"/>
   </w:num>
-  <w:num w:numId="6">
-    <w:abstractNumId w:val="23"/>
-  </w:num>
-  <w:num w:numId="7">
-    <w:abstractNumId w:val="24"/>
-  </w:num>
-  <w:num w:numId="8">
+  <w:num w:numId="25">
     <w:abstractNumId w:val="9"/>
   </w:num>
-  <w:num w:numId="9">
+  <w:num w:numId="26">
+    <w:abstractNumId w:val="16"/>
+  </w:num>
+  <w:num w:numId="27">
+    <w:abstractNumId w:val="19"/>
+  </w:num>
+  <w:num w:numId="28">
     <w:abstractNumId w:val="4"/>
   </w:num>
-  <w:num w:numId="10">
-    <w:abstractNumId w:val="14"/>
-  </w:num>
-  <w:num w:numId="11">
-    <w:abstractNumId w:val="25"/>
-  </w:num>
-  <w:num w:numId="12">
+  <w:num w:numId="29">
     <w:abstractNumId w:val="0"/>
-  </w:num>
-  <w:num w:numId="13">
-    <w:abstractNumId w:val="19"/>
-  </w:num>
-  <w:num w:numId="14">
-    <w:abstractNumId w:val="6"/>
-  </w:num>
-  <w:num w:numId="15">
-    <w:abstractNumId w:val="16"/>
-  </w:num>
-  <w:num w:numId="16">
-    <w:abstractNumId w:val="27"/>
-  </w:num>
-  <w:num w:numId="17">
-    <w:abstractNumId w:val="20"/>
-  </w:num>
-  <w:num w:numId="18">
-    <w:abstractNumId w:val="17"/>
-  </w:num>
-  <w:num w:numId="19">
-    <w:abstractNumId w:val="22"/>
-  </w:num>
-  <w:num w:numId="20">
-    <w:abstractNumId w:val="5"/>
-  </w:num>
-  <w:num w:numId="21">
-    <w:abstractNumId w:val="10"/>
-  </w:num>
-  <w:num w:numId="22">
-    <w:abstractNumId w:val="21"/>
-  </w:num>
-  <w:num w:numId="23">
-    <w:abstractNumId w:val="13"/>
-  </w:num>
-  <w:num w:numId="24">
-    <w:abstractNumId w:val="2"/>
-  </w:num>
-  <w:num w:numId="25">
-    <w:abstractNumId w:val="8"/>
-  </w:num>
-  <w:num w:numId="26">
-    <w:abstractNumId w:val="15"/>
-  </w:num>
-  <w:num w:numId="27">
-    <w:abstractNumId w:val="18"/>
-  </w:num>
-  <w:num w:numId="28">
-    <w:abstractNumId w:val="3"/>
   </w:num>
   <w:numIdMacAtCleanup w:val="28"/>
 </w:numbering>
@@ -12230,7 +12367,7 @@
 </file>
 
 <file path=customXml/itemProps1.xml><?xml version="1.0" encoding="utf-8"?>
-<ds:datastoreItem xmlns:ds="http://schemas.openxmlformats.org/officeDocument/2006/customXml" ds:itemID="{23692A30-04CB-429B-8CA3-8EB29BD87A7C}">
+<ds:datastoreItem xmlns:ds="http://schemas.openxmlformats.org/officeDocument/2006/customXml" ds:itemID="{0EF2FEF9-DCAA-4A0C-8D70-893E5A980605}">
   <ds:schemaRefs>
     <ds:schemaRef ds:uri="http://schemas.openxmlformats.org/officeDocument/2006/bibliography"/>
   </ds:schemaRefs>

</xml_diff>